<commit_message>
Dodane wartosci w tabeli
</commit_message>
<xml_diff>
--- a/Specyfikacja_GKiM.docx
+++ b/Specyfikacja_GKiM.docx
@@ -4,7 +4,6 @@
   <w:body>
     <w:p>
       <w:pPr>
-        <w:jc w:val="center"/>
         <w:rPr>
           <w:sz w:val="60"/>
           <w:szCs w:val="60"/>
@@ -63,103 +62,7 @@
         <w:rPr>
           <w:sz w:val="24"/>
         </w:rPr>
-        <w:t>„</w:t>
-      </w:r>
-      <w:r>
-        <w:rPr>
-          <w:sz w:val="24"/>
-        </w:rPr>
-        <w:t>Należy utworzyć specyfikację rastrowego pliku graficznego rejestrującego obraz kolorowy (z wykorzystaniem</w:t>
-      </w:r>
-      <w:r>
-        <w:rPr>
-          <w:sz w:val="24"/>
-        </w:rPr>
-        <w:t xml:space="preserve"> 32</w:t>
-      </w:r>
-      <w:r>
-        <w:rPr>
-          <w:sz w:val="24"/>
-        </w:rPr>
-        <w:t xml:space="preserve"> </w:t>
-      </w:r>
-      <w:r>
-        <w:rPr>
-          <w:sz w:val="24"/>
-        </w:rPr>
-        <w:t xml:space="preserve">narzuconych i </w:t>
-      </w:r>
-      <w:r>
-        <w:rPr>
-          <w:sz w:val="24"/>
-        </w:rPr>
-        <w:t>32</w:t>
-      </w:r>
-      <w:r>
-        <w:rPr>
-          <w:sz w:val="24"/>
-        </w:rPr>
-        <w:t xml:space="preserve"> dedykowanych barw</w:t>
-      </w:r>
-      <w:r>
-        <w:rPr>
-          <w:sz w:val="24"/>
-        </w:rPr>
-        <w:t xml:space="preserve">) i w </w:t>
-      </w:r>
-      <w:r>
-        <w:rPr>
-          <w:sz w:val="24"/>
-        </w:rPr>
-        <w:t>32</w:t>
-      </w:r>
-      <w:r>
-        <w:rPr>
-          <w:sz w:val="24"/>
-        </w:rPr>
-        <w:t xml:space="preserve"> stopniowej skali szarości w</w:t>
-      </w:r>
-      <w:r>
-        <w:rPr>
-          <w:sz w:val="24"/>
-        </w:rPr>
-        <w:t xml:space="preserve">e wszystkich </w:t>
-      </w:r>
-      <w:r>
-        <w:rPr>
-          <w:sz w:val="24"/>
-        </w:rPr>
-        <w:t xml:space="preserve">przypadkach opierającego się na kompresji LZW. </w:t>
-      </w:r>
-      <w:r>
-        <w:rPr>
-          <w:sz w:val="24"/>
-        </w:rPr>
-        <w:t>Alfabet wejściowy to wartość 5 bitowa</w:t>
-      </w:r>
-      <w:r>
-        <w:rPr>
-          <w:sz w:val="24"/>
-        </w:rPr>
-        <w:t>. Należy napisać aplikacje, które zgodnie ze stworzoną specyfikacją dokonają</w:t>
-      </w:r>
-      <w:r>
-        <w:rPr>
-          <w:sz w:val="24"/>
-        </w:rPr>
-        <w:t xml:space="preserve"> filtracji danych wejściowych(przystosowanie danych do alfabetu wejściowego) i</w:t>
-      </w:r>
-      <w:r>
-        <w:rPr>
-          <w:sz w:val="24"/>
-        </w:rPr>
-        <w:t xml:space="preserve"> konwersji z pliku BMP do nowego rodzaju pliku graficznego </w:t>
-      </w:r>
-      <w:r>
-        <w:rPr>
-          <w:sz w:val="24"/>
-        </w:rPr>
-        <w:t>oraz z nowego formatu pliku do rodzaju BMP. Użytkownik powinien mieć możliwość m.in. wyboru jednego z trzech trybów barwnych (paleta narzucona, paleta dedykowana, skala szarości).”</w:t>
+        <w:t>„Należy utworzyć specyfikację rastrowego pliku graficznego rejestrującego obraz kolorowy (z wykorzystaniem 32 narzuconych i 32 dedykowanych barw) i w 32 stopniowej skali szarości we wszystkich przypadkach opierającego się na kompresji LZW. Alfabet wejściowy to wartość 5 bitowa. Należy napisać aplikacje, które zgodnie ze stworzoną specyfikacją dokonają filtracji danych wejściowych(przystosowanie danych do alfabetu wejściowego) i konwersji z pliku BMP do nowego rodzaju pliku graficznego oraz z nowego formatu pliku do rodzaju BMP. Użytkownik powinien mieć możliwość m.in. wyboru jednego z trzech trybów barwnych (paleta narzucona, paleta dedykowana, skala szarości).”</w:t>
       </w:r>
     </w:p>
     <w:p>
@@ -682,7 +585,7 @@
                 <w:sz w:val="24"/>
                 <w:szCs w:val="60"/>
               </w:rPr>
-              <w:t>Magic</w:t>
+              <w:t>Wartość magiczna</w:t>
             </w:r>
           </w:p>
         </w:tc>
@@ -698,6 +601,13 @@
                 <w:szCs w:val="60"/>
               </w:rPr>
             </w:pPr>
+            <w:r>
+              <w:rPr>
+                <w:sz w:val="24"/>
+                <w:szCs w:val="60"/>
+              </w:rPr>
+              <w:t>„BSDM”</w:t>
+            </w:r>
           </w:p>
         </w:tc>
         <w:tc>
@@ -756,6 +666,13 @@
                 <w:szCs w:val="60"/>
               </w:rPr>
             </w:pPr>
+            <w:r>
+              <w:rPr>
+                <w:sz w:val="24"/>
+                <w:szCs w:val="60"/>
+              </w:rPr>
+              <w:t>0-1024</w:t>
+            </w:r>
           </w:p>
         </w:tc>
         <w:tc>
@@ -817,6 +734,27 @@
                 <w:szCs w:val="60"/>
               </w:rPr>
             </w:pPr>
+            <w:r>
+              <w:rPr>
+                <w:sz w:val="24"/>
+                <w:szCs w:val="60"/>
+              </w:rPr>
+              <w:t>0-1</w:t>
+            </w:r>
+            <w:r>
+              <w:rPr>
+                <w:sz w:val="24"/>
+                <w:szCs w:val="60"/>
+              </w:rPr>
+              <w:t>0</w:t>
+            </w:r>
+            <w:r>
+              <w:rPr>
+                <w:sz w:val="24"/>
+                <w:szCs w:val="60"/>
+              </w:rPr>
+              <w:t>24</w:t>
+            </w:r>
           </w:p>
         </w:tc>
         <w:tc>
@@ -884,6 +822,13 @@
                 <w:szCs w:val="60"/>
               </w:rPr>
             </w:pPr>
+            <w:r>
+              <w:rPr>
+                <w:sz w:val="24"/>
+                <w:szCs w:val="60"/>
+              </w:rPr>
+              <w:t>5</w:t>
+            </w:r>
           </w:p>
         </w:tc>
         <w:tc>
@@ -931,6 +876,13 @@
               </w:rPr>
               <w:t>Tryb</w:t>
             </w:r>
+            <w:r>
+              <w:rPr>
+                <w:sz w:val="24"/>
+                <w:szCs w:val="60"/>
+              </w:rPr>
+              <w:t xml:space="preserve"> koloru</w:t>
+            </w:r>
           </w:p>
         </w:tc>
         <w:tc>
@@ -945,6 +897,50 @@
                 <w:szCs w:val="60"/>
               </w:rPr>
             </w:pPr>
+            <w:r>
+              <w:rPr>
+                <w:sz w:val="24"/>
+                <w:szCs w:val="60"/>
+              </w:rPr>
+              <w:t xml:space="preserve">1 </w:t>
+            </w:r>
+            <w:r>
+              <w:rPr>
+                <w:sz w:val="24"/>
+                <w:szCs w:val="60"/>
+              </w:rPr>
+              <w:t>–</w:t>
+            </w:r>
+            <w:r>
+              <w:rPr>
+                <w:sz w:val="24"/>
+                <w:szCs w:val="60"/>
+              </w:rPr>
+              <w:t xml:space="preserve"> </w:t>
+            </w:r>
+            <w:r>
+              <w:rPr>
+                <w:sz w:val="24"/>
+                <w:szCs w:val="60"/>
+              </w:rPr>
+              <w:t>kolor</w:t>
+            </w:r>
+          </w:p>
+          <w:p>
+            <w:pPr>
+              <w:cnfStyle w:val="000000100000" w:firstRow="0" w:lastRow="0" w:firstColumn="0" w:lastColumn="0" w:oddVBand="0" w:evenVBand="0" w:oddHBand="1" w:evenHBand="0" w:firstRowFirstColumn="0" w:firstRowLastColumn="0" w:lastRowFirstColumn="0" w:lastRowLastColumn="0"/>
+              <w:rPr>
+                <w:sz w:val="24"/>
+                <w:szCs w:val="60"/>
+              </w:rPr>
+            </w:pPr>
+            <w:r>
+              <w:rPr>
+                <w:sz w:val="24"/>
+                <w:szCs w:val="60"/>
+              </w:rPr>
+              <w:t>0 – skala szarości</w:t>
+            </w:r>
           </w:p>
         </w:tc>
         <w:tc>
@@ -1003,6 +999,29 @@
                 <w:szCs w:val="60"/>
               </w:rPr>
             </w:pPr>
+            <w:r>
+              <w:rPr>
+                <w:sz w:val="24"/>
+                <w:szCs w:val="60"/>
+              </w:rPr>
+              <w:t>1 - standardowa</w:t>
+            </w:r>
+          </w:p>
+          <w:p>
+            <w:pPr>
+              <w:cnfStyle w:val="000000000000" w:firstRow="0" w:lastRow="0" w:firstColumn="0" w:lastColumn="0" w:oddVBand="0" w:evenVBand="0" w:oddHBand="0" w:evenHBand="0" w:firstRowFirstColumn="0" w:firstRowLastColumn="0" w:lastRowFirstColumn="0" w:lastRowLastColumn="0"/>
+              <w:rPr>
+                <w:sz w:val="24"/>
+                <w:szCs w:val="60"/>
+              </w:rPr>
+            </w:pPr>
+            <w:r>
+              <w:rPr>
+                <w:sz w:val="24"/>
+                <w:szCs w:val="60"/>
+              </w:rPr>
+              <w:t>0 - dedykowana</w:t>
+            </w:r>
           </w:p>
         </w:tc>
         <w:tc>
@@ -1030,7 +1049,7 @@
       <w:tr>
         <w:trPr>
           <w:cnfStyle w:val="000000100000" w:firstRow="0" w:lastRow="0" w:firstColumn="0" w:lastColumn="0" w:oddVBand="0" w:evenVBand="0" w:oddHBand="1" w:evenHBand="0" w:firstRowFirstColumn="0" w:firstRowLastColumn="0" w:lastRowFirstColumn="0" w:lastRowLastColumn="0"/>
-          <w:trHeight w:val="264"/>
+          <w:trHeight w:val="368"/>
         </w:trPr>
         <w:tc>
           <w:tcPr>
@@ -1049,7 +1068,7 @@
                 <w:sz w:val="24"/>
                 <w:szCs w:val="60"/>
               </w:rPr>
-              <w:t>Istnienie dedykowanej palety</w:t>
+              <w:t>Wielkość nagłówka</w:t>
             </w:r>
           </w:p>
         </w:tc>
@@ -1065,6 +1084,29 @@
                 <w:szCs w:val="60"/>
               </w:rPr>
             </w:pPr>
+            <w:r>
+              <w:rPr>
+                <w:sz w:val="24"/>
+                <w:szCs w:val="60"/>
+              </w:rPr>
+              <w:t>1</w:t>
+            </w:r>
+            <w:r>
+              <w:rPr>
+                <w:sz w:val="24"/>
+                <w:szCs w:val="60"/>
+              </w:rPr>
+              <w:t>9</w:t>
+            </w:r>
+            <w:bookmarkStart w:id="0" w:name="_GoBack"/>
+            <w:bookmarkEnd w:id="0"/>
+            <w:r>
+              <w:rPr>
+                <w:sz w:val="24"/>
+                <w:szCs w:val="60"/>
+              </w:rPr>
+              <w:t xml:space="preserve"> bajtów</w:t>
+            </w:r>
           </w:p>
         </w:tc>
         <w:tc>
@@ -1074,67 +1116,6 @@
           <w:p>
             <w:pPr>
               <w:cnfStyle w:val="000000100000" w:firstRow="0" w:lastRow="0" w:firstColumn="0" w:lastColumn="0" w:oddVBand="0" w:evenVBand="0" w:oddHBand="1" w:evenHBand="0" w:firstRowFirstColumn="0" w:firstRowLastColumn="0" w:lastRowFirstColumn="0" w:lastRowLastColumn="0"/>
-              <w:rPr>
-                <w:sz w:val="24"/>
-                <w:szCs w:val="60"/>
-              </w:rPr>
-            </w:pPr>
-            <w:r>
-              <w:rPr>
-                <w:sz w:val="24"/>
-                <w:szCs w:val="60"/>
-              </w:rPr>
-              <w:t>32 bity (4 bajty)</w:t>
-            </w:r>
-          </w:p>
-        </w:tc>
-      </w:tr>
-      <w:tr>
-        <w:trPr>
-          <w:trHeight w:val="368"/>
-        </w:trPr>
-        <w:tc>
-          <w:tcPr>
-            <w:cnfStyle w:val="001000000000" w:firstRow="0" w:lastRow="0" w:firstColumn="1" w:lastColumn="0" w:oddVBand="0" w:evenVBand="0" w:oddHBand="0" w:evenHBand="0" w:firstRowFirstColumn="0" w:firstRowLastColumn="0" w:lastRowFirstColumn="0" w:lastRowLastColumn="0"/>
-            <w:tcW w:w="3299" w:type="dxa"/>
-          </w:tcPr>
-          <w:p>
-            <w:pPr>
-              <w:rPr>
-                <w:sz w:val="24"/>
-                <w:szCs w:val="60"/>
-              </w:rPr>
-            </w:pPr>
-            <w:r>
-              <w:rPr>
-                <w:sz w:val="24"/>
-                <w:szCs w:val="60"/>
-              </w:rPr>
-              <w:t>Wielkość nagłówka</w:t>
-            </w:r>
-          </w:p>
-        </w:tc>
-        <w:tc>
-          <w:tcPr>
-            <w:tcW w:w="2768" w:type="dxa"/>
-          </w:tcPr>
-          <w:p>
-            <w:pPr>
-              <w:cnfStyle w:val="000000000000" w:firstRow="0" w:lastRow="0" w:firstColumn="0" w:lastColumn="0" w:oddVBand="0" w:evenVBand="0" w:oddHBand="0" w:evenHBand="0" w:firstRowFirstColumn="0" w:firstRowLastColumn="0" w:lastRowFirstColumn="0" w:lastRowLastColumn="0"/>
-              <w:rPr>
-                <w:sz w:val="24"/>
-                <w:szCs w:val="60"/>
-              </w:rPr>
-            </w:pPr>
-          </w:p>
-        </w:tc>
-        <w:tc>
-          <w:tcPr>
-            <w:tcW w:w="2995" w:type="dxa"/>
-          </w:tcPr>
-          <w:p>
-            <w:pPr>
-              <w:cnfStyle w:val="000000000000" w:firstRow="0" w:lastRow="0" w:firstColumn="0" w:lastColumn="0" w:oddVBand="0" w:evenVBand="0" w:oddHBand="0" w:evenHBand="0" w:firstRowFirstColumn="0" w:firstRowLastColumn="0" w:lastRowFirstColumn="0" w:lastRowLastColumn="0"/>
               <w:rPr>
                 <w:sz w:val="24"/>
                 <w:szCs w:val="60"/>
@@ -1247,31 +1228,36 @@
           <w:sz w:val="24"/>
           <w:szCs w:val="60"/>
         </w:rPr>
-        <w:t>Paleta jest zapisywana tylko gdy obraz jest tworzony z palety dedykow</w:t>
+        <w:t>Paleta jest zapisywana tylko gdy obraz jest tworzony z palety dedykowanej.</w:t>
       </w:r>
-      <w:bookmarkStart w:id="0" w:name="_GoBack"/>
-      <w:bookmarkEnd w:id="0"/>
+    </w:p>
+    <w:p>
+      <w:pPr>
+        <w:rPr>
+          <w:sz w:val="24"/>
+          <w:szCs w:val="60"/>
+        </w:rPr>
+      </w:pPr>
       <w:r>
         <w:rPr>
           <w:sz w:val="24"/>
           <w:szCs w:val="60"/>
         </w:rPr>
-        <w:t>anej.</w:t>
+        <w:t xml:space="preserve">Dla każdego koloru potrzeba </w:t>
       </w:r>
-    </w:p>
-    <w:p>
-      <w:pPr>
-        <w:rPr>
-          <w:sz w:val="24"/>
-          <w:szCs w:val="60"/>
-        </w:rPr>
-      </w:pPr>
       <w:r>
         <w:rPr>
           <w:sz w:val="24"/>
           <w:szCs w:val="60"/>
         </w:rPr>
-        <w:t>Dla każdego koloru potrzeba 5 bitów, razy 32 kolory co daje łącznie 160 bitów (20 bajtów).</w:t>
+        <w:t>8</w:t>
+      </w:r>
+      <w:r>
+        <w:rPr>
+          <w:sz w:val="24"/>
+          <w:szCs w:val="60"/>
+        </w:rPr>
+        <w:t xml:space="preserve"> bitów, razy 32 kolory co daje łącznie 160 bitów (20 bajtów).</w:t>
       </w:r>
     </w:p>
     <w:p>
@@ -1328,6 +1314,102 @@
     </w:sectPr>
   </w:body>
 </w:document>
+</file>
+
+<file path=word/numbering.xml><?xml version="1.0" encoding="utf-8"?>
+<w:numbering xmlns:wpc="http://schemas.microsoft.com/office/word/2010/wordprocessingCanvas" xmlns:cx="http://schemas.microsoft.com/office/drawing/2014/chartex" xmlns:cx1="http://schemas.microsoft.com/office/drawing/2015/9/8/chartex" xmlns:cx2="http://schemas.microsoft.com/office/drawing/2015/10/21/chartex" xmlns:cx3="http://schemas.microsoft.com/office/drawing/2016/5/9/chartex" xmlns:cx4="http://schemas.microsoft.com/office/drawing/2016/5/10/chartex" xmlns:cx5="http://schemas.microsoft.com/office/drawing/2016/5/11/chartex" xmlns:cx6="http://schemas.microsoft.com/office/drawing/2016/5/12/chartex" xmlns:cx7="http://schemas.microsoft.com/office/drawing/2016/5/13/chartex" xmlns:cx8="http://schemas.microsoft.com/office/drawing/2016/5/14/chartex" xmlns:mc="http://schemas.openxmlformats.org/markup-compatibility/2006" xmlns:aink="http://schemas.microsoft.com/office/drawing/2016/ink" xmlns:am3d="http://schemas.microsoft.com/office/drawing/2017/model3d" xmlns:o="urn:schemas-microsoft-com:office:office" xmlns:r="http://schemas.openxmlformats.org/officeDocument/2006/relationships" xmlns:m="http://schemas.openxmlformats.org/officeDocument/2006/math" xmlns:v="urn:schemas-microsoft-com:vml" xmlns:wp14="http://schemas.microsoft.com/office/word/2010/wordprocessingDrawing" xmlns:wp="http://schemas.openxmlformats.org/drawingml/2006/wordprocessingDrawing" xmlns:w10="urn:schemas-microsoft-com:office:word" xmlns:w="http://schemas.openxmlformats.org/wordprocessingml/2006/main" xmlns:w14="http://schemas.microsoft.com/office/word/2010/wordml" xmlns:w15="http://schemas.microsoft.com/office/word/2012/wordml" xmlns:w16cid="http://schemas.microsoft.com/office/word/2016/wordml/cid" xmlns:w16se="http://schemas.microsoft.com/office/word/2015/wordml/symex" xmlns:wpg="http://schemas.microsoft.com/office/word/2010/wordprocessingGroup" xmlns:wpi="http://schemas.microsoft.com/office/word/2010/wordprocessingInk" xmlns:wne="http://schemas.microsoft.com/office/word/2006/wordml" xmlns:wps="http://schemas.microsoft.com/office/word/2010/wordprocessingShape" mc:Ignorable="w14 w15 w16se w16cid wp14">
+  <w:abstractNum w:abstractNumId="0" w15:restartNumberingAfterBreak="0">
+    <w:nsid w:val="6A767CA1"/>
+    <w:multiLevelType w:val="hybridMultilevel"/>
+    <w:tmpl w:val="52CCAC36"/>
+    <w:lvl w:ilvl="0" w:tplc="60448C28">
+      <w:numFmt w:val="decimal"/>
+      <w:lvlText w:val="%1-"/>
+      <w:lvlJc w:val="left"/>
+      <w:pPr>
+        <w:ind w:left="720" w:hanging="360"/>
+      </w:pPr>
+      <w:rPr>
+        <w:rFonts w:hint="default"/>
+      </w:rPr>
+    </w:lvl>
+    <w:lvl w:ilvl="1" w:tplc="04150019" w:tentative="1">
+      <w:start w:val="1"/>
+      <w:numFmt w:val="lowerLetter"/>
+      <w:lvlText w:val="%2."/>
+      <w:lvlJc w:val="left"/>
+      <w:pPr>
+        <w:ind w:left="1440" w:hanging="360"/>
+      </w:pPr>
+    </w:lvl>
+    <w:lvl w:ilvl="2" w:tplc="0415001B" w:tentative="1">
+      <w:start w:val="1"/>
+      <w:numFmt w:val="lowerRoman"/>
+      <w:lvlText w:val="%3."/>
+      <w:lvlJc w:val="right"/>
+      <w:pPr>
+        <w:ind w:left="2160" w:hanging="180"/>
+      </w:pPr>
+    </w:lvl>
+    <w:lvl w:ilvl="3" w:tplc="0415000F" w:tentative="1">
+      <w:start w:val="1"/>
+      <w:numFmt w:val="decimal"/>
+      <w:lvlText w:val="%4."/>
+      <w:lvlJc w:val="left"/>
+      <w:pPr>
+        <w:ind w:left="2880" w:hanging="360"/>
+      </w:pPr>
+    </w:lvl>
+    <w:lvl w:ilvl="4" w:tplc="04150019" w:tentative="1">
+      <w:start w:val="1"/>
+      <w:numFmt w:val="lowerLetter"/>
+      <w:lvlText w:val="%5."/>
+      <w:lvlJc w:val="left"/>
+      <w:pPr>
+        <w:ind w:left="3600" w:hanging="360"/>
+      </w:pPr>
+    </w:lvl>
+    <w:lvl w:ilvl="5" w:tplc="0415001B" w:tentative="1">
+      <w:start w:val="1"/>
+      <w:numFmt w:val="lowerRoman"/>
+      <w:lvlText w:val="%6."/>
+      <w:lvlJc w:val="right"/>
+      <w:pPr>
+        <w:ind w:left="4320" w:hanging="180"/>
+      </w:pPr>
+    </w:lvl>
+    <w:lvl w:ilvl="6" w:tplc="0415000F" w:tentative="1">
+      <w:start w:val="1"/>
+      <w:numFmt w:val="decimal"/>
+      <w:lvlText w:val="%7."/>
+      <w:lvlJc w:val="left"/>
+      <w:pPr>
+        <w:ind w:left="5040" w:hanging="360"/>
+      </w:pPr>
+    </w:lvl>
+    <w:lvl w:ilvl="7" w:tplc="04150019" w:tentative="1">
+      <w:start w:val="1"/>
+      <w:numFmt w:val="lowerLetter"/>
+      <w:lvlText w:val="%8."/>
+      <w:lvlJc w:val="left"/>
+      <w:pPr>
+        <w:ind w:left="5760" w:hanging="360"/>
+      </w:pPr>
+    </w:lvl>
+    <w:lvl w:ilvl="8" w:tplc="0415001B" w:tentative="1">
+      <w:start w:val="1"/>
+      <w:numFmt w:val="lowerRoman"/>
+      <w:lvlText w:val="%9."/>
+      <w:lvlJc w:val="right"/>
+      <w:pPr>
+        <w:ind w:left="6480" w:hanging="180"/>
+      </w:pPr>
+    </w:lvl>
+  </w:abstractNum>
+  <w:num w:numId="1">
+    <w:abstractNumId w:val="0"/>
+  </w:num>
+</w:numbering>
 </file>
 
 <file path=word/styles.xml><?xml version="1.0" encoding="utf-8"?>
@@ -1850,6 +1932,17 @@
       </w:tcPr>
     </w:tblStylePr>
   </w:style>
+  <w:style w:type="paragraph" w:styleId="Akapitzlist">
+    <w:name w:val="List Paragraph"/>
+    <w:basedOn w:val="Normalny"/>
+    <w:uiPriority w:val="34"/>
+    <w:qFormat/>
+    <w:rsid w:val="0040245E"/>
+    <w:pPr>
+      <w:ind w:left="720"/>
+      <w:contextualSpacing/>
+    </w:pPr>
+  </w:style>
 </w:styles>
 </file>
 

</xml_diff>

<commit_message>
Poprawione błędy obliczeniowe i literówki`
</commit_message>
<xml_diff>
--- a/Specyfikacja_GKiM.docx
+++ b/Specyfikacja_GKiM.docx
@@ -671,7 +671,22 @@
                 <w:sz w:val="24"/>
                 <w:szCs w:val="60"/>
               </w:rPr>
-              <w:t>0-1024</w:t>
+              <w:t>0-</w:t>
+            </w:r>
+            <w:r>
+              <w:rPr>
+                <w:sz w:val="24"/>
+                <w:szCs w:val="60"/>
+              </w:rPr>
+              <w:t>2</w:t>
+            </w:r>
+            <w:r>
+              <w:rPr>
+                <w:sz w:val="24"/>
+                <w:szCs w:val="60"/>
+                <w:vertAlign w:val="superscript"/>
+              </w:rPr>
+              <w:t>32</w:t>
             </w:r>
           </w:p>
         </w:tc>
@@ -739,21 +754,15 @@
                 <w:sz w:val="24"/>
                 <w:szCs w:val="60"/>
               </w:rPr>
-              <w:t>0-1</w:t>
-            </w:r>
-            <w:r>
-              <w:rPr>
-                <w:sz w:val="24"/>
-                <w:szCs w:val="60"/>
-              </w:rPr>
-              <w:t>0</w:t>
-            </w:r>
-            <w:r>
-              <w:rPr>
-                <w:sz w:val="24"/>
-                <w:szCs w:val="60"/>
-              </w:rPr>
-              <w:t>24</w:t>
+              <w:t>0-2</w:t>
+            </w:r>
+            <w:r>
+              <w:rPr>
+                <w:sz w:val="24"/>
+                <w:szCs w:val="60"/>
+                <w:vertAlign w:val="superscript"/>
+              </w:rPr>
+              <w:t>32</w:t>
             </w:r>
           </w:p>
         </w:tc>
@@ -828,6 +837,13 @@
                 <w:szCs w:val="60"/>
               </w:rPr>
               <w:t>5</w:t>
+            </w:r>
+            <w:r>
+              <w:rPr>
+                <w:sz w:val="24"/>
+                <w:szCs w:val="60"/>
+              </w:rPr>
+              <w:t xml:space="preserve"> (zapis w 8 bitowej zmiennej)</w:t>
             </w:r>
           </w:p>
         </w:tc>
@@ -1098,8 +1114,6 @@
               </w:rPr>
               <w:t>9</w:t>
             </w:r>
-            <w:bookmarkStart w:id="0" w:name="_GoBack"/>
-            <w:bookmarkEnd w:id="0"/>
             <w:r>
               <w:rPr>
                 <w:sz w:val="24"/>
@@ -1213,7 +1227,21 @@
           <w:sz w:val="24"/>
           <w:szCs w:val="60"/>
         </w:rPr>
-        <w:t xml:space="preserve">Obraz zapisywany jest od prawego górnego rogu po szerokości. </w:t>
+        <w:t xml:space="preserve">Obraz zapisywany jest od </w:t>
+      </w:r>
+      <w:r>
+        <w:rPr>
+          <w:sz w:val="24"/>
+          <w:szCs w:val="60"/>
+        </w:rPr>
+        <w:t>lewego</w:t>
+      </w:r>
+      <w:r>
+        <w:rPr>
+          <w:sz w:val="24"/>
+          <w:szCs w:val="60"/>
+        </w:rPr>
+        <w:t xml:space="preserve"> górnego rogu po szerokości. </w:t>
       </w:r>
     </w:p>
     <w:p>
@@ -1257,7 +1285,49 @@
           <w:sz w:val="24"/>
           <w:szCs w:val="60"/>
         </w:rPr>
-        <w:t xml:space="preserve"> bitów, razy 32 kolory co daje łącznie 160 bitów (20 bajtów).</w:t>
+        <w:t xml:space="preserve"> bitów</w:t>
+      </w:r>
+      <w:r>
+        <w:rPr>
+          <w:sz w:val="24"/>
+          <w:szCs w:val="60"/>
+        </w:rPr>
+        <w:t xml:space="preserve"> na numer koloru oraz 8 bitów na sam kolor</w:t>
+      </w:r>
+      <w:r>
+        <w:rPr>
+          <w:sz w:val="24"/>
+          <w:szCs w:val="60"/>
+        </w:rPr>
+        <w:t xml:space="preserve">, razy 32 kolory co daje łącznie </w:t>
+      </w:r>
+      <w:r>
+        <w:rPr>
+          <w:sz w:val="24"/>
+          <w:szCs w:val="60"/>
+        </w:rPr>
+        <w:t>512</w:t>
+      </w:r>
+      <w:r>
+        <w:rPr>
+          <w:sz w:val="24"/>
+          <w:szCs w:val="60"/>
+        </w:rPr>
+        <w:t xml:space="preserve"> bitów (</w:t>
+      </w:r>
+      <w:r>
+        <w:rPr>
+          <w:sz w:val="24"/>
+          <w:szCs w:val="60"/>
+        </w:rPr>
+        <w:t>64</w:t>
+      </w:r>
+      <w:r>
+        <w:rPr>
+          <w:sz w:val="24"/>
+          <w:szCs w:val="60"/>
+        </w:rPr>
+        <w:t xml:space="preserve"> bajtów).</w:t>
       </w:r>
     </w:p>
     <w:p>
@@ -1289,6 +1359,8 @@
           <w:szCs w:val="60"/>
         </w:rPr>
       </w:pPr>
+      <w:bookmarkStart w:id="0" w:name="_GoBack"/>
+      <w:bookmarkEnd w:id="0"/>
     </w:p>
     <w:p>
       <w:pPr>

</xml_diff>

<commit_message>
Kolejne poprawki dot. zapisu danych w nagłówku
</commit_message>
<xml_diff>
--- a/Specyfikacja_GKiM.docx
+++ b/Specyfikacja_GKiM.docx
@@ -572,6 +572,7 @@
           <w:tcPr>
             <w:cnfStyle w:val="001000000000" w:firstRow="0" w:lastRow="0" w:firstColumn="1" w:lastColumn="0" w:oddVBand="0" w:evenVBand="0" w:oddHBand="0" w:evenHBand="0" w:firstRowFirstColumn="0" w:firstRowLastColumn="0" w:lastRowFirstColumn="0" w:lastRowLastColumn="0"/>
             <w:tcW w:w="3299" w:type="dxa"/>
+            <w:vAlign w:val="center"/>
           </w:tcPr>
           <w:p>
             <w:pPr>
@@ -592,6 +593,7 @@
         <w:tc>
           <w:tcPr>
             <w:tcW w:w="2768" w:type="dxa"/>
+            <w:vAlign w:val="center"/>
           </w:tcPr>
           <w:p>
             <w:pPr>
@@ -613,6 +615,7 @@
         <w:tc>
           <w:tcPr>
             <w:tcW w:w="2995" w:type="dxa"/>
+            <w:vAlign w:val="center"/>
           </w:tcPr>
           <w:p>
             <w:pPr>
@@ -637,6 +640,7 @@
           <w:tcPr>
             <w:cnfStyle w:val="001000000000" w:firstRow="0" w:lastRow="0" w:firstColumn="1" w:lastColumn="0" w:oddVBand="0" w:evenVBand="0" w:oddHBand="0" w:evenHBand="0" w:firstRowFirstColumn="0" w:firstRowLastColumn="0" w:lastRowFirstColumn="0" w:lastRowLastColumn="0"/>
             <w:tcW w:w="3299" w:type="dxa"/>
+            <w:vAlign w:val="center"/>
           </w:tcPr>
           <w:p>
             <w:pPr>
@@ -657,6 +661,7 @@
         <w:tc>
           <w:tcPr>
             <w:tcW w:w="2768" w:type="dxa"/>
+            <w:vAlign w:val="center"/>
           </w:tcPr>
           <w:p>
             <w:pPr>
@@ -693,6 +698,7 @@
         <w:tc>
           <w:tcPr>
             <w:tcW w:w="2995" w:type="dxa"/>
+            <w:vAlign w:val="center"/>
           </w:tcPr>
           <w:p>
             <w:pPr>
@@ -720,6 +726,7 @@
           <w:tcPr>
             <w:cnfStyle w:val="001000000000" w:firstRow="0" w:lastRow="0" w:firstColumn="1" w:lastColumn="0" w:oddVBand="0" w:evenVBand="0" w:oddHBand="0" w:evenHBand="0" w:firstRowFirstColumn="0" w:firstRowLastColumn="0" w:lastRowFirstColumn="0" w:lastRowLastColumn="0"/>
             <w:tcW w:w="3299" w:type="dxa"/>
+            <w:vAlign w:val="center"/>
           </w:tcPr>
           <w:p>
             <w:pPr>
@@ -740,6 +747,7 @@
         <w:tc>
           <w:tcPr>
             <w:tcW w:w="2768" w:type="dxa"/>
+            <w:vAlign w:val="center"/>
           </w:tcPr>
           <w:p>
             <w:pPr>
@@ -769,6 +777,7 @@
         <w:tc>
           <w:tcPr>
             <w:tcW w:w="2995" w:type="dxa"/>
+            <w:vAlign w:val="center"/>
           </w:tcPr>
           <w:p>
             <w:pPr>
@@ -791,11 +800,12 @@
       <w:tr>
         <w:tc>
           <w:tcPr>
-            <w:cnfStyle w:val="001000000000" w:firstRow="0" w:lastRow="0" w:firstColumn="1" w:lastColumn="0" w:oddVBand="0" w:evenVBand="0" w:oddHBand="0" w:evenHBand="0" w:firstRowFirstColumn="0" w:firstRowLastColumn="0" w:lastRowFirstColumn="0" w:lastRowLastColumn="0"/>
             <w:tcW w:w="3299" w:type="dxa"/>
-          </w:tcPr>
-          <w:p>
-            <w:pPr>
+            <w:vAlign w:val="center"/>
+          </w:tcPr>
+          <w:p>
+            <w:pPr>
+              <w:cnfStyle w:val="001000000000" w:firstRow="0" w:lastRow="0" w:firstColumn="1" w:lastColumn="0" w:oddVBand="0" w:evenVBand="0" w:oddHBand="0" w:evenHBand="0" w:firstRowFirstColumn="0" w:firstRowLastColumn="0" w:lastRowFirstColumn="0" w:lastRowLastColumn="0"/>
               <w:rPr>
                 <w:sz w:val="24"/>
                 <w:szCs w:val="60"/>
@@ -822,10 +832,10 @@
         <w:tc>
           <w:tcPr>
             <w:tcW w:w="2768" w:type="dxa"/>
-          </w:tcPr>
-          <w:p>
-            <w:pPr>
-              <w:cnfStyle w:val="000000000000" w:firstRow="0" w:lastRow="0" w:firstColumn="0" w:lastColumn="0" w:oddVBand="0" w:evenVBand="0" w:oddHBand="0" w:evenHBand="0" w:firstRowFirstColumn="0" w:firstRowLastColumn="0" w:lastRowFirstColumn="0" w:lastRowLastColumn="0"/>
+            <w:vAlign w:val="center"/>
+          </w:tcPr>
+          <w:p>
+            <w:pPr>
               <w:rPr>
                 <w:sz w:val="24"/>
                 <w:szCs w:val="60"/>
@@ -843,17 +853,33 @@
                 <w:sz w:val="24"/>
                 <w:szCs w:val="60"/>
               </w:rPr>
-              <w:t xml:space="preserve"> (zapis w 8 bitowej zmiennej)</w:t>
-            </w:r>
+              <w:t xml:space="preserve"> lub 24</w:t>
+            </w:r>
+            <w:r>
+              <w:rPr>
+                <w:sz w:val="24"/>
+                <w:szCs w:val="60"/>
+              </w:rPr>
+              <w:t xml:space="preserve"> </w:t>
+            </w:r>
+            <w:r>
+              <w:rPr>
+                <w:sz w:val="24"/>
+                <w:szCs w:val="60"/>
+              </w:rPr>
+              <w:t>(w zależności od wyboru palety)</w:t>
+            </w:r>
+            <w:bookmarkStart w:id="0" w:name="_GoBack"/>
+            <w:bookmarkEnd w:id="0"/>
           </w:p>
         </w:tc>
         <w:tc>
           <w:tcPr>
             <w:tcW w:w="2995" w:type="dxa"/>
-          </w:tcPr>
-          <w:p>
-            <w:pPr>
-              <w:cnfStyle w:val="000000000000" w:firstRow="0" w:lastRow="0" w:firstColumn="0" w:lastColumn="0" w:oddVBand="0" w:evenVBand="0" w:oddHBand="0" w:evenHBand="0" w:firstRowFirstColumn="0" w:firstRowLastColumn="0" w:lastRowFirstColumn="0" w:lastRowLastColumn="0"/>
+            <w:vAlign w:val="center"/>
+          </w:tcPr>
+          <w:p>
+            <w:pPr>
               <w:rPr>
                 <w:sz w:val="24"/>
                 <w:szCs w:val="60"/>
@@ -877,6 +903,7 @@
           <w:tcPr>
             <w:cnfStyle w:val="001000000000" w:firstRow="0" w:lastRow="0" w:firstColumn="1" w:lastColumn="0" w:oddVBand="0" w:evenVBand="0" w:oddHBand="0" w:evenHBand="0" w:firstRowFirstColumn="0" w:firstRowLastColumn="0" w:lastRowFirstColumn="0" w:lastRowLastColumn="0"/>
             <w:tcW w:w="3299" w:type="dxa"/>
+            <w:vAlign w:val="center"/>
           </w:tcPr>
           <w:p>
             <w:pPr>
@@ -904,6 +931,7 @@
         <w:tc>
           <w:tcPr>
             <w:tcW w:w="2768" w:type="dxa"/>
+            <w:vAlign w:val="center"/>
           </w:tcPr>
           <w:p>
             <w:pPr>
@@ -962,6 +990,7 @@
         <w:tc>
           <w:tcPr>
             <w:tcW w:w="2995" w:type="dxa"/>
+            <w:vAlign w:val="center"/>
           </w:tcPr>
           <w:p>
             <w:pPr>
@@ -986,6 +1015,7 @@
           <w:tcPr>
             <w:cnfStyle w:val="001000000000" w:firstRow="0" w:lastRow="0" w:firstColumn="1" w:lastColumn="0" w:oddVBand="0" w:evenVBand="0" w:oddHBand="0" w:evenHBand="0" w:firstRowFirstColumn="0" w:firstRowLastColumn="0" w:lastRowFirstColumn="0" w:lastRowLastColumn="0"/>
             <w:tcW w:w="3299" w:type="dxa"/>
+            <w:vAlign w:val="center"/>
           </w:tcPr>
           <w:p>
             <w:pPr>
@@ -1006,6 +1036,7 @@
         <w:tc>
           <w:tcPr>
             <w:tcW w:w="2768" w:type="dxa"/>
+            <w:vAlign w:val="center"/>
           </w:tcPr>
           <w:p>
             <w:pPr>
@@ -1043,6 +1074,7 @@
         <w:tc>
           <w:tcPr>
             <w:tcW w:w="2995" w:type="dxa"/>
+            <w:vAlign w:val="center"/>
           </w:tcPr>
           <w:p>
             <w:pPr>
@@ -1065,12 +1097,83 @@
       <w:tr>
         <w:trPr>
           <w:cnfStyle w:val="000000100000" w:firstRow="0" w:lastRow="0" w:firstColumn="0" w:lastColumn="0" w:oddVBand="0" w:evenVBand="0" w:oddHBand="1" w:evenHBand="0" w:firstRowFirstColumn="0" w:firstRowLastColumn="0" w:lastRowFirstColumn="0" w:lastRowLastColumn="0"/>
+        </w:trPr>
+        <w:tc>
+          <w:tcPr>
+            <w:cnfStyle w:val="001000000000" w:firstRow="0" w:lastRow="0" w:firstColumn="1" w:lastColumn="0" w:oddVBand="0" w:evenVBand="0" w:oddHBand="0" w:evenHBand="0" w:firstRowFirstColumn="0" w:firstRowLastColumn="0" w:lastRowFirstColumn="0" w:lastRowLastColumn="0"/>
+            <w:tcW w:w="3299" w:type="dxa"/>
+            <w:vAlign w:val="center"/>
+          </w:tcPr>
+          <w:p>
+            <w:pPr>
+              <w:rPr>
+                <w:sz w:val="24"/>
+                <w:szCs w:val="60"/>
+              </w:rPr>
+            </w:pPr>
+            <w:r>
+              <w:rPr>
+                <w:sz w:val="24"/>
+                <w:szCs w:val="60"/>
+              </w:rPr>
+              <w:t>Ilość kolorów w palecie (opcjonalne)</w:t>
+            </w:r>
+          </w:p>
+        </w:tc>
+        <w:tc>
+          <w:tcPr>
+            <w:tcW w:w="2768" w:type="dxa"/>
+            <w:vAlign w:val="center"/>
+          </w:tcPr>
+          <w:p>
+            <w:pPr>
+              <w:cnfStyle w:val="000000100000" w:firstRow="0" w:lastRow="0" w:firstColumn="0" w:lastColumn="0" w:oddVBand="0" w:evenVBand="0" w:oddHBand="1" w:evenHBand="0" w:firstRowFirstColumn="0" w:firstRowLastColumn="0" w:lastRowFirstColumn="0" w:lastRowLastColumn="0"/>
+              <w:rPr>
+                <w:sz w:val="24"/>
+                <w:szCs w:val="60"/>
+              </w:rPr>
+            </w:pPr>
+            <w:r>
+              <w:rPr>
+                <w:sz w:val="24"/>
+                <w:szCs w:val="60"/>
+              </w:rPr>
+              <w:t>0-32</w:t>
+            </w:r>
+          </w:p>
+        </w:tc>
+        <w:tc>
+          <w:tcPr>
+            <w:tcW w:w="2995" w:type="dxa"/>
+            <w:vAlign w:val="center"/>
+          </w:tcPr>
+          <w:p>
+            <w:pPr>
+              <w:cnfStyle w:val="000000100000" w:firstRow="0" w:lastRow="0" w:firstColumn="0" w:lastColumn="0" w:oddVBand="0" w:evenVBand="0" w:oddHBand="1" w:evenHBand="0" w:firstRowFirstColumn="0" w:firstRowLastColumn="0" w:lastRowFirstColumn="0" w:lastRowLastColumn="0"/>
+              <w:rPr>
+                <w:sz w:val="24"/>
+                <w:szCs w:val="60"/>
+              </w:rPr>
+            </w:pPr>
+            <w:r>
+              <w:rPr>
+                <w:sz w:val="24"/>
+                <w:szCs w:val="60"/>
+              </w:rPr>
+              <w:t>8 bitów (1 bajt)</w:t>
+            </w:r>
+          </w:p>
+        </w:tc>
+      </w:tr>
+      <w:tr>
+        <w:trPr>
           <w:trHeight w:val="368"/>
         </w:trPr>
         <w:tc>
           <w:tcPr>
             <w:cnfStyle w:val="001000000000" w:firstRow="0" w:lastRow="0" w:firstColumn="1" w:lastColumn="0" w:oddVBand="0" w:evenVBand="0" w:oddHBand="0" w:evenHBand="0" w:firstRowFirstColumn="0" w:firstRowLastColumn="0" w:lastRowFirstColumn="0" w:lastRowLastColumn="0"/>
             <w:tcW w:w="3299" w:type="dxa"/>
+            <w:vAlign w:val="center"/>
           </w:tcPr>
           <w:p>
             <w:pPr>
@@ -1091,45 +1194,40 @@
         <w:tc>
           <w:tcPr>
             <w:tcW w:w="2768" w:type="dxa"/>
-          </w:tcPr>
-          <w:p>
-            <w:pPr>
-              <w:cnfStyle w:val="000000100000" w:firstRow="0" w:lastRow="0" w:firstColumn="0" w:lastColumn="0" w:oddVBand="0" w:evenVBand="0" w:oddHBand="1" w:evenHBand="0" w:firstRowFirstColumn="0" w:firstRowLastColumn="0" w:lastRowFirstColumn="0" w:lastRowLastColumn="0"/>
-              <w:rPr>
-                <w:sz w:val="24"/>
-                <w:szCs w:val="60"/>
-              </w:rPr>
-            </w:pPr>
-            <w:r>
-              <w:rPr>
-                <w:sz w:val="24"/>
-                <w:szCs w:val="60"/>
-              </w:rPr>
-              <w:t>1</w:t>
-            </w:r>
-            <w:r>
-              <w:rPr>
-                <w:sz w:val="24"/>
-                <w:szCs w:val="60"/>
-              </w:rPr>
-              <w:t>9</w:t>
-            </w:r>
-            <w:r>
-              <w:rPr>
-                <w:sz w:val="24"/>
-                <w:szCs w:val="60"/>
-              </w:rPr>
-              <w:t xml:space="preserve"> bajtów</w:t>
+            <w:vAlign w:val="center"/>
+          </w:tcPr>
+          <w:p>
+            <w:pPr>
+              <w:cnfStyle w:val="000000000000" w:firstRow="0" w:lastRow="0" w:firstColumn="0" w:lastColumn="0" w:oddVBand="0" w:evenVBand="0" w:oddHBand="0" w:evenHBand="0" w:firstRowFirstColumn="0" w:firstRowLastColumn="0" w:lastRowFirstColumn="0" w:lastRowLastColumn="0"/>
+              <w:rPr>
+                <w:sz w:val="24"/>
+                <w:szCs w:val="60"/>
+              </w:rPr>
+            </w:pPr>
+            <w:r>
+              <w:rPr>
+                <w:sz w:val="24"/>
+                <w:szCs w:val="60"/>
+              </w:rPr>
+              <w:t xml:space="preserve">20 </w:t>
+            </w:r>
+            <w:r>
+              <w:rPr>
+                <w:sz w:val="24"/>
+                <w:szCs w:val="60"/>
+              </w:rPr>
+              <w:t>bajtów</w:t>
             </w:r>
           </w:p>
         </w:tc>
         <w:tc>
           <w:tcPr>
             <w:tcW w:w="2995" w:type="dxa"/>
-          </w:tcPr>
-          <w:p>
-            <w:pPr>
-              <w:cnfStyle w:val="000000100000" w:firstRow="0" w:lastRow="0" w:firstColumn="0" w:lastColumn="0" w:oddVBand="0" w:evenVBand="0" w:oddHBand="1" w:evenHBand="0" w:firstRowFirstColumn="0" w:firstRowLastColumn="0" w:lastRowFirstColumn="0" w:lastRowLastColumn="0"/>
+            <w:vAlign w:val="center"/>
+          </w:tcPr>
+          <w:p>
+            <w:pPr>
+              <w:cnfStyle w:val="000000000000" w:firstRow="0" w:lastRow="0" w:firstColumn="0" w:lastColumn="0" w:oddVBand="0" w:evenVBand="0" w:oddHBand="0" w:evenHBand="0" w:firstRowFirstColumn="0" w:firstRowLastColumn="0" w:lastRowFirstColumn="0" w:lastRowLastColumn="0"/>
               <w:rPr>
                 <w:sz w:val="24"/>
                 <w:szCs w:val="60"/>
@@ -1258,6 +1356,13 @@
         </w:rPr>
         <w:t>Paleta jest zapisywana tylko gdy obraz jest tworzony z palety dedykowanej.</w:t>
       </w:r>
+      <w:r>
+        <w:rPr>
+          <w:sz w:val="24"/>
+          <w:szCs w:val="60"/>
+        </w:rPr>
+        <w:t xml:space="preserve"> Paleta jest w całości zapisywana w pliku. Zatem 32 kolory po 24 bity na kolor dają łącznie 96 bajtów.</w:t>
+      </w:r>
     </w:p>
     <w:p>
       <w:pPr>
@@ -1278,56 +1383,7 @@
           <w:sz w:val="24"/>
           <w:szCs w:val="60"/>
         </w:rPr>
-        <w:t>8</w:t>
-      </w:r>
-      <w:r>
-        <w:rPr>
-          <w:sz w:val="24"/>
-          <w:szCs w:val="60"/>
-        </w:rPr>
-        <w:t xml:space="preserve"> bitów</w:t>
-      </w:r>
-      <w:r>
-        <w:rPr>
-          <w:sz w:val="24"/>
-          <w:szCs w:val="60"/>
-        </w:rPr>
-        <w:t xml:space="preserve"> na numer koloru oraz 8 bitów na sam kolor</w:t>
-      </w:r>
-      <w:r>
-        <w:rPr>
-          <w:sz w:val="24"/>
-          <w:szCs w:val="60"/>
-        </w:rPr>
-        <w:t xml:space="preserve">, razy 32 kolory co daje łącznie </w:t>
-      </w:r>
-      <w:r>
-        <w:rPr>
-          <w:sz w:val="24"/>
-          <w:szCs w:val="60"/>
-        </w:rPr>
-        <w:t>512</w:t>
-      </w:r>
-      <w:r>
-        <w:rPr>
-          <w:sz w:val="24"/>
-          <w:szCs w:val="60"/>
-        </w:rPr>
-        <w:t xml:space="preserve"> bitów (</w:t>
-      </w:r>
-      <w:r>
-        <w:rPr>
-          <w:sz w:val="24"/>
-          <w:szCs w:val="60"/>
-        </w:rPr>
-        <w:t>64</w:t>
-      </w:r>
-      <w:r>
-        <w:rPr>
-          <w:sz w:val="24"/>
-          <w:szCs w:val="60"/>
-        </w:rPr>
-        <w:t xml:space="preserve"> bajtów).</w:t>
+        <w:t>8 bitów na kolor lub numer koloru ( w zależności od trybu palety).</w:t>
       </w:r>
     </w:p>
     <w:p>
@@ -1359,8 +1415,6 @@
           <w:szCs w:val="60"/>
         </w:rPr>
       </w:pPr>
-      <w:bookmarkStart w:id="0" w:name="_GoBack"/>
-      <w:bookmarkEnd w:id="0"/>
     </w:p>
     <w:p>
       <w:pPr>

</xml_diff>

<commit_message>
Kurwa, w końcu. Dodałem przykład LZW
</commit_message>
<xml_diff>
--- a/Specyfikacja_GKiM.docx
+++ b/Specyfikacja_GKiM.docx
@@ -800,12 +800,12 @@
       <w:tr>
         <w:tc>
           <w:tcPr>
+            <w:cnfStyle w:val="001000000000" w:firstRow="0" w:lastRow="0" w:firstColumn="1" w:lastColumn="0" w:oddVBand="0" w:evenVBand="0" w:oddHBand="0" w:evenHBand="0" w:firstRowFirstColumn="0" w:firstRowLastColumn="0" w:lastRowFirstColumn="0" w:lastRowLastColumn="0"/>
             <w:tcW w:w="3299" w:type="dxa"/>
             <w:vAlign w:val="center"/>
           </w:tcPr>
           <w:p>
             <w:pPr>
-              <w:cnfStyle w:val="001000000000" w:firstRow="0" w:lastRow="0" w:firstColumn="1" w:lastColumn="0" w:oddVBand="0" w:evenVBand="0" w:oddHBand="0" w:evenHBand="0" w:firstRowFirstColumn="0" w:firstRowLastColumn="0" w:lastRowFirstColumn="0" w:lastRowLastColumn="0"/>
               <w:rPr>
                 <w:sz w:val="24"/>
                 <w:szCs w:val="60"/>
@@ -836,6 +836,7 @@
           </w:tcPr>
           <w:p>
             <w:pPr>
+              <w:cnfStyle w:val="000000000000" w:firstRow="0" w:lastRow="0" w:firstColumn="0" w:lastColumn="0" w:oddVBand="0" w:evenVBand="0" w:oddHBand="0" w:evenHBand="0" w:firstRowFirstColumn="0" w:firstRowLastColumn="0" w:lastRowFirstColumn="0" w:lastRowLastColumn="0"/>
               <w:rPr>
                 <w:sz w:val="24"/>
                 <w:szCs w:val="60"/>
@@ -869,8 +870,6 @@
               </w:rPr>
               <w:t>(w zależności od wyboru palety)</w:t>
             </w:r>
-            <w:bookmarkStart w:id="0" w:name="_GoBack"/>
-            <w:bookmarkEnd w:id="0"/>
           </w:p>
         </w:tc>
         <w:tc>
@@ -880,6 +879,7 @@
           </w:tcPr>
           <w:p>
             <w:pPr>
+              <w:cnfStyle w:val="000000000000" w:firstRow="0" w:lastRow="0" w:firstColumn="0" w:lastColumn="0" w:oddVBand="0" w:evenVBand="0" w:oddHBand="0" w:evenHBand="0" w:firstRowFirstColumn="0" w:firstRowLastColumn="0" w:lastRowFirstColumn="0" w:lastRowLastColumn="0"/>
               <w:rPr>
                 <w:sz w:val="24"/>
                 <w:szCs w:val="60"/>
@@ -917,14 +917,7 @@
                 <w:sz w:val="24"/>
                 <w:szCs w:val="60"/>
               </w:rPr>
-              <w:t>Tryb</w:t>
-            </w:r>
-            <w:r>
-              <w:rPr>
-                <w:sz w:val="24"/>
-                <w:szCs w:val="60"/>
-              </w:rPr>
-              <w:t xml:space="preserve"> koloru</w:t>
+              <w:t>Tryb koloru</w:t>
             </w:r>
           </w:p>
         </w:tc>
@@ -946,44 +939,37 @@
                 <w:sz w:val="24"/>
                 <w:szCs w:val="60"/>
               </w:rPr>
-              <w:t xml:space="preserve">1 </w:t>
-            </w:r>
-            <w:r>
-              <w:rPr>
-                <w:sz w:val="24"/>
-                <w:szCs w:val="60"/>
-              </w:rPr>
-              <w:t>–</w:t>
-            </w:r>
-            <w:r>
-              <w:rPr>
-                <w:sz w:val="24"/>
-                <w:szCs w:val="60"/>
-              </w:rPr>
-              <w:t xml:space="preserve"> </w:t>
-            </w:r>
-            <w:r>
-              <w:rPr>
-                <w:sz w:val="24"/>
-                <w:szCs w:val="60"/>
-              </w:rPr>
-              <w:t>kolor</w:t>
-            </w:r>
-          </w:p>
-          <w:p>
-            <w:pPr>
-              <w:cnfStyle w:val="000000100000" w:firstRow="0" w:lastRow="0" w:firstColumn="0" w:lastColumn="0" w:oddVBand="0" w:evenVBand="0" w:oddHBand="1" w:evenHBand="0" w:firstRowFirstColumn="0" w:firstRowLastColumn="0" w:lastRowFirstColumn="0" w:lastRowLastColumn="0"/>
-              <w:rPr>
-                <w:sz w:val="24"/>
-                <w:szCs w:val="60"/>
-              </w:rPr>
-            </w:pPr>
-            <w:r>
-              <w:rPr>
-                <w:sz w:val="24"/>
-                <w:szCs w:val="60"/>
-              </w:rPr>
-              <w:t>0 – skala szarości</w:t>
+              <w:t>0</w:t>
+            </w:r>
+            <w:r>
+              <w:rPr>
+                <w:sz w:val="24"/>
+                <w:szCs w:val="60"/>
+              </w:rPr>
+              <w:t xml:space="preserve"> – kolor</w:t>
+            </w:r>
+          </w:p>
+          <w:p>
+            <w:pPr>
+              <w:cnfStyle w:val="000000100000" w:firstRow="0" w:lastRow="0" w:firstColumn="0" w:lastColumn="0" w:oddVBand="0" w:evenVBand="0" w:oddHBand="1" w:evenHBand="0" w:firstRowFirstColumn="0" w:firstRowLastColumn="0" w:lastRowFirstColumn="0" w:lastRowLastColumn="0"/>
+              <w:rPr>
+                <w:sz w:val="24"/>
+                <w:szCs w:val="60"/>
+              </w:rPr>
+            </w:pPr>
+            <w:r>
+              <w:rPr>
+                <w:sz w:val="24"/>
+                <w:szCs w:val="60"/>
+              </w:rPr>
+              <w:t>1</w:t>
+            </w:r>
+            <w:r>
+              <w:rPr>
+                <w:sz w:val="24"/>
+                <w:szCs w:val="60"/>
+              </w:rPr>
+              <w:t xml:space="preserve"> – skala szarości</w:t>
             </w:r>
           </w:p>
         </w:tc>
@@ -1209,14 +1195,14 @@
                 <w:sz w:val="24"/>
                 <w:szCs w:val="60"/>
               </w:rPr>
-              <w:t xml:space="preserve">20 </w:t>
-            </w:r>
-            <w:r>
-              <w:rPr>
-                <w:sz w:val="24"/>
-                <w:szCs w:val="60"/>
-              </w:rPr>
-              <w:t>bajtów</w:t>
+              <w:t>20</w:t>
+            </w:r>
+            <w:r>
+              <w:rPr>
+                <w:sz w:val="24"/>
+                <w:szCs w:val="60"/>
+              </w:rPr>
+              <w:t xml:space="preserve"> bajtów</w:t>
             </w:r>
           </w:p>
         </w:tc>
@@ -1239,6 +1225,79 @@
                 <w:szCs w:val="60"/>
               </w:rPr>
               <w:t>32 bity (4 bajty)</w:t>
+            </w:r>
+          </w:p>
+        </w:tc>
+      </w:tr>
+      <w:tr>
+        <w:trPr>
+          <w:cnfStyle w:val="000000100000" w:firstRow="0" w:lastRow="0" w:firstColumn="0" w:lastColumn="0" w:oddVBand="0" w:evenVBand="0" w:oddHBand="1" w:evenHBand="0" w:firstRowFirstColumn="0" w:firstRowLastColumn="0" w:lastRowFirstColumn="0" w:lastRowLastColumn="0"/>
+          <w:trHeight w:val="368"/>
+        </w:trPr>
+        <w:tc>
+          <w:tcPr>
+            <w:cnfStyle w:val="001000000000" w:firstRow="0" w:lastRow="0" w:firstColumn="1" w:lastColumn="0" w:oddVBand="0" w:evenVBand="0" w:oddHBand="0" w:evenHBand="0" w:firstRowFirstColumn="0" w:firstRowLastColumn="0" w:lastRowFirstColumn="0" w:lastRowLastColumn="0"/>
+            <w:tcW w:w="3299" w:type="dxa"/>
+            <w:vAlign w:val="center"/>
+          </w:tcPr>
+          <w:p>
+            <w:pPr>
+              <w:rPr>
+                <w:sz w:val="24"/>
+                <w:szCs w:val="60"/>
+              </w:rPr>
+            </w:pPr>
+            <w:r>
+              <w:rPr>
+                <w:sz w:val="24"/>
+                <w:szCs w:val="60"/>
+              </w:rPr>
+              <w:t>Długość słowa LZW</w:t>
+            </w:r>
+          </w:p>
+        </w:tc>
+        <w:tc>
+          <w:tcPr>
+            <w:tcW w:w="2768" w:type="dxa"/>
+            <w:vAlign w:val="center"/>
+          </w:tcPr>
+          <w:p>
+            <w:pPr>
+              <w:cnfStyle w:val="000000100000" w:firstRow="0" w:lastRow="0" w:firstColumn="0" w:lastColumn="0" w:oddVBand="0" w:evenVBand="0" w:oddHBand="1" w:evenHBand="0" w:firstRowFirstColumn="0" w:firstRowLastColumn="0" w:lastRowFirstColumn="0" w:lastRowLastColumn="0"/>
+              <w:rPr>
+                <w:sz w:val="24"/>
+                <w:szCs w:val="60"/>
+                <w:vertAlign w:val="superscript"/>
+              </w:rPr>
+            </w:pPr>
+            <w:r>
+              <w:rPr>
+                <w:sz w:val="24"/>
+                <w:szCs w:val="60"/>
+              </w:rPr>
+              <w:t>0-255</w:t>
+            </w:r>
+          </w:p>
+        </w:tc>
+        <w:tc>
+          <w:tcPr>
+            <w:tcW w:w="2995" w:type="dxa"/>
+            <w:vAlign w:val="center"/>
+          </w:tcPr>
+          <w:p>
+            <w:pPr>
+              <w:cnfStyle w:val="000000100000" w:firstRow="0" w:lastRow="0" w:firstColumn="0" w:lastColumn="0" w:oddVBand="0" w:evenVBand="0" w:oddHBand="1" w:evenHBand="0" w:firstRowFirstColumn="0" w:firstRowLastColumn="0" w:lastRowFirstColumn="0" w:lastRowLastColumn="0"/>
+              <w:rPr>
+                <w:sz w:val="24"/>
+                <w:szCs w:val="60"/>
+              </w:rPr>
+            </w:pPr>
+            <w:r>
+              <w:rPr>
+                <w:sz w:val="24"/>
+                <w:szCs w:val="60"/>
+              </w:rPr>
+              <w:t>8 bitów (1 bajt)</w:t>
             </w:r>
           </w:p>
         </w:tc>
@@ -1251,6 +1310,13 @@
           <w:szCs w:val="60"/>
         </w:rPr>
       </w:pPr>
+      <w:r>
+        <w:rPr>
+          <w:sz w:val="24"/>
+          <w:szCs w:val="60"/>
+        </w:rPr>
+        <w:t xml:space="preserve"> </w:t>
+      </w:r>
     </w:p>
     <w:p>
       <w:pPr>
@@ -1310,7 +1376,42 @@
           <w:sz w:val="24"/>
           <w:szCs w:val="60"/>
         </w:rPr>
-        <w:t xml:space="preserve"> 3 najważniejsze bity są uzupełniane 0. Zatem zmienna zapisana przez nasz format wygląda tak: 000RRGGB.</w:t>
+        <w:t xml:space="preserve"> </w:t>
+      </w:r>
+      <w:r>
+        <w:rPr>
+          <w:sz w:val="24"/>
+          <w:szCs w:val="60"/>
+        </w:rPr>
+        <w:t xml:space="preserve">Obraz zapisywany jest od </w:t>
+      </w:r>
+      <w:r>
+        <w:rPr>
+          <w:sz w:val="24"/>
+          <w:szCs w:val="60"/>
+        </w:rPr>
+        <w:t>lewego</w:t>
+      </w:r>
+      <w:r>
+        <w:rPr>
+          <w:sz w:val="24"/>
+          <w:szCs w:val="60"/>
+        </w:rPr>
+        <w:t xml:space="preserve"> górnego rogu po szerokości. </w:t>
+      </w:r>
+      <w:r>
+        <w:rPr>
+          <w:sz w:val="24"/>
+          <w:szCs w:val="60"/>
+        </w:rPr>
+        <w:t>Długość słowa LZW jest zapisana w nagłówku</w:t>
+      </w:r>
+      <w:r>
+        <w:rPr>
+          <w:sz w:val="24"/>
+          <w:szCs w:val="60"/>
+        </w:rPr>
+        <w:t xml:space="preserve">. </w:t>
       </w:r>
     </w:p>
     <w:p>
@@ -1325,22 +1426,17 @@
           <w:sz w:val="24"/>
           <w:szCs w:val="60"/>
         </w:rPr>
-        <w:t xml:space="preserve">Obraz zapisywany jest od </w:t>
-      </w:r>
+        <w:t>Rozszerzenie pliku: .</w:t>
+      </w:r>
+      <w:proofErr w:type="spellStart"/>
       <w:r>
         <w:rPr>
           <w:sz w:val="24"/>
           <w:szCs w:val="60"/>
         </w:rPr>
-        <w:t>lewego</w:t>
-      </w:r>
-      <w:r>
-        <w:rPr>
-          <w:sz w:val="24"/>
-          <w:szCs w:val="60"/>
-        </w:rPr>
-        <w:t xml:space="preserve"> górnego rogu po szerokości. </w:t>
-      </w:r>
+        <w:t>bsdm</w:t>
+      </w:r>
+      <w:proofErr w:type="spellEnd"/>
     </w:p>
     <w:p>
       <w:pPr>
@@ -1419,7 +1515,90 @@
     <w:p>
       <w:pPr>
         <w:rPr>
-          <w:sz w:val="24"/>
+          <w:sz w:val="40"/>
+          <w:szCs w:val="60"/>
+        </w:rPr>
+      </w:pPr>
+      <w:r>
+        <w:rPr>
+          <w:noProof/>
+          <w:sz w:val="36"/>
+        </w:rPr>
+        <w:drawing>
+          <wp:anchor distT="0" distB="0" distL="114300" distR="114300" simplePos="0" relativeHeight="251658240" behindDoc="0" locked="0" layoutInCell="1" allowOverlap="1">
+            <wp:simplePos x="0" y="0"/>
+            <wp:positionH relativeFrom="margin">
+              <wp:align>right</wp:align>
+            </wp:positionH>
+            <wp:positionV relativeFrom="paragraph">
+              <wp:posOffset>633730</wp:posOffset>
+            </wp:positionV>
+            <wp:extent cx="5760720" cy="1699260"/>
+            <wp:effectExtent l="0" t="0" r="0" b="0"/>
+            <wp:wrapTopAndBottom/>
+            <wp:docPr id="1" name="Obraz 1" descr="https://scontent-frt3-1.xx.fbcdn.net/v/t1.15752-9/82589308_811497686035819_6698404769771290624_n.jpg?_nc_cat=104&amp;_nc_ohc=vIVmlUVuhaIAX-otkUu&amp;_nc_ht=scontent-frt3-1.xx&amp;oh=9a06ffd2f9b0a65a0c914881e686a59c&amp;oe=5ED008C1"/>
+            <wp:cNvGraphicFramePr>
+              <a:graphicFrameLocks xmlns:a="http://schemas.openxmlformats.org/drawingml/2006/main" noChangeAspect="1"/>
+            </wp:cNvGraphicFramePr>
+            <a:graphic xmlns:a="http://schemas.openxmlformats.org/drawingml/2006/main">
+              <a:graphicData uri="http://schemas.openxmlformats.org/drawingml/2006/picture">
+                <pic:pic xmlns:pic="http://schemas.openxmlformats.org/drawingml/2006/picture">
+                  <pic:nvPicPr>
+                    <pic:cNvPr id="0" name="Picture 1" descr="https://scontent-frt3-1.xx.fbcdn.net/v/t1.15752-9/82589308_811497686035819_6698404769771290624_n.jpg?_nc_cat=104&amp;_nc_ohc=vIVmlUVuhaIAX-otkUu&amp;_nc_ht=scontent-frt3-1.xx&amp;oh=9a06ffd2f9b0a65a0c914881e686a59c&amp;oe=5ED008C1"/>
+                    <pic:cNvPicPr>
+                      <a:picLocks noChangeAspect="1" noChangeArrowheads="1"/>
+                    </pic:cNvPicPr>
+                  </pic:nvPicPr>
+                  <pic:blipFill>
+                    <a:blip r:embed="rId6">
+                      <a:extLst>
+                        <a:ext uri="{28A0092B-C50C-407E-A947-70E740481C1C}">
+                          <a14:useLocalDpi xmlns:a14="http://schemas.microsoft.com/office/drawing/2010/main" val="0"/>
+                        </a:ext>
+                      </a:extLst>
+                    </a:blip>
+                    <a:srcRect/>
+                    <a:stretch>
+                      <a:fillRect/>
+                    </a:stretch>
+                  </pic:blipFill>
+                  <pic:spPr bwMode="auto">
+                    <a:xfrm>
+                      <a:off x="0" y="0"/>
+                      <a:ext cx="5760720" cy="1699260"/>
+                    </a:xfrm>
+                    <a:prstGeom prst="rect">
+                      <a:avLst/>
+                    </a:prstGeom>
+                    <a:noFill/>
+                    <a:ln>
+                      <a:noFill/>
+                    </a:ln>
+                  </pic:spPr>
+                </pic:pic>
+              </a:graphicData>
+            </a:graphic>
+            <wp14:sizeRelH relativeFrom="margin">
+              <wp14:pctWidth>0</wp14:pctWidth>
+            </wp14:sizeRelH>
+            <wp14:sizeRelV relativeFrom="margin">
+              <wp14:pctHeight>0</wp14:pctHeight>
+            </wp14:sizeRelV>
+          </wp:anchor>
+        </w:drawing>
+      </w:r>
+      <w:r>
+        <w:rPr>
+          <w:sz w:val="40"/>
+          <w:szCs w:val="60"/>
+        </w:rPr>
+        <w:t>Paleta standardowa:</w:t>
+      </w:r>
+    </w:p>
+    <w:p>
+      <w:pPr>
+        <w:rPr>
+          <w:sz w:val="40"/>
           <w:szCs w:val="60"/>
         </w:rPr>
       </w:pPr>
@@ -1427,10 +1606,3831 @@
     <w:p>
       <w:pPr>
         <w:rPr>
+          <w:sz w:val="40"/>
+          <w:szCs w:val="60"/>
+        </w:rPr>
+      </w:pPr>
+      <w:r>
+        <w:rPr>
+          <w:sz w:val="40"/>
+          <w:szCs w:val="60"/>
+        </w:rPr>
+        <w:t>Paleta dedykowana:</w:t>
+      </w:r>
+    </w:p>
+    <w:tbl>
+      <w:tblPr>
+        <w:tblStyle w:val="Tabelasiatki4akcent2"/>
+        <w:tblW w:w="0" w:type="auto"/>
+        <w:tblLook w:val="04A0" w:firstRow="1" w:lastRow="0" w:firstColumn="1" w:lastColumn="0" w:noHBand="0" w:noVBand="1"/>
+      </w:tblPr>
+      <w:tblGrid>
+        <w:gridCol w:w="4531"/>
+        <w:gridCol w:w="4531"/>
+      </w:tblGrid>
+      <w:tr>
+        <w:trPr>
+          <w:cnfStyle w:val="100000000000" w:firstRow="1" w:lastRow="0" w:firstColumn="0" w:lastColumn="0" w:oddVBand="0" w:evenVBand="0" w:oddHBand="0" w:evenHBand="0" w:firstRowFirstColumn="0" w:firstRowLastColumn="0" w:lastRowFirstColumn="0" w:lastRowLastColumn="0"/>
+        </w:trPr>
+        <w:tc>
+          <w:tcPr>
+            <w:cnfStyle w:val="001000000000" w:firstRow="0" w:lastRow="0" w:firstColumn="1" w:lastColumn="0" w:oddVBand="0" w:evenVBand="0" w:oddHBand="0" w:evenHBand="0" w:firstRowFirstColumn="0" w:firstRowLastColumn="0" w:lastRowFirstColumn="0" w:lastRowLastColumn="0"/>
+            <w:tcW w:w="4531" w:type="dxa"/>
+          </w:tcPr>
+          <w:p>
+            <w:pPr>
+              <w:jc w:val="center"/>
+              <w:rPr>
+                <w:sz w:val="28"/>
+                <w:szCs w:val="60"/>
+              </w:rPr>
+            </w:pPr>
+            <w:r>
+              <w:rPr>
+                <w:sz w:val="28"/>
+                <w:szCs w:val="60"/>
+              </w:rPr>
+              <w:t>Indeks</w:t>
+            </w:r>
+          </w:p>
+        </w:tc>
+        <w:tc>
+          <w:tcPr>
+            <w:tcW w:w="4531" w:type="dxa"/>
+          </w:tcPr>
+          <w:p>
+            <w:pPr>
+              <w:jc w:val="center"/>
+              <w:cnfStyle w:val="100000000000" w:firstRow="1" w:lastRow="0" w:firstColumn="0" w:lastColumn="0" w:oddVBand="0" w:evenVBand="0" w:oddHBand="0" w:evenHBand="0" w:firstRowFirstColumn="0" w:firstRowLastColumn="0" w:lastRowFirstColumn="0" w:lastRowLastColumn="0"/>
+              <w:rPr>
+                <w:sz w:val="28"/>
+                <w:szCs w:val="60"/>
+              </w:rPr>
+            </w:pPr>
+            <w:r>
+              <w:rPr>
+                <w:sz w:val="28"/>
+                <w:szCs w:val="60"/>
+              </w:rPr>
+              <w:t>Wartość koloru</w:t>
+            </w:r>
+          </w:p>
+        </w:tc>
+      </w:tr>
+      <w:tr>
+        <w:trPr>
+          <w:cnfStyle w:val="000000100000" w:firstRow="0" w:lastRow="0" w:firstColumn="0" w:lastColumn="0" w:oddVBand="0" w:evenVBand="0" w:oddHBand="1" w:evenHBand="0" w:firstRowFirstColumn="0" w:firstRowLastColumn="0" w:lastRowFirstColumn="0" w:lastRowLastColumn="0"/>
+        </w:trPr>
+        <w:tc>
+          <w:tcPr>
+            <w:cnfStyle w:val="001000000000" w:firstRow="0" w:lastRow="0" w:firstColumn="1" w:lastColumn="0" w:oddVBand="0" w:evenVBand="0" w:oddHBand="0" w:evenHBand="0" w:firstRowFirstColumn="0" w:firstRowLastColumn="0" w:lastRowFirstColumn="0" w:lastRowLastColumn="0"/>
+            <w:tcW w:w="4531" w:type="dxa"/>
+          </w:tcPr>
+          <w:p>
+            <w:pPr>
+              <w:jc w:val="center"/>
+              <w:rPr>
+                <w:b w:val="0"/>
+                <w:sz w:val="28"/>
+                <w:szCs w:val="60"/>
+              </w:rPr>
+            </w:pPr>
+            <w:r>
+              <w:rPr>
+                <w:b w:val="0"/>
+                <w:sz w:val="28"/>
+                <w:szCs w:val="60"/>
+              </w:rPr>
+              <w:t>0</w:t>
+            </w:r>
+          </w:p>
+        </w:tc>
+        <w:tc>
+          <w:tcPr>
+            <w:tcW w:w="4531" w:type="dxa"/>
+          </w:tcPr>
+          <w:p>
+            <w:pPr>
+              <w:jc w:val="center"/>
+              <w:cnfStyle w:val="000000100000" w:firstRow="0" w:lastRow="0" w:firstColumn="0" w:lastColumn="0" w:oddVBand="0" w:evenVBand="0" w:oddHBand="1" w:evenHBand="0" w:firstRowFirstColumn="0" w:firstRowLastColumn="0" w:lastRowFirstColumn="0" w:lastRowLastColumn="0"/>
+              <w:rPr>
+                <w:sz w:val="28"/>
+                <w:szCs w:val="60"/>
+              </w:rPr>
+            </w:pPr>
+            <w:r>
+              <w:rPr>
+                <w:sz w:val="28"/>
+                <w:szCs w:val="60"/>
+              </w:rPr>
+              <w:t>Y</w:t>
+            </w:r>
+            <w:r>
+              <w:rPr>
+                <w:sz w:val="28"/>
+                <w:szCs w:val="60"/>
+                <w:vertAlign w:val="subscript"/>
+              </w:rPr>
+              <w:t>0</w:t>
+            </w:r>
+          </w:p>
+        </w:tc>
+      </w:tr>
+      <w:tr>
+        <w:tc>
+          <w:tcPr>
+            <w:cnfStyle w:val="001000000000" w:firstRow="0" w:lastRow="0" w:firstColumn="1" w:lastColumn="0" w:oddVBand="0" w:evenVBand="0" w:oddHBand="0" w:evenHBand="0" w:firstRowFirstColumn="0" w:firstRowLastColumn="0" w:lastRowFirstColumn="0" w:lastRowLastColumn="0"/>
+            <w:tcW w:w="4531" w:type="dxa"/>
+          </w:tcPr>
+          <w:p>
+            <w:pPr>
+              <w:jc w:val="center"/>
+              <w:rPr>
+                <w:b w:val="0"/>
+                <w:sz w:val="28"/>
+                <w:szCs w:val="60"/>
+              </w:rPr>
+            </w:pPr>
+            <w:r>
+              <w:rPr>
+                <w:b w:val="0"/>
+                <w:sz w:val="28"/>
+                <w:szCs w:val="60"/>
+              </w:rPr>
+              <w:t>1</w:t>
+            </w:r>
+          </w:p>
+        </w:tc>
+        <w:tc>
+          <w:tcPr>
+            <w:tcW w:w="4531" w:type="dxa"/>
+          </w:tcPr>
+          <w:p>
+            <w:pPr>
+              <w:jc w:val="center"/>
+              <w:cnfStyle w:val="000000000000" w:firstRow="0" w:lastRow="0" w:firstColumn="0" w:lastColumn="0" w:oddVBand="0" w:evenVBand="0" w:oddHBand="0" w:evenHBand="0" w:firstRowFirstColumn="0" w:firstRowLastColumn="0" w:lastRowFirstColumn="0" w:lastRowLastColumn="0"/>
+              <w:rPr>
+                <w:sz w:val="28"/>
+                <w:szCs w:val="60"/>
+              </w:rPr>
+            </w:pPr>
+            <w:r>
+              <w:rPr>
+                <w:sz w:val="28"/>
+                <w:szCs w:val="60"/>
+              </w:rPr>
+              <w:t>Y</w:t>
+            </w:r>
+            <w:r>
+              <w:rPr>
+                <w:sz w:val="28"/>
+                <w:szCs w:val="60"/>
+                <w:vertAlign w:val="subscript"/>
+              </w:rPr>
+              <w:t>1</w:t>
+            </w:r>
+          </w:p>
+        </w:tc>
+      </w:tr>
+      <w:tr>
+        <w:trPr>
+          <w:cnfStyle w:val="000000100000" w:firstRow="0" w:lastRow="0" w:firstColumn="0" w:lastColumn="0" w:oddVBand="0" w:evenVBand="0" w:oddHBand="1" w:evenHBand="0" w:firstRowFirstColumn="0" w:firstRowLastColumn="0" w:lastRowFirstColumn="0" w:lastRowLastColumn="0"/>
+        </w:trPr>
+        <w:tc>
+          <w:tcPr>
+            <w:cnfStyle w:val="001000000000" w:firstRow="0" w:lastRow="0" w:firstColumn="1" w:lastColumn="0" w:oddVBand="0" w:evenVBand="0" w:oddHBand="0" w:evenHBand="0" w:firstRowFirstColumn="0" w:firstRowLastColumn="0" w:lastRowFirstColumn="0" w:lastRowLastColumn="0"/>
+            <w:tcW w:w="4531" w:type="dxa"/>
+          </w:tcPr>
+          <w:p>
+            <w:pPr>
+              <w:jc w:val="center"/>
+              <w:rPr>
+                <w:b w:val="0"/>
+                <w:sz w:val="28"/>
+                <w:szCs w:val="60"/>
+              </w:rPr>
+            </w:pPr>
+            <w:r>
+              <w:rPr>
+                <w:b w:val="0"/>
+                <w:sz w:val="28"/>
+                <w:szCs w:val="60"/>
+              </w:rPr>
+              <w:t>2</w:t>
+            </w:r>
+          </w:p>
+        </w:tc>
+        <w:tc>
+          <w:tcPr>
+            <w:tcW w:w="4531" w:type="dxa"/>
+          </w:tcPr>
+          <w:p>
+            <w:pPr>
+              <w:jc w:val="center"/>
+              <w:cnfStyle w:val="000000100000" w:firstRow="0" w:lastRow="0" w:firstColumn="0" w:lastColumn="0" w:oddVBand="0" w:evenVBand="0" w:oddHBand="1" w:evenHBand="0" w:firstRowFirstColumn="0" w:firstRowLastColumn="0" w:lastRowFirstColumn="0" w:lastRowLastColumn="0"/>
+              <w:rPr>
+                <w:sz w:val="28"/>
+                <w:szCs w:val="60"/>
+              </w:rPr>
+            </w:pPr>
+            <w:r>
+              <w:rPr>
+                <w:sz w:val="28"/>
+                <w:szCs w:val="60"/>
+              </w:rPr>
+              <w:t>Y</w:t>
+            </w:r>
+            <w:r>
+              <w:rPr>
+                <w:sz w:val="28"/>
+                <w:szCs w:val="60"/>
+                <w:vertAlign w:val="subscript"/>
+              </w:rPr>
+              <w:t>2</w:t>
+            </w:r>
+          </w:p>
+        </w:tc>
+      </w:tr>
+      <w:tr>
+        <w:tc>
+          <w:tcPr>
+            <w:cnfStyle w:val="001000000000" w:firstRow="0" w:lastRow="0" w:firstColumn="1" w:lastColumn="0" w:oddVBand="0" w:evenVBand="0" w:oddHBand="0" w:evenHBand="0" w:firstRowFirstColumn="0" w:firstRowLastColumn="0" w:lastRowFirstColumn="0" w:lastRowLastColumn="0"/>
+            <w:tcW w:w="4531" w:type="dxa"/>
+          </w:tcPr>
+          <w:p>
+            <w:pPr>
+              <w:jc w:val="center"/>
+              <w:rPr>
+                <w:b w:val="0"/>
+                <w:sz w:val="28"/>
+                <w:szCs w:val="60"/>
+              </w:rPr>
+            </w:pPr>
+            <w:r>
+              <w:rPr>
+                <w:b w:val="0"/>
+                <w:sz w:val="28"/>
+                <w:szCs w:val="60"/>
+              </w:rPr>
+              <w:t>…</w:t>
+            </w:r>
+          </w:p>
+        </w:tc>
+        <w:tc>
+          <w:tcPr>
+            <w:tcW w:w="4531" w:type="dxa"/>
+          </w:tcPr>
+          <w:p>
+            <w:pPr>
+              <w:jc w:val="center"/>
+              <w:cnfStyle w:val="000000000000" w:firstRow="0" w:lastRow="0" w:firstColumn="0" w:lastColumn="0" w:oddVBand="0" w:evenVBand="0" w:oddHBand="0" w:evenHBand="0" w:firstRowFirstColumn="0" w:firstRowLastColumn="0" w:lastRowFirstColumn="0" w:lastRowLastColumn="0"/>
+              <w:rPr>
+                <w:sz w:val="28"/>
+                <w:szCs w:val="60"/>
+              </w:rPr>
+            </w:pPr>
+            <w:r>
+              <w:rPr>
+                <w:sz w:val="28"/>
+                <w:szCs w:val="60"/>
+              </w:rPr>
+              <w:t>…</w:t>
+            </w:r>
+          </w:p>
+        </w:tc>
+      </w:tr>
+      <w:tr>
+        <w:trPr>
+          <w:cnfStyle w:val="000000100000" w:firstRow="0" w:lastRow="0" w:firstColumn="0" w:lastColumn="0" w:oddVBand="0" w:evenVBand="0" w:oddHBand="1" w:evenHBand="0" w:firstRowFirstColumn="0" w:firstRowLastColumn="0" w:lastRowFirstColumn="0" w:lastRowLastColumn="0"/>
+        </w:trPr>
+        <w:tc>
+          <w:tcPr>
+            <w:cnfStyle w:val="001000000000" w:firstRow="0" w:lastRow="0" w:firstColumn="1" w:lastColumn="0" w:oddVBand="0" w:evenVBand="0" w:oddHBand="0" w:evenHBand="0" w:firstRowFirstColumn="0" w:firstRowLastColumn="0" w:lastRowFirstColumn="0" w:lastRowLastColumn="0"/>
+            <w:tcW w:w="4531" w:type="dxa"/>
+          </w:tcPr>
+          <w:p>
+            <w:pPr>
+              <w:jc w:val="center"/>
+              <w:rPr>
+                <w:b w:val="0"/>
+                <w:sz w:val="28"/>
+                <w:szCs w:val="60"/>
+              </w:rPr>
+            </w:pPr>
+            <w:r>
+              <w:rPr>
+                <w:b w:val="0"/>
+                <w:sz w:val="28"/>
+                <w:szCs w:val="60"/>
+              </w:rPr>
+              <w:t>32</w:t>
+            </w:r>
+          </w:p>
+        </w:tc>
+        <w:tc>
+          <w:tcPr>
+            <w:tcW w:w="4531" w:type="dxa"/>
+          </w:tcPr>
+          <w:p>
+            <w:pPr>
+              <w:jc w:val="center"/>
+              <w:cnfStyle w:val="000000100000" w:firstRow="0" w:lastRow="0" w:firstColumn="0" w:lastColumn="0" w:oddVBand="0" w:evenVBand="0" w:oddHBand="1" w:evenHBand="0" w:firstRowFirstColumn="0" w:firstRowLastColumn="0" w:lastRowFirstColumn="0" w:lastRowLastColumn="0"/>
+              <w:rPr>
+                <w:sz w:val="28"/>
+                <w:szCs w:val="60"/>
+              </w:rPr>
+            </w:pPr>
+            <w:r>
+              <w:rPr>
+                <w:sz w:val="28"/>
+                <w:szCs w:val="60"/>
+              </w:rPr>
+              <w:t>Y</w:t>
+            </w:r>
+            <w:r>
+              <w:rPr>
+                <w:sz w:val="28"/>
+                <w:szCs w:val="60"/>
+                <w:vertAlign w:val="subscript"/>
+              </w:rPr>
+              <w:t>32</w:t>
+            </w:r>
+          </w:p>
+        </w:tc>
+      </w:tr>
+    </w:tbl>
+    <w:p>
+      <w:pPr>
+        <w:rPr>
+          <w:sz w:val="40"/>
+          <w:szCs w:val="60"/>
+        </w:rPr>
+      </w:pPr>
+    </w:p>
+    <w:p>
+      <w:pPr>
+        <w:rPr>
+          <w:sz w:val="28"/>
+        </w:rPr>
+      </w:pPr>
+      <w:r>
+        <w:rPr>
+          <w:sz w:val="40"/>
+          <w:szCs w:val="60"/>
+        </w:rPr>
+        <w:t>Paleta szarości:</w:t>
+      </w:r>
+    </w:p>
+    <w:p>
+      <w:pPr>
+        <w:jc w:val="both"/>
+        <w:rPr>
+          <w:sz w:val="28"/>
+        </w:rPr>
+      </w:pPr>
+      <w:r>
+        <w:rPr>
+          <w:sz w:val="28"/>
+        </w:rPr>
+        <w:t>Do obliczenia iluminacji piksela w 256 stopniowej skali szarości używamy wzoru:</w:t>
+      </w:r>
+    </w:p>
+    <w:p>
+      <w:pPr>
+        <w:jc w:val="center"/>
+        <w:rPr>
+          <w:sz w:val="48"/>
+          <w:szCs w:val="60"/>
+        </w:rPr>
+      </w:pPr>
+      <w:r>
+        <w:rPr>
+          <w:sz w:val="28"/>
+        </w:rPr>
+        <w:t>Y= 0,299 * R + 0,587 * G + 0,114 * B</w:t>
+      </w:r>
+      <w:r>
+        <w:rPr>
+          <w:noProof/>
+        </w:rPr>
+        <w:drawing>
+          <wp:anchor distT="0" distB="0" distL="114300" distR="114300" simplePos="0" relativeHeight="251659264" behindDoc="0" locked="0" layoutInCell="1" allowOverlap="1">
+            <wp:simplePos x="0" y="0"/>
+            <wp:positionH relativeFrom="margin">
+              <wp:align>right</wp:align>
+            </wp:positionH>
+            <wp:positionV relativeFrom="paragraph">
+              <wp:posOffset>435610</wp:posOffset>
+            </wp:positionV>
+            <wp:extent cx="5760720" cy="1440180"/>
+            <wp:effectExtent l="0" t="0" r="0" b="7620"/>
+            <wp:wrapTopAndBottom/>
+            <wp:docPr id="2" name="Obraz 2" descr="https://scontent-frx5-1.xx.fbcdn.net/v/t1.15752-9/83297587_166461241330881_2524625095628947456_n.jpg?_nc_cat=100&amp;_nc_ohc=KXgleJjTJLAAX_L8I5k&amp;_nc_ht=scontent-frx5-1.xx&amp;oh=7bd72d98bc0d44d91f91555b31642519&amp;oe=5E91FFE2"/>
+            <wp:cNvGraphicFramePr>
+              <a:graphicFrameLocks xmlns:a="http://schemas.openxmlformats.org/drawingml/2006/main" noChangeAspect="1"/>
+            </wp:cNvGraphicFramePr>
+            <a:graphic xmlns:a="http://schemas.openxmlformats.org/drawingml/2006/main">
+              <a:graphicData uri="http://schemas.openxmlformats.org/drawingml/2006/picture">
+                <pic:pic xmlns:pic="http://schemas.openxmlformats.org/drawingml/2006/picture">
+                  <pic:nvPicPr>
+                    <pic:cNvPr id="0" name="Picture 3" descr="https://scontent-frx5-1.xx.fbcdn.net/v/t1.15752-9/83297587_166461241330881_2524625095628947456_n.jpg?_nc_cat=100&amp;_nc_ohc=KXgleJjTJLAAX_L8I5k&amp;_nc_ht=scontent-frx5-1.xx&amp;oh=7bd72d98bc0d44d91f91555b31642519&amp;oe=5E91FFE2"/>
+                    <pic:cNvPicPr>
+                      <a:picLocks noChangeAspect="1" noChangeArrowheads="1"/>
+                    </pic:cNvPicPr>
+                  </pic:nvPicPr>
+                  <pic:blipFill>
+                    <a:blip r:embed="rId7" cstate="print">
+                      <a:extLst>
+                        <a:ext uri="{28A0092B-C50C-407E-A947-70E740481C1C}">
+                          <a14:useLocalDpi xmlns:a14="http://schemas.microsoft.com/office/drawing/2010/main" val="0"/>
+                        </a:ext>
+                      </a:extLst>
+                    </a:blip>
+                    <a:srcRect/>
+                    <a:stretch>
+                      <a:fillRect/>
+                    </a:stretch>
+                  </pic:blipFill>
+                  <pic:spPr bwMode="auto">
+                    <a:xfrm>
+                      <a:off x="0" y="0"/>
+                      <a:ext cx="5760720" cy="1440180"/>
+                    </a:xfrm>
+                    <a:prstGeom prst="rect">
+                      <a:avLst/>
+                    </a:prstGeom>
+                    <a:noFill/>
+                    <a:ln>
+                      <a:noFill/>
+                    </a:ln>
+                  </pic:spPr>
+                </pic:pic>
+              </a:graphicData>
+            </a:graphic>
+          </wp:anchor>
+        </w:drawing>
+      </w:r>
+    </w:p>
+    <w:p>
+      <w:pPr>
+        <w:rPr>
           <w:sz w:val="24"/>
           <w:szCs w:val="60"/>
         </w:rPr>
       </w:pPr>
+    </w:p>
+    <w:p>
+      <w:pPr>
+        <w:rPr>
+          <w:sz w:val="24"/>
+          <w:szCs w:val="60"/>
+        </w:rPr>
+      </w:pPr>
+    </w:p>
+    <w:p>
+      <w:pPr>
+        <w:rPr>
+          <w:sz w:val="28"/>
+          <w:szCs w:val="72"/>
+        </w:rPr>
+      </w:pPr>
+      <w:r>
+        <w:rPr>
+          <w:sz w:val="40"/>
+          <w:szCs w:val="160"/>
+        </w:rPr>
+        <w:t>Kompresja LZW:</w:t>
+      </w:r>
+    </w:p>
+    <w:p>
+      <w:pPr>
+        <w:rPr>
+          <w:sz w:val="28"/>
+          <w:szCs w:val="72"/>
+        </w:rPr>
+      </w:pPr>
+      <w:r>
+        <w:rPr>
+          <w:sz w:val="28"/>
+          <w:szCs w:val="72"/>
+        </w:rPr>
+        <w:t>W skrócony</w:t>
+      </w:r>
+      <w:r>
+        <w:rPr>
+          <w:sz w:val="28"/>
+          <w:szCs w:val="72"/>
+        </w:rPr>
+        <w:t>m</w:t>
+      </w:r>
+      <w:r>
+        <w:rPr>
+          <w:sz w:val="28"/>
+          <w:szCs w:val="72"/>
+        </w:rPr>
+        <w:t xml:space="preserve"> </w:t>
+      </w:r>
+      <w:r>
+        <w:rPr>
+          <w:sz w:val="28"/>
+          <w:szCs w:val="72"/>
+        </w:rPr>
+        <w:t>opisie</w:t>
+      </w:r>
+      <w:r>
+        <w:rPr>
+          <w:sz w:val="28"/>
+          <w:szCs w:val="72"/>
+        </w:rPr>
+        <w:t xml:space="preserve"> działanie algorytmu LZW polega na pobraniu liczby z podanego ciągu, dołączeniu jej do aktualnego </w:t>
+      </w:r>
+      <w:r>
+        <w:rPr>
+          <w:sz w:val="28"/>
+          <w:szCs w:val="72"/>
+        </w:rPr>
+        <w:t>słowa</w:t>
+      </w:r>
+      <w:r>
+        <w:rPr>
+          <w:sz w:val="28"/>
+          <w:szCs w:val="72"/>
+        </w:rPr>
+        <w:t xml:space="preserve"> algorytmu i sprawdzenie czy podan</w:t>
+      </w:r>
+      <w:r>
+        <w:rPr>
+          <w:sz w:val="28"/>
+          <w:szCs w:val="72"/>
+        </w:rPr>
+        <w:t>e</w:t>
+      </w:r>
+      <w:r>
+        <w:rPr>
+          <w:sz w:val="28"/>
+          <w:szCs w:val="72"/>
+        </w:rPr>
+        <w:t xml:space="preserve"> </w:t>
+      </w:r>
+      <w:r>
+        <w:rPr>
+          <w:sz w:val="28"/>
+          <w:szCs w:val="72"/>
+        </w:rPr>
+        <w:t>słowo</w:t>
+      </w:r>
+      <w:r>
+        <w:rPr>
+          <w:sz w:val="28"/>
+          <w:szCs w:val="72"/>
+        </w:rPr>
+        <w:t xml:space="preserve"> istnieje w słowniku, który został podany na początku działania algorytmu. Jeśli podan</w:t>
+      </w:r>
+      <w:r>
+        <w:rPr>
+          <w:sz w:val="28"/>
+          <w:szCs w:val="72"/>
+        </w:rPr>
+        <w:t>e</w:t>
+      </w:r>
+      <w:r>
+        <w:rPr>
+          <w:sz w:val="28"/>
+          <w:szCs w:val="72"/>
+        </w:rPr>
+        <w:t xml:space="preserve"> </w:t>
+      </w:r>
+      <w:r>
+        <w:rPr>
+          <w:sz w:val="28"/>
+          <w:szCs w:val="72"/>
+        </w:rPr>
+        <w:t>słowo</w:t>
+      </w:r>
+      <w:r>
+        <w:rPr>
+          <w:sz w:val="28"/>
+          <w:szCs w:val="72"/>
+        </w:rPr>
+        <w:t xml:space="preserve"> nie istnieje zostaje dodany na koniec słownika, a </w:t>
+      </w:r>
+      <w:r>
+        <w:rPr>
+          <w:sz w:val="28"/>
+          <w:szCs w:val="72"/>
+        </w:rPr>
+        <w:t>słowo</w:t>
+      </w:r>
+      <w:r>
+        <w:rPr>
+          <w:sz w:val="28"/>
+          <w:szCs w:val="72"/>
+        </w:rPr>
+        <w:t xml:space="preserve"> przed dodaniem </w:t>
+      </w:r>
+      <w:r>
+        <w:rPr>
+          <w:sz w:val="28"/>
+          <w:szCs w:val="72"/>
+        </w:rPr>
+        <w:t>znaku</w:t>
+      </w:r>
+      <w:r>
+        <w:rPr>
+          <w:sz w:val="28"/>
+          <w:szCs w:val="72"/>
+        </w:rPr>
+        <w:t xml:space="preserve"> z ciągu wejściowego zostaje wypisan</w:t>
+      </w:r>
+      <w:r>
+        <w:rPr>
+          <w:sz w:val="28"/>
+          <w:szCs w:val="72"/>
+        </w:rPr>
+        <w:t>e</w:t>
+      </w:r>
+      <w:r>
+        <w:rPr>
+          <w:sz w:val="28"/>
+          <w:szCs w:val="72"/>
+        </w:rPr>
+        <w:t>, jeśli jednak konkretn</w:t>
+      </w:r>
+      <w:r>
+        <w:rPr>
+          <w:sz w:val="28"/>
+          <w:szCs w:val="72"/>
+        </w:rPr>
+        <w:t>e</w:t>
+      </w:r>
+      <w:r>
+        <w:rPr>
+          <w:sz w:val="28"/>
+          <w:szCs w:val="72"/>
+        </w:rPr>
+        <w:t xml:space="preserve"> </w:t>
+      </w:r>
+      <w:r>
+        <w:rPr>
+          <w:sz w:val="28"/>
+          <w:szCs w:val="72"/>
+        </w:rPr>
+        <w:t>słowo</w:t>
+      </w:r>
+      <w:r>
+        <w:rPr>
+          <w:sz w:val="28"/>
+          <w:szCs w:val="72"/>
+        </w:rPr>
+        <w:t xml:space="preserve"> istnieje w słowniku pobran</w:t>
+      </w:r>
+      <w:r>
+        <w:rPr>
+          <w:sz w:val="28"/>
+          <w:szCs w:val="72"/>
+        </w:rPr>
+        <w:t>y</w:t>
+      </w:r>
+      <w:r>
+        <w:rPr>
+          <w:sz w:val="28"/>
+          <w:szCs w:val="72"/>
+        </w:rPr>
+        <w:t xml:space="preserve"> jest kolejn</w:t>
+      </w:r>
+      <w:r>
+        <w:rPr>
+          <w:sz w:val="28"/>
+          <w:szCs w:val="72"/>
+        </w:rPr>
+        <w:t>y</w:t>
+      </w:r>
+      <w:r>
+        <w:rPr>
+          <w:sz w:val="28"/>
+          <w:szCs w:val="72"/>
+        </w:rPr>
+        <w:t xml:space="preserve"> </w:t>
+      </w:r>
+      <w:r>
+        <w:rPr>
+          <w:sz w:val="28"/>
+          <w:szCs w:val="72"/>
+        </w:rPr>
+        <w:t>znak</w:t>
+      </w:r>
+      <w:r>
+        <w:rPr>
+          <w:sz w:val="28"/>
+          <w:szCs w:val="72"/>
+        </w:rPr>
+        <w:t xml:space="preserve"> z ciągu </w:t>
+      </w:r>
+      <w:r>
+        <w:rPr>
+          <w:sz w:val="28"/>
+          <w:szCs w:val="72"/>
+        </w:rPr>
+        <w:t>wejściowego</w:t>
+      </w:r>
+      <w:r>
+        <w:rPr>
+          <w:sz w:val="28"/>
+          <w:szCs w:val="72"/>
+        </w:rPr>
+        <w:t>, któr</w:t>
+      </w:r>
+      <w:r>
+        <w:rPr>
+          <w:sz w:val="28"/>
+          <w:szCs w:val="72"/>
+        </w:rPr>
+        <w:t>y</w:t>
+      </w:r>
+      <w:r>
+        <w:rPr>
+          <w:sz w:val="28"/>
+          <w:szCs w:val="72"/>
+        </w:rPr>
+        <w:t xml:space="preserve"> dołączamy do </w:t>
+      </w:r>
+      <w:r>
+        <w:rPr>
+          <w:sz w:val="28"/>
+          <w:szCs w:val="72"/>
+        </w:rPr>
+        <w:t>słowa</w:t>
+      </w:r>
+      <w:r>
+        <w:rPr>
+          <w:sz w:val="28"/>
+          <w:szCs w:val="72"/>
+        </w:rPr>
+        <w:t xml:space="preserve"> sprawdzanego</w:t>
+      </w:r>
+      <w:r>
+        <w:rPr>
+          <w:sz w:val="28"/>
+          <w:szCs w:val="72"/>
+        </w:rPr>
+        <w:t xml:space="preserve"> przez algorytm</w:t>
+      </w:r>
+      <w:r>
+        <w:rPr>
+          <w:sz w:val="28"/>
+          <w:szCs w:val="72"/>
+        </w:rPr>
+        <w:t>.</w:t>
+      </w:r>
+    </w:p>
+    <w:p>
+      <w:pPr>
+        <w:rPr>
+          <w:sz w:val="28"/>
+          <w:szCs w:val="72"/>
+        </w:rPr>
+      </w:pPr>
+    </w:p>
+    <w:p>
+      <w:pPr>
+        <w:rPr>
+          <w:sz w:val="28"/>
+          <w:szCs w:val="72"/>
+        </w:rPr>
+      </w:pPr>
+    </w:p>
+    <w:p>
+      <w:pPr>
+        <w:rPr>
+          <w:sz w:val="28"/>
+          <w:szCs w:val="72"/>
+        </w:rPr>
+      </w:pPr>
+      <w:r>
+        <w:rPr>
+          <w:sz w:val="28"/>
+          <w:szCs w:val="72"/>
+        </w:rPr>
+        <w:lastRenderedPageBreak/>
+        <w:t>Przykład  działania:</w:t>
+      </w:r>
+    </w:p>
+    <w:p>
+      <w:pPr>
+        <w:rPr>
+          <w:sz w:val="28"/>
+          <w:szCs w:val="72"/>
+        </w:rPr>
+      </w:pPr>
+      <w:r>
+        <w:rPr>
+          <w:sz w:val="28"/>
+          <w:szCs w:val="72"/>
+        </w:rPr>
+        <w:t xml:space="preserve">Dla alfabetu wejściowego: 0 1 2 3 4 5 6 7 8 9 </w:t>
+      </w:r>
+    </w:p>
+    <w:p>
+      <w:pPr>
+        <w:rPr>
+          <w:sz w:val="28"/>
+          <w:szCs w:val="72"/>
+        </w:rPr>
+      </w:pPr>
+      <w:r>
+        <w:rPr>
+          <w:sz w:val="28"/>
+          <w:szCs w:val="72"/>
+        </w:rPr>
+        <w:t xml:space="preserve">oraz ciągu wejściowego: </w:t>
+      </w:r>
+      <w:r>
+        <w:rPr>
+          <w:sz w:val="28"/>
+          <w:szCs w:val="72"/>
+        </w:rPr>
+        <w:t>7539898753075398</w:t>
+      </w:r>
+      <w:r>
+        <w:rPr>
+          <w:sz w:val="28"/>
+          <w:szCs w:val="72"/>
+        </w:rPr>
+        <w:t xml:space="preserve"> </w:t>
+      </w:r>
+    </w:p>
+    <w:p>
+      <w:pPr>
+        <w:rPr>
+          <w:sz w:val="28"/>
+          <w:szCs w:val="72"/>
+        </w:rPr>
+      </w:pPr>
+      <w:r>
+        <w:rPr>
+          <w:sz w:val="28"/>
+          <w:szCs w:val="72"/>
+        </w:rPr>
+        <w:t>kompresja wygląda w następujący sposób:</w:t>
+      </w:r>
+    </w:p>
+    <w:tbl>
+      <w:tblPr>
+        <w:tblStyle w:val="Tabelasiatki4akcent2"/>
+        <w:tblW w:w="0" w:type="auto"/>
+        <w:tblLook w:val="04A0" w:firstRow="1" w:lastRow="0" w:firstColumn="1" w:lastColumn="0" w:noHBand="0" w:noVBand="1"/>
+      </w:tblPr>
+      <w:tblGrid>
+        <w:gridCol w:w="1294"/>
+        <w:gridCol w:w="1294"/>
+        <w:gridCol w:w="1294"/>
+        <w:gridCol w:w="1295"/>
+        <w:gridCol w:w="1295"/>
+        <w:gridCol w:w="1295"/>
+        <w:gridCol w:w="1295"/>
+      </w:tblGrid>
+      <w:tr>
+        <w:trPr>
+          <w:cnfStyle w:val="100000000000" w:firstRow="1" w:lastRow="0" w:firstColumn="0" w:lastColumn="0" w:oddVBand="0" w:evenVBand="0" w:oddHBand="0" w:evenHBand="0" w:firstRowFirstColumn="0" w:firstRowLastColumn="0" w:lastRowFirstColumn="0" w:lastRowLastColumn="0"/>
+        </w:trPr>
+        <w:tc>
+          <w:tcPr>
+            <w:cnfStyle w:val="001000000000" w:firstRow="0" w:lastRow="0" w:firstColumn="1" w:lastColumn="0" w:oddVBand="0" w:evenVBand="0" w:oddHBand="0" w:evenHBand="0" w:firstRowFirstColumn="0" w:firstRowLastColumn="0" w:lastRowFirstColumn="0" w:lastRowLastColumn="0"/>
+            <w:tcW w:w="1294" w:type="dxa"/>
+          </w:tcPr>
+          <w:p>
+            <w:pPr>
+              <w:jc w:val="center"/>
+              <w:rPr>
+                <w:sz w:val="28"/>
+                <w:szCs w:val="72"/>
+              </w:rPr>
+            </w:pPr>
+            <w:r>
+              <w:rPr>
+                <w:sz w:val="28"/>
+                <w:szCs w:val="72"/>
+              </w:rPr>
+              <w:t>Znak</w:t>
+            </w:r>
+          </w:p>
+        </w:tc>
+        <w:tc>
+          <w:tcPr>
+            <w:tcW w:w="1294" w:type="dxa"/>
+          </w:tcPr>
+          <w:p>
+            <w:pPr>
+              <w:jc w:val="center"/>
+              <w:cnfStyle w:val="100000000000" w:firstRow="1" w:lastRow="0" w:firstColumn="0" w:lastColumn="0" w:oddVBand="0" w:evenVBand="0" w:oddHBand="0" w:evenHBand="0" w:firstRowFirstColumn="0" w:firstRowLastColumn="0" w:lastRowFirstColumn="0" w:lastRowLastColumn="0"/>
+              <w:rPr>
+                <w:sz w:val="28"/>
+                <w:szCs w:val="72"/>
+              </w:rPr>
+            </w:pPr>
+            <w:r>
+              <w:rPr>
+                <w:sz w:val="28"/>
+                <w:szCs w:val="72"/>
+              </w:rPr>
+              <w:t>Słowo</w:t>
+            </w:r>
+          </w:p>
+        </w:tc>
+        <w:tc>
+          <w:tcPr>
+            <w:tcW w:w="2589" w:type="dxa"/>
+            <w:gridSpan w:val="2"/>
+          </w:tcPr>
+          <w:p>
+            <w:pPr>
+              <w:jc w:val="center"/>
+              <w:cnfStyle w:val="100000000000" w:firstRow="1" w:lastRow="0" w:firstColumn="0" w:lastColumn="0" w:oddVBand="0" w:evenVBand="0" w:oddHBand="0" w:evenHBand="0" w:firstRowFirstColumn="0" w:firstRowLastColumn="0" w:lastRowFirstColumn="0" w:lastRowLastColumn="0"/>
+              <w:rPr>
+                <w:sz w:val="28"/>
+                <w:szCs w:val="72"/>
+              </w:rPr>
+            </w:pPr>
+            <w:r>
+              <w:rPr>
+                <w:sz w:val="28"/>
+                <w:szCs w:val="72"/>
+              </w:rPr>
+              <w:t>Słownik?</w:t>
+            </w:r>
+          </w:p>
+        </w:tc>
+        <w:tc>
+          <w:tcPr>
+            <w:tcW w:w="2590" w:type="dxa"/>
+            <w:gridSpan w:val="2"/>
+          </w:tcPr>
+          <w:p>
+            <w:pPr>
+              <w:jc w:val="center"/>
+              <w:cnfStyle w:val="100000000000" w:firstRow="1" w:lastRow="0" w:firstColumn="0" w:lastColumn="0" w:oddVBand="0" w:evenVBand="0" w:oddHBand="0" w:evenHBand="0" w:firstRowFirstColumn="0" w:firstRowLastColumn="0" w:lastRowFirstColumn="0" w:lastRowLastColumn="0"/>
+              <w:rPr>
+                <w:sz w:val="28"/>
+                <w:szCs w:val="72"/>
+              </w:rPr>
+            </w:pPr>
+            <w:r>
+              <w:rPr>
+                <w:sz w:val="28"/>
+                <w:szCs w:val="72"/>
+              </w:rPr>
+              <w:t>Do słownika</w:t>
+            </w:r>
+          </w:p>
+        </w:tc>
+        <w:tc>
+          <w:tcPr>
+            <w:tcW w:w="1295" w:type="dxa"/>
+          </w:tcPr>
+          <w:p>
+            <w:pPr>
+              <w:jc w:val="center"/>
+              <w:cnfStyle w:val="100000000000" w:firstRow="1" w:lastRow="0" w:firstColumn="0" w:lastColumn="0" w:oddVBand="0" w:evenVBand="0" w:oddHBand="0" w:evenHBand="0" w:firstRowFirstColumn="0" w:firstRowLastColumn="0" w:lastRowFirstColumn="0" w:lastRowLastColumn="0"/>
+              <w:rPr>
+                <w:sz w:val="28"/>
+                <w:szCs w:val="72"/>
+              </w:rPr>
+            </w:pPr>
+            <w:r>
+              <w:rPr>
+                <w:sz w:val="28"/>
+                <w:szCs w:val="72"/>
+              </w:rPr>
+              <w:t>Wyjście</w:t>
+            </w:r>
+          </w:p>
+        </w:tc>
+      </w:tr>
+      <w:tr>
+        <w:trPr>
+          <w:cnfStyle w:val="000000100000" w:firstRow="0" w:lastRow="0" w:firstColumn="0" w:lastColumn="0" w:oddVBand="0" w:evenVBand="0" w:oddHBand="1" w:evenHBand="0" w:firstRowFirstColumn="0" w:firstRowLastColumn="0" w:lastRowFirstColumn="0" w:lastRowLastColumn="0"/>
+        </w:trPr>
+        <w:tc>
+          <w:tcPr>
+            <w:cnfStyle w:val="001000000000" w:firstRow="0" w:lastRow="0" w:firstColumn="1" w:lastColumn="0" w:oddVBand="0" w:evenVBand="0" w:oddHBand="0" w:evenHBand="0" w:firstRowFirstColumn="0" w:firstRowLastColumn="0" w:lastRowFirstColumn="0" w:lastRowLastColumn="0"/>
+            <w:tcW w:w="1294" w:type="dxa"/>
+          </w:tcPr>
+          <w:p>
+            <w:pPr>
+              <w:jc w:val="center"/>
+              <w:rPr>
+                <w:sz w:val="28"/>
+                <w:szCs w:val="72"/>
+              </w:rPr>
+            </w:pPr>
+            <w:r>
+              <w:rPr>
+                <w:sz w:val="28"/>
+                <w:szCs w:val="72"/>
+              </w:rPr>
+              <w:t>7</w:t>
+            </w:r>
+          </w:p>
+        </w:tc>
+        <w:tc>
+          <w:tcPr>
+            <w:tcW w:w="1294" w:type="dxa"/>
+          </w:tcPr>
+          <w:p>
+            <w:pPr>
+              <w:jc w:val="center"/>
+              <w:cnfStyle w:val="000000100000" w:firstRow="0" w:lastRow="0" w:firstColumn="0" w:lastColumn="0" w:oddVBand="0" w:evenVBand="0" w:oddHBand="1" w:evenHBand="0" w:firstRowFirstColumn="0" w:firstRowLastColumn="0" w:lastRowFirstColumn="0" w:lastRowLastColumn="0"/>
+              <w:rPr>
+                <w:sz w:val="28"/>
+                <w:szCs w:val="72"/>
+              </w:rPr>
+            </w:pPr>
+          </w:p>
+        </w:tc>
+        <w:tc>
+          <w:tcPr>
+            <w:tcW w:w="1294" w:type="dxa"/>
+          </w:tcPr>
+          <w:p>
+            <w:pPr>
+              <w:jc w:val="center"/>
+              <w:cnfStyle w:val="000000100000" w:firstRow="0" w:lastRow="0" w:firstColumn="0" w:lastColumn="0" w:oddVBand="0" w:evenVBand="0" w:oddHBand="1" w:evenHBand="0" w:firstRowFirstColumn="0" w:firstRowLastColumn="0" w:lastRowFirstColumn="0" w:lastRowLastColumn="0"/>
+              <w:rPr>
+                <w:sz w:val="28"/>
+                <w:szCs w:val="72"/>
+              </w:rPr>
+            </w:pPr>
+            <w:r>
+              <w:rPr>
+                <w:sz w:val="28"/>
+                <w:szCs w:val="72"/>
+              </w:rPr>
+              <w:t>7</w:t>
+            </w:r>
+          </w:p>
+        </w:tc>
+        <w:tc>
+          <w:tcPr>
+            <w:tcW w:w="1295" w:type="dxa"/>
+          </w:tcPr>
+          <w:p>
+            <w:pPr>
+              <w:jc w:val="center"/>
+              <w:cnfStyle w:val="000000100000" w:firstRow="0" w:lastRow="0" w:firstColumn="0" w:lastColumn="0" w:oddVBand="0" w:evenVBand="0" w:oddHBand="1" w:evenHBand="0" w:firstRowFirstColumn="0" w:firstRowLastColumn="0" w:lastRowFirstColumn="0" w:lastRowLastColumn="0"/>
+              <w:rPr>
+                <w:color w:val="33CC33"/>
+                <w:sz w:val="28"/>
+                <w:szCs w:val="72"/>
+              </w:rPr>
+            </w:pPr>
+            <w:r>
+              <w:rPr>
+                <w:color w:val="33CC33"/>
+                <w:sz w:val="28"/>
+                <w:szCs w:val="72"/>
+              </w:rPr>
+              <w:t>Tak</w:t>
+            </w:r>
+          </w:p>
+        </w:tc>
+        <w:tc>
+          <w:tcPr>
+            <w:tcW w:w="1295" w:type="dxa"/>
+          </w:tcPr>
+          <w:p>
+            <w:pPr>
+              <w:jc w:val="center"/>
+              <w:cnfStyle w:val="000000100000" w:firstRow="0" w:lastRow="0" w:firstColumn="0" w:lastColumn="0" w:oddVBand="0" w:evenVBand="0" w:oddHBand="1" w:evenHBand="0" w:firstRowFirstColumn="0" w:firstRowLastColumn="0" w:lastRowFirstColumn="0" w:lastRowLastColumn="0"/>
+              <w:rPr>
+                <w:sz w:val="28"/>
+                <w:szCs w:val="72"/>
+              </w:rPr>
+            </w:pPr>
+          </w:p>
+        </w:tc>
+        <w:tc>
+          <w:tcPr>
+            <w:tcW w:w="1295" w:type="dxa"/>
+          </w:tcPr>
+          <w:p>
+            <w:pPr>
+              <w:jc w:val="center"/>
+              <w:cnfStyle w:val="000000100000" w:firstRow="0" w:lastRow="0" w:firstColumn="0" w:lastColumn="0" w:oddVBand="0" w:evenVBand="0" w:oddHBand="1" w:evenHBand="0" w:firstRowFirstColumn="0" w:firstRowLastColumn="0" w:lastRowFirstColumn="0" w:lastRowLastColumn="0"/>
+              <w:rPr>
+                <w:sz w:val="28"/>
+                <w:szCs w:val="72"/>
+              </w:rPr>
+            </w:pPr>
+          </w:p>
+        </w:tc>
+        <w:tc>
+          <w:tcPr>
+            <w:tcW w:w="1295" w:type="dxa"/>
+          </w:tcPr>
+          <w:p>
+            <w:pPr>
+              <w:jc w:val="center"/>
+              <w:cnfStyle w:val="000000100000" w:firstRow="0" w:lastRow="0" w:firstColumn="0" w:lastColumn="0" w:oddVBand="0" w:evenVBand="0" w:oddHBand="1" w:evenHBand="0" w:firstRowFirstColumn="0" w:firstRowLastColumn="0" w:lastRowFirstColumn="0" w:lastRowLastColumn="0"/>
+              <w:rPr>
+                <w:sz w:val="28"/>
+                <w:szCs w:val="72"/>
+              </w:rPr>
+            </w:pPr>
+          </w:p>
+        </w:tc>
+      </w:tr>
+      <w:tr>
+        <w:tc>
+          <w:tcPr>
+            <w:cnfStyle w:val="001000000000" w:firstRow="0" w:lastRow="0" w:firstColumn="1" w:lastColumn="0" w:oddVBand="0" w:evenVBand="0" w:oddHBand="0" w:evenHBand="0" w:firstRowFirstColumn="0" w:firstRowLastColumn="0" w:lastRowFirstColumn="0" w:lastRowLastColumn="0"/>
+            <w:tcW w:w="1294" w:type="dxa"/>
+          </w:tcPr>
+          <w:p>
+            <w:pPr>
+              <w:jc w:val="center"/>
+              <w:rPr>
+                <w:sz w:val="28"/>
+                <w:szCs w:val="72"/>
+              </w:rPr>
+            </w:pPr>
+            <w:r>
+              <w:rPr>
+                <w:sz w:val="28"/>
+                <w:szCs w:val="72"/>
+              </w:rPr>
+              <w:t>5</w:t>
+            </w:r>
+          </w:p>
+        </w:tc>
+        <w:tc>
+          <w:tcPr>
+            <w:tcW w:w="1294" w:type="dxa"/>
+          </w:tcPr>
+          <w:p>
+            <w:pPr>
+              <w:jc w:val="center"/>
+              <w:cnfStyle w:val="000000000000" w:firstRow="0" w:lastRow="0" w:firstColumn="0" w:lastColumn="0" w:oddVBand="0" w:evenVBand="0" w:oddHBand="0" w:evenHBand="0" w:firstRowFirstColumn="0" w:firstRowLastColumn="0" w:lastRowFirstColumn="0" w:lastRowLastColumn="0"/>
+              <w:rPr>
+                <w:sz w:val="28"/>
+                <w:szCs w:val="72"/>
+              </w:rPr>
+            </w:pPr>
+            <w:r>
+              <w:rPr>
+                <w:sz w:val="28"/>
+                <w:szCs w:val="72"/>
+              </w:rPr>
+              <w:t>7</w:t>
+            </w:r>
+          </w:p>
+        </w:tc>
+        <w:tc>
+          <w:tcPr>
+            <w:tcW w:w="1294" w:type="dxa"/>
+          </w:tcPr>
+          <w:p>
+            <w:pPr>
+              <w:jc w:val="center"/>
+              <w:cnfStyle w:val="000000000000" w:firstRow="0" w:lastRow="0" w:firstColumn="0" w:lastColumn="0" w:oddVBand="0" w:evenVBand="0" w:oddHBand="0" w:evenHBand="0" w:firstRowFirstColumn="0" w:firstRowLastColumn="0" w:lastRowFirstColumn="0" w:lastRowLastColumn="0"/>
+              <w:rPr>
+                <w:sz w:val="28"/>
+                <w:szCs w:val="72"/>
+              </w:rPr>
+            </w:pPr>
+            <w:r>
+              <w:rPr>
+                <w:sz w:val="28"/>
+                <w:szCs w:val="72"/>
+              </w:rPr>
+              <w:t>75</w:t>
+            </w:r>
+          </w:p>
+        </w:tc>
+        <w:tc>
+          <w:tcPr>
+            <w:tcW w:w="1295" w:type="dxa"/>
+          </w:tcPr>
+          <w:p>
+            <w:pPr>
+              <w:jc w:val="center"/>
+              <w:cnfStyle w:val="000000000000" w:firstRow="0" w:lastRow="0" w:firstColumn="0" w:lastColumn="0" w:oddVBand="0" w:evenVBand="0" w:oddHBand="0" w:evenHBand="0" w:firstRowFirstColumn="0" w:firstRowLastColumn="0" w:lastRowFirstColumn="0" w:lastRowLastColumn="0"/>
+              <w:rPr>
+                <w:color w:val="FF0000"/>
+                <w:sz w:val="28"/>
+                <w:szCs w:val="72"/>
+              </w:rPr>
+            </w:pPr>
+            <w:r>
+              <w:rPr>
+                <w:color w:val="FF0000"/>
+                <w:sz w:val="28"/>
+                <w:szCs w:val="72"/>
+              </w:rPr>
+              <w:t>Nie</w:t>
+            </w:r>
+          </w:p>
+        </w:tc>
+        <w:tc>
+          <w:tcPr>
+            <w:tcW w:w="1295" w:type="dxa"/>
+          </w:tcPr>
+          <w:p>
+            <w:pPr>
+              <w:jc w:val="center"/>
+              <w:cnfStyle w:val="000000000000" w:firstRow="0" w:lastRow="0" w:firstColumn="0" w:lastColumn="0" w:oddVBand="0" w:evenVBand="0" w:oddHBand="0" w:evenHBand="0" w:firstRowFirstColumn="0" w:firstRowLastColumn="0" w:lastRowFirstColumn="0" w:lastRowLastColumn="0"/>
+              <w:rPr>
+                <w:color w:val="9900FF"/>
+                <w:sz w:val="28"/>
+                <w:szCs w:val="72"/>
+              </w:rPr>
+            </w:pPr>
+            <w:r>
+              <w:rPr>
+                <w:color w:val="9900FF"/>
+                <w:sz w:val="28"/>
+                <w:szCs w:val="72"/>
+              </w:rPr>
+              <w:t>75</w:t>
+            </w:r>
+          </w:p>
+        </w:tc>
+        <w:tc>
+          <w:tcPr>
+            <w:tcW w:w="1295" w:type="dxa"/>
+          </w:tcPr>
+          <w:p>
+            <w:pPr>
+              <w:jc w:val="center"/>
+              <w:cnfStyle w:val="000000000000" w:firstRow="0" w:lastRow="0" w:firstColumn="0" w:lastColumn="0" w:oddVBand="0" w:evenVBand="0" w:oddHBand="0" w:evenHBand="0" w:firstRowFirstColumn="0" w:firstRowLastColumn="0" w:lastRowFirstColumn="0" w:lastRowLastColumn="0"/>
+              <w:rPr>
+                <w:color w:val="0066FF"/>
+                <w:sz w:val="28"/>
+                <w:szCs w:val="72"/>
+              </w:rPr>
+            </w:pPr>
+            <w:r>
+              <w:rPr>
+                <w:color w:val="0066FF"/>
+                <w:sz w:val="28"/>
+                <w:szCs w:val="72"/>
+              </w:rPr>
+              <w:t>[10]</w:t>
+            </w:r>
+          </w:p>
+        </w:tc>
+        <w:tc>
+          <w:tcPr>
+            <w:tcW w:w="1295" w:type="dxa"/>
+          </w:tcPr>
+          <w:p>
+            <w:pPr>
+              <w:jc w:val="center"/>
+              <w:cnfStyle w:val="000000000000" w:firstRow="0" w:lastRow="0" w:firstColumn="0" w:lastColumn="0" w:oddVBand="0" w:evenVBand="0" w:oddHBand="0" w:evenHBand="0" w:firstRowFirstColumn="0" w:firstRowLastColumn="0" w:lastRowFirstColumn="0" w:lastRowLastColumn="0"/>
+              <w:rPr>
+                <w:color w:val="A29E00"/>
+                <w:sz w:val="28"/>
+                <w:szCs w:val="72"/>
+              </w:rPr>
+            </w:pPr>
+            <w:r>
+              <w:rPr>
+                <w:color w:val="A29E00"/>
+                <w:sz w:val="28"/>
+                <w:szCs w:val="72"/>
+              </w:rPr>
+              <w:t>7</w:t>
+            </w:r>
+          </w:p>
+        </w:tc>
+      </w:tr>
+      <w:tr>
+        <w:trPr>
+          <w:cnfStyle w:val="000000100000" w:firstRow="0" w:lastRow="0" w:firstColumn="0" w:lastColumn="0" w:oddVBand="0" w:evenVBand="0" w:oddHBand="1" w:evenHBand="0" w:firstRowFirstColumn="0" w:firstRowLastColumn="0" w:lastRowFirstColumn="0" w:lastRowLastColumn="0"/>
+        </w:trPr>
+        <w:tc>
+          <w:tcPr>
+            <w:cnfStyle w:val="001000000000" w:firstRow="0" w:lastRow="0" w:firstColumn="1" w:lastColumn="0" w:oddVBand="0" w:evenVBand="0" w:oddHBand="0" w:evenHBand="0" w:firstRowFirstColumn="0" w:firstRowLastColumn="0" w:lastRowFirstColumn="0" w:lastRowLastColumn="0"/>
+            <w:tcW w:w="1294" w:type="dxa"/>
+          </w:tcPr>
+          <w:p>
+            <w:pPr>
+              <w:jc w:val="center"/>
+              <w:rPr>
+                <w:sz w:val="28"/>
+                <w:szCs w:val="72"/>
+              </w:rPr>
+            </w:pPr>
+            <w:r>
+              <w:rPr>
+                <w:sz w:val="28"/>
+                <w:szCs w:val="72"/>
+              </w:rPr>
+              <w:t>3</w:t>
+            </w:r>
+          </w:p>
+        </w:tc>
+        <w:tc>
+          <w:tcPr>
+            <w:tcW w:w="1294" w:type="dxa"/>
+          </w:tcPr>
+          <w:p>
+            <w:pPr>
+              <w:jc w:val="center"/>
+              <w:cnfStyle w:val="000000100000" w:firstRow="0" w:lastRow="0" w:firstColumn="0" w:lastColumn="0" w:oddVBand="0" w:evenVBand="0" w:oddHBand="1" w:evenHBand="0" w:firstRowFirstColumn="0" w:firstRowLastColumn="0" w:lastRowFirstColumn="0" w:lastRowLastColumn="0"/>
+              <w:rPr>
+                <w:sz w:val="28"/>
+                <w:szCs w:val="72"/>
+              </w:rPr>
+            </w:pPr>
+            <w:r>
+              <w:rPr>
+                <w:sz w:val="28"/>
+                <w:szCs w:val="72"/>
+              </w:rPr>
+              <w:t>5</w:t>
+            </w:r>
+          </w:p>
+        </w:tc>
+        <w:tc>
+          <w:tcPr>
+            <w:tcW w:w="1294" w:type="dxa"/>
+          </w:tcPr>
+          <w:p>
+            <w:pPr>
+              <w:jc w:val="center"/>
+              <w:cnfStyle w:val="000000100000" w:firstRow="0" w:lastRow="0" w:firstColumn="0" w:lastColumn="0" w:oddVBand="0" w:evenVBand="0" w:oddHBand="1" w:evenHBand="0" w:firstRowFirstColumn="0" w:firstRowLastColumn="0" w:lastRowFirstColumn="0" w:lastRowLastColumn="0"/>
+              <w:rPr>
+                <w:sz w:val="28"/>
+                <w:szCs w:val="72"/>
+              </w:rPr>
+            </w:pPr>
+            <w:r>
+              <w:rPr>
+                <w:sz w:val="28"/>
+                <w:szCs w:val="72"/>
+              </w:rPr>
+              <w:t>53</w:t>
+            </w:r>
+          </w:p>
+        </w:tc>
+        <w:tc>
+          <w:tcPr>
+            <w:tcW w:w="1295" w:type="dxa"/>
+          </w:tcPr>
+          <w:p>
+            <w:pPr>
+              <w:jc w:val="center"/>
+              <w:cnfStyle w:val="000000100000" w:firstRow="0" w:lastRow="0" w:firstColumn="0" w:lastColumn="0" w:oddVBand="0" w:evenVBand="0" w:oddHBand="1" w:evenHBand="0" w:firstRowFirstColumn="0" w:firstRowLastColumn="0" w:lastRowFirstColumn="0" w:lastRowLastColumn="0"/>
+              <w:rPr>
+                <w:color w:val="FF0000"/>
+                <w:sz w:val="28"/>
+                <w:szCs w:val="72"/>
+              </w:rPr>
+            </w:pPr>
+            <w:r>
+              <w:rPr>
+                <w:color w:val="FF0000"/>
+                <w:sz w:val="28"/>
+                <w:szCs w:val="72"/>
+              </w:rPr>
+              <w:t>Nie</w:t>
+            </w:r>
+          </w:p>
+        </w:tc>
+        <w:tc>
+          <w:tcPr>
+            <w:tcW w:w="1295" w:type="dxa"/>
+          </w:tcPr>
+          <w:p>
+            <w:pPr>
+              <w:jc w:val="center"/>
+              <w:cnfStyle w:val="000000100000" w:firstRow="0" w:lastRow="0" w:firstColumn="0" w:lastColumn="0" w:oddVBand="0" w:evenVBand="0" w:oddHBand="1" w:evenHBand="0" w:firstRowFirstColumn="0" w:firstRowLastColumn="0" w:lastRowFirstColumn="0" w:lastRowLastColumn="0"/>
+              <w:rPr>
+                <w:color w:val="9900FF"/>
+                <w:sz w:val="28"/>
+                <w:szCs w:val="72"/>
+              </w:rPr>
+            </w:pPr>
+            <w:r>
+              <w:rPr>
+                <w:color w:val="9900FF"/>
+                <w:sz w:val="28"/>
+                <w:szCs w:val="72"/>
+              </w:rPr>
+              <w:t>53</w:t>
+            </w:r>
+          </w:p>
+        </w:tc>
+        <w:tc>
+          <w:tcPr>
+            <w:tcW w:w="1295" w:type="dxa"/>
+          </w:tcPr>
+          <w:p>
+            <w:pPr>
+              <w:jc w:val="center"/>
+              <w:cnfStyle w:val="000000100000" w:firstRow="0" w:lastRow="0" w:firstColumn="0" w:lastColumn="0" w:oddVBand="0" w:evenVBand="0" w:oddHBand="1" w:evenHBand="0" w:firstRowFirstColumn="0" w:firstRowLastColumn="0" w:lastRowFirstColumn="0" w:lastRowLastColumn="0"/>
+              <w:rPr>
+                <w:color w:val="0066FF"/>
+                <w:sz w:val="28"/>
+                <w:szCs w:val="72"/>
+              </w:rPr>
+            </w:pPr>
+            <w:r>
+              <w:rPr>
+                <w:color w:val="0066FF"/>
+                <w:sz w:val="28"/>
+                <w:szCs w:val="72"/>
+              </w:rPr>
+              <w:t>[11]</w:t>
+            </w:r>
+          </w:p>
+        </w:tc>
+        <w:tc>
+          <w:tcPr>
+            <w:tcW w:w="1295" w:type="dxa"/>
+          </w:tcPr>
+          <w:p>
+            <w:pPr>
+              <w:jc w:val="center"/>
+              <w:cnfStyle w:val="000000100000" w:firstRow="0" w:lastRow="0" w:firstColumn="0" w:lastColumn="0" w:oddVBand="0" w:evenVBand="0" w:oddHBand="1" w:evenHBand="0" w:firstRowFirstColumn="0" w:firstRowLastColumn="0" w:lastRowFirstColumn="0" w:lastRowLastColumn="0"/>
+              <w:rPr>
+                <w:color w:val="A29E00"/>
+                <w:sz w:val="28"/>
+                <w:szCs w:val="72"/>
+              </w:rPr>
+            </w:pPr>
+            <w:r>
+              <w:rPr>
+                <w:color w:val="A29E00"/>
+                <w:sz w:val="28"/>
+                <w:szCs w:val="72"/>
+              </w:rPr>
+              <w:t>5</w:t>
+            </w:r>
+          </w:p>
+        </w:tc>
+      </w:tr>
+      <w:tr>
+        <w:tc>
+          <w:tcPr>
+            <w:cnfStyle w:val="001000000000" w:firstRow="0" w:lastRow="0" w:firstColumn="1" w:lastColumn="0" w:oddVBand="0" w:evenVBand="0" w:oddHBand="0" w:evenHBand="0" w:firstRowFirstColumn="0" w:firstRowLastColumn="0" w:lastRowFirstColumn="0" w:lastRowLastColumn="0"/>
+            <w:tcW w:w="1294" w:type="dxa"/>
+          </w:tcPr>
+          <w:p>
+            <w:pPr>
+              <w:jc w:val="center"/>
+              <w:rPr>
+                <w:sz w:val="28"/>
+                <w:szCs w:val="72"/>
+              </w:rPr>
+            </w:pPr>
+            <w:r>
+              <w:rPr>
+                <w:sz w:val="28"/>
+                <w:szCs w:val="72"/>
+              </w:rPr>
+              <w:t>9</w:t>
+            </w:r>
+          </w:p>
+        </w:tc>
+        <w:tc>
+          <w:tcPr>
+            <w:tcW w:w="1294" w:type="dxa"/>
+          </w:tcPr>
+          <w:p>
+            <w:pPr>
+              <w:jc w:val="center"/>
+              <w:cnfStyle w:val="000000000000" w:firstRow="0" w:lastRow="0" w:firstColumn="0" w:lastColumn="0" w:oddVBand="0" w:evenVBand="0" w:oddHBand="0" w:evenHBand="0" w:firstRowFirstColumn="0" w:firstRowLastColumn="0" w:lastRowFirstColumn="0" w:lastRowLastColumn="0"/>
+              <w:rPr>
+                <w:sz w:val="28"/>
+                <w:szCs w:val="72"/>
+              </w:rPr>
+            </w:pPr>
+            <w:r>
+              <w:rPr>
+                <w:sz w:val="28"/>
+                <w:szCs w:val="72"/>
+              </w:rPr>
+              <w:t>3</w:t>
+            </w:r>
+          </w:p>
+        </w:tc>
+        <w:tc>
+          <w:tcPr>
+            <w:tcW w:w="1294" w:type="dxa"/>
+          </w:tcPr>
+          <w:p>
+            <w:pPr>
+              <w:jc w:val="center"/>
+              <w:cnfStyle w:val="000000000000" w:firstRow="0" w:lastRow="0" w:firstColumn="0" w:lastColumn="0" w:oddVBand="0" w:evenVBand="0" w:oddHBand="0" w:evenHBand="0" w:firstRowFirstColumn="0" w:firstRowLastColumn="0" w:lastRowFirstColumn="0" w:lastRowLastColumn="0"/>
+              <w:rPr>
+                <w:sz w:val="28"/>
+                <w:szCs w:val="72"/>
+              </w:rPr>
+            </w:pPr>
+            <w:r>
+              <w:rPr>
+                <w:sz w:val="28"/>
+                <w:szCs w:val="72"/>
+              </w:rPr>
+              <w:t>39</w:t>
+            </w:r>
+          </w:p>
+        </w:tc>
+        <w:tc>
+          <w:tcPr>
+            <w:tcW w:w="1295" w:type="dxa"/>
+          </w:tcPr>
+          <w:p>
+            <w:pPr>
+              <w:jc w:val="center"/>
+              <w:cnfStyle w:val="000000000000" w:firstRow="0" w:lastRow="0" w:firstColumn="0" w:lastColumn="0" w:oddVBand="0" w:evenVBand="0" w:oddHBand="0" w:evenHBand="0" w:firstRowFirstColumn="0" w:firstRowLastColumn="0" w:lastRowFirstColumn="0" w:lastRowLastColumn="0"/>
+              <w:rPr>
+                <w:color w:val="FF0000"/>
+                <w:sz w:val="28"/>
+                <w:szCs w:val="72"/>
+              </w:rPr>
+            </w:pPr>
+            <w:r>
+              <w:rPr>
+                <w:color w:val="FF0000"/>
+                <w:sz w:val="28"/>
+                <w:szCs w:val="72"/>
+              </w:rPr>
+              <w:t>Nie</w:t>
+            </w:r>
+          </w:p>
+        </w:tc>
+        <w:tc>
+          <w:tcPr>
+            <w:tcW w:w="1295" w:type="dxa"/>
+          </w:tcPr>
+          <w:p>
+            <w:pPr>
+              <w:jc w:val="center"/>
+              <w:cnfStyle w:val="000000000000" w:firstRow="0" w:lastRow="0" w:firstColumn="0" w:lastColumn="0" w:oddVBand="0" w:evenVBand="0" w:oddHBand="0" w:evenHBand="0" w:firstRowFirstColumn="0" w:firstRowLastColumn="0" w:lastRowFirstColumn="0" w:lastRowLastColumn="0"/>
+              <w:rPr>
+                <w:color w:val="9900FF"/>
+                <w:sz w:val="28"/>
+                <w:szCs w:val="72"/>
+              </w:rPr>
+            </w:pPr>
+            <w:r>
+              <w:rPr>
+                <w:color w:val="9900FF"/>
+                <w:sz w:val="28"/>
+                <w:szCs w:val="72"/>
+              </w:rPr>
+              <w:t>39</w:t>
+            </w:r>
+          </w:p>
+        </w:tc>
+        <w:tc>
+          <w:tcPr>
+            <w:tcW w:w="1295" w:type="dxa"/>
+          </w:tcPr>
+          <w:p>
+            <w:pPr>
+              <w:jc w:val="center"/>
+              <w:cnfStyle w:val="000000000000" w:firstRow="0" w:lastRow="0" w:firstColumn="0" w:lastColumn="0" w:oddVBand="0" w:evenVBand="0" w:oddHBand="0" w:evenHBand="0" w:firstRowFirstColumn="0" w:firstRowLastColumn="0" w:lastRowFirstColumn="0" w:lastRowLastColumn="0"/>
+              <w:rPr>
+                <w:color w:val="0066FF"/>
+                <w:sz w:val="28"/>
+                <w:szCs w:val="72"/>
+              </w:rPr>
+            </w:pPr>
+            <w:r>
+              <w:rPr>
+                <w:color w:val="0066FF"/>
+                <w:sz w:val="28"/>
+                <w:szCs w:val="72"/>
+              </w:rPr>
+              <w:t>[12]</w:t>
+            </w:r>
+          </w:p>
+        </w:tc>
+        <w:tc>
+          <w:tcPr>
+            <w:tcW w:w="1295" w:type="dxa"/>
+          </w:tcPr>
+          <w:p>
+            <w:pPr>
+              <w:jc w:val="center"/>
+              <w:cnfStyle w:val="000000000000" w:firstRow="0" w:lastRow="0" w:firstColumn="0" w:lastColumn="0" w:oddVBand="0" w:evenVBand="0" w:oddHBand="0" w:evenHBand="0" w:firstRowFirstColumn="0" w:firstRowLastColumn="0" w:lastRowFirstColumn="0" w:lastRowLastColumn="0"/>
+              <w:rPr>
+                <w:color w:val="A29E00"/>
+                <w:sz w:val="28"/>
+                <w:szCs w:val="72"/>
+              </w:rPr>
+            </w:pPr>
+            <w:r>
+              <w:rPr>
+                <w:color w:val="A29E00"/>
+                <w:sz w:val="28"/>
+                <w:szCs w:val="72"/>
+              </w:rPr>
+              <w:t>3</w:t>
+            </w:r>
+          </w:p>
+        </w:tc>
+      </w:tr>
+      <w:tr>
+        <w:trPr>
+          <w:cnfStyle w:val="000000100000" w:firstRow="0" w:lastRow="0" w:firstColumn="0" w:lastColumn="0" w:oddVBand="0" w:evenVBand="0" w:oddHBand="1" w:evenHBand="0" w:firstRowFirstColumn="0" w:firstRowLastColumn="0" w:lastRowFirstColumn="0" w:lastRowLastColumn="0"/>
+        </w:trPr>
+        <w:tc>
+          <w:tcPr>
+            <w:cnfStyle w:val="001000000000" w:firstRow="0" w:lastRow="0" w:firstColumn="1" w:lastColumn="0" w:oddVBand="0" w:evenVBand="0" w:oddHBand="0" w:evenHBand="0" w:firstRowFirstColumn="0" w:firstRowLastColumn="0" w:lastRowFirstColumn="0" w:lastRowLastColumn="0"/>
+            <w:tcW w:w="1294" w:type="dxa"/>
+          </w:tcPr>
+          <w:p>
+            <w:pPr>
+              <w:jc w:val="center"/>
+              <w:rPr>
+                <w:sz w:val="28"/>
+                <w:szCs w:val="72"/>
+              </w:rPr>
+            </w:pPr>
+            <w:r>
+              <w:rPr>
+                <w:sz w:val="28"/>
+                <w:szCs w:val="72"/>
+              </w:rPr>
+              <w:t>8</w:t>
+            </w:r>
+          </w:p>
+        </w:tc>
+        <w:tc>
+          <w:tcPr>
+            <w:tcW w:w="1294" w:type="dxa"/>
+          </w:tcPr>
+          <w:p>
+            <w:pPr>
+              <w:jc w:val="center"/>
+              <w:cnfStyle w:val="000000100000" w:firstRow="0" w:lastRow="0" w:firstColumn="0" w:lastColumn="0" w:oddVBand="0" w:evenVBand="0" w:oddHBand="1" w:evenHBand="0" w:firstRowFirstColumn="0" w:firstRowLastColumn="0" w:lastRowFirstColumn="0" w:lastRowLastColumn="0"/>
+              <w:rPr>
+                <w:sz w:val="28"/>
+                <w:szCs w:val="72"/>
+              </w:rPr>
+            </w:pPr>
+            <w:r>
+              <w:rPr>
+                <w:sz w:val="28"/>
+                <w:szCs w:val="72"/>
+              </w:rPr>
+              <w:t>9</w:t>
+            </w:r>
+          </w:p>
+        </w:tc>
+        <w:tc>
+          <w:tcPr>
+            <w:tcW w:w="1294" w:type="dxa"/>
+          </w:tcPr>
+          <w:p>
+            <w:pPr>
+              <w:jc w:val="center"/>
+              <w:cnfStyle w:val="000000100000" w:firstRow="0" w:lastRow="0" w:firstColumn="0" w:lastColumn="0" w:oddVBand="0" w:evenVBand="0" w:oddHBand="1" w:evenHBand="0" w:firstRowFirstColumn="0" w:firstRowLastColumn="0" w:lastRowFirstColumn="0" w:lastRowLastColumn="0"/>
+              <w:rPr>
+                <w:sz w:val="28"/>
+                <w:szCs w:val="72"/>
+              </w:rPr>
+            </w:pPr>
+            <w:r>
+              <w:rPr>
+                <w:sz w:val="28"/>
+                <w:szCs w:val="72"/>
+              </w:rPr>
+              <w:t>98</w:t>
+            </w:r>
+          </w:p>
+        </w:tc>
+        <w:tc>
+          <w:tcPr>
+            <w:tcW w:w="1295" w:type="dxa"/>
+          </w:tcPr>
+          <w:p>
+            <w:pPr>
+              <w:jc w:val="center"/>
+              <w:cnfStyle w:val="000000100000" w:firstRow="0" w:lastRow="0" w:firstColumn="0" w:lastColumn="0" w:oddVBand="0" w:evenVBand="0" w:oddHBand="1" w:evenHBand="0" w:firstRowFirstColumn="0" w:firstRowLastColumn="0" w:lastRowFirstColumn="0" w:lastRowLastColumn="0"/>
+              <w:rPr>
+                <w:color w:val="FF0000"/>
+                <w:sz w:val="28"/>
+                <w:szCs w:val="72"/>
+              </w:rPr>
+            </w:pPr>
+            <w:r>
+              <w:rPr>
+                <w:color w:val="FF0000"/>
+                <w:sz w:val="28"/>
+                <w:szCs w:val="72"/>
+              </w:rPr>
+              <w:t>Nie</w:t>
+            </w:r>
+          </w:p>
+        </w:tc>
+        <w:tc>
+          <w:tcPr>
+            <w:tcW w:w="1295" w:type="dxa"/>
+          </w:tcPr>
+          <w:p>
+            <w:pPr>
+              <w:jc w:val="center"/>
+              <w:cnfStyle w:val="000000100000" w:firstRow="0" w:lastRow="0" w:firstColumn="0" w:lastColumn="0" w:oddVBand="0" w:evenVBand="0" w:oddHBand="1" w:evenHBand="0" w:firstRowFirstColumn="0" w:firstRowLastColumn="0" w:lastRowFirstColumn="0" w:lastRowLastColumn="0"/>
+              <w:rPr>
+                <w:color w:val="9900FF"/>
+                <w:sz w:val="28"/>
+                <w:szCs w:val="72"/>
+              </w:rPr>
+            </w:pPr>
+            <w:r>
+              <w:rPr>
+                <w:color w:val="9900FF"/>
+                <w:sz w:val="28"/>
+                <w:szCs w:val="72"/>
+              </w:rPr>
+              <w:t>98</w:t>
+            </w:r>
+          </w:p>
+        </w:tc>
+        <w:tc>
+          <w:tcPr>
+            <w:tcW w:w="1295" w:type="dxa"/>
+          </w:tcPr>
+          <w:p>
+            <w:pPr>
+              <w:jc w:val="center"/>
+              <w:cnfStyle w:val="000000100000" w:firstRow="0" w:lastRow="0" w:firstColumn="0" w:lastColumn="0" w:oddVBand="0" w:evenVBand="0" w:oddHBand="1" w:evenHBand="0" w:firstRowFirstColumn="0" w:firstRowLastColumn="0" w:lastRowFirstColumn="0" w:lastRowLastColumn="0"/>
+              <w:rPr>
+                <w:color w:val="0066FF"/>
+                <w:sz w:val="28"/>
+                <w:szCs w:val="72"/>
+              </w:rPr>
+            </w:pPr>
+            <w:r>
+              <w:rPr>
+                <w:color w:val="0066FF"/>
+                <w:sz w:val="28"/>
+                <w:szCs w:val="72"/>
+              </w:rPr>
+              <w:t>[13]</w:t>
+            </w:r>
+          </w:p>
+        </w:tc>
+        <w:tc>
+          <w:tcPr>
+            <w:tcW w:w="1295" w:type="dxa"/>
+          </w:tcPr>
+          <w:p>
+            <w:pPr>
+              <w:jc w:val="center"/>
+              <w:cnfStyle w:val="000000100000" w:firstRow="0" w:lastRow="0" w:firstColumn="0" w:lastColumn="0" w:oddVBand="0" w:evenVBand="0" w:oddHBand="1" w:evenHBand="0" w:firstRowFirstColumn="0" w:firstRowLastColumn="0" w:lastRowFirstColumn="0" w:lastRowLastColumn="0"/>
+              <w:rPr>
+                <w:color w:val="A29E00"/>
+                <w:sz w:val="28"/>
+                <w:szCs w:val="72"/>
+              </w:rPr>
+            </w:pPr>
+            <w:r>
+              <w:rPr>
+                <w:color w:val="A29E00"/>
+                <w:sz w:val="28"/>
+                <w:szCs w:val="72"/>
+              </w:rPr>
+              <w:t>9</w:t>
+            </w:r>
+          </w:p>
+        </w:tc>
+      </w:tr>
+      <w:tr>
+        <w:tc>
+          <w:tcPr>
+            <w:cnfStyle w:val="001000000000" w:firstRow="0" w:lastRow="0" w:firstColumn="1" w:lastColumn="0" w:oddVBand="0" w:evenVBand="0" w:oddHBand="0" w:evenHBand="0" w:firstRowFirstColumn="0" w:firstRowLastColumn="0" w:lastRowFirstColumn="0" w:lastRowLastColumn="0"/>
+            <w:tcW w:w="1294" w:type="dxa"/>
+            <w:vAlign w:val="center"/>
+          </w:tcPr>
+          <w:p>
+            <w:pPr>
+              <w:jc w:val="center"/>
+              <w:rPr>
+                <w:sz w:val="28"/>
+                <w:szCs w:val="72"/>
+              </w:rPr>
+            </w:pPr>
+            <w:r>
+              <w:rPr>
+                <w:sz w:val="28"/>
+                <w:szCs w:val="72"/>
+              </w:rPr>
+              <w:t>9</w:t>
+            </w:r>
+          </w:p>
+        </w:tc>
+        <w:tc>
+          <w:tcPr>
+            <w:tcW w:w="1294" w:type="dxa"/>
+            <w:vAlign w:val="center"/>
+          </w:tcPr>
+          <w:p>
+            <w:pPr>
+              <w:jc w:val="center"/>
+              <w:cnfStyle w:val="000000000000" w:firstRow="0" w:lastRow="0" w:firstColumn="0" w:lastColumn="0" w:oddVBand="0" w:evenVBand="0" w:oddHBand="0" w:evenHBand="0" w:firstRowFirstColumn="0" w:firstRowLastColumn="0" w:lastRowFirstColumn="0" w:lastRowLastColumn="0"/>
+              <w:rPr>
+                <w:sz w:val="28"/>
+                <w:szCs w:val="72"/>
+              </w:rPr>
+            </w:pPr>
+            <w:r>
+              <w:rPr>
+                <w:sz w:val="28"/>
+                <w:szCs w:val="72"/>
+              </w:rPr>
+              <w:t>8</w:t>
+            </w:r>
+          </w:p>
+        </w:tc>
+        <w:tc>
+          <w:tcPr>
+            <w:tcW w:w="1294" w:type="dxa"/>
+            <w:vAlign w:val="center"/>
+          </w:tcPr>
+          <w:p>
+            <w:pPr>
+              <w:jc w:val="center"/>
+              <w:cnfStyle w:val="000000000000" w:firstRow="0" w:lastRow="0" w:firstColumn="0" w:lastColumn="0" w:oddVBand="0" w:evenVBand="0" w:oddHBand="0" w:evenHBand="0" w:firstRowFirstColumn="0" w:firstRowLastColumn="0" w:lastRowFirstColumn="0" w:lastRowLastColumn="0"/>
+              <w:rPr>
+                <w:sz w:val="28"/>
+                <w:szCs w:val="72"/>
+              </w:rPr>
+            </w:pPr>
+            <w:r>
+              <w:rPr>
+                <w:sz w:val="28"/>
+                <w:szCs w:val="72"/>
+              </w:rPr>
+              <w:t>89</w:t>
+            </w:r>
+          </w:p>
+        </w:tc>
+        <w:tc>
+          <w:tcPr>
+            <w:tcW w:w="1295" w:type="dxa"/>
+            <w:vAlign w:val="center"/>
+          </w:tcPr>
+          <w:p>
+            <w:pPr>
+              <w:jc w:val="center"/>
+              <w:cnfStyle w:val="000000000000" w:firstRow="0" w:lastRow="0" w:firstColumn="0" w:lastColumn="0" w:oddVBand="0" w:evenVBand="0" w:oddHBand="0" w:evenHBand="0" w:firstRowFirstColumn="0" w:firstRowLastColumn="0" w:lastRowFirstColumn="0" w:lastRowLastColumn="0"/>
+              <w:rPr>
+                <w:color w:val="FF0000"/>
+                <w:sz w:val="28"/>
+                <w:szCs w:val="72"/>
+              </w:rPr>
+            </w:pPr>
+            <w:r>
+              <w:rPr>
+                <w:color w:val="FF0000"/>
+                <w:sz w:val="28"/>
+                <w:szCs w:val="72"/>
+              </w:rPr>
+              <w:t>Nie</w:t>
+            </w:r>
+          </w:p>
+        </w:tc>
+        <w:tc>
+          <w:tcPr>
+            <w:tcW w:w="1295" w:type="dxa"/>
+            <w:vAlign w:val="center"/>
+          </w:tcPr>
+          <w:p>
+            <w:pPr>
+              <w:jc w:val="center"/>
+              <w:cnfStyle w:val="000000000000" w:firstRow="0" w:lastRow="0" w:firstColumn="0" w:lastColumn="0" w:oddVBand="0" w:evenVBand="0" w:oddHBand="0" w:evenHBand="0" w:firstRowFirstColumn="0" w:firstRowLastColumn="0" w:lastRowFirstColumn="0" w:lastRowLastColumn="0"/>
+              <w:rPr>
+                <w:color w:val="9900FF"/>
+                <w:sz w:val="28"/>
+                <w:szCs w:val="72"/>
+              </w:rPr>
+            </w:pPr>
+            <w:r>
+              <w:rPr>
+                <w:color w:val="9900FF"/>
+                <w:sz w:val="28"/>
+                <w:szCs w:val="72"/>
+              </w:rPr>
+              <w:t>89</w:t>
+            </w:r>
+          </w:p>
+        </w:tc>
+        <w:tc>
+          <w:tcPr>
+            <w:tcW w:w="1295" w:type="dxa"/>
+            <w:vAlign w:val="center"/>
+          </w:tcPr>
+          <w:p>
+            <w:pPr>
+              <w:jc w:val="center"/>
+              <w:cnfStyle w:val="000000000000" w:firstRow="0" w:lastRow="0" w:firstColumn="0" w:lastColumn="0" w:oddVBand="0" w:evenVBand="0" w:oddHBand="0" w:evenHBand="0" w:firstRowFirstColumn="0" w:firstRowLastColumn="0" w:lastRowFirstColumn="0" w:lastRowLastColumn="0"/>
+              <w:rPr>
+                <w:color w:val="0066FF"/>
+                <w:sz w:val="28"/>
+                <w:szCs w:val="72"/>
+              </w:rPr>
+            </w:pPr>
+            <w:r>
+              <w:rPr>
+                <w:color w:val="0066FF"/>
+                <w:sz w:val="28"/>
+                <w:szCs w:val="72"/>
+              </w:rPr>
+              <w:t>[14]</w:t>
+            </w:r>
+          </w:p>
+        </w:tc>
+        <w:tc>
+          <w:tcPr>
+            <w:tcW w:w="1295" w:type="dxa"/>
+            <w:vAlign w:val="center"/>
+          </w:tcPr>
+          <w:p>
+            <w:pPr>
+              <w:jc w:val="center"/>
+              <w:cnfStyle w:val="000000000000" w:firstRow="0" w:lastRow="0" w:firstColumn="0" w:lastColumn="0" w:oddVBand="0" w:evenVBand="0" w:oddHBand="0" w:evenHBand="0" w:firstRowFirstColumn="0" w:firstRowLastColumn="0" w:lastRowFirstColumn="0" w:lastRowLastColumn="0"/>
+              <w:rPr>
+                <w:color w:val="A29E00"/>
+                <w:sz w:val="28"/>
+                <w:szCs w:val="72"/>
+              </w:rPr>
+            </w:pPr>
+            <w:r>
+              <w:rPr>
+                <w:color w:val="A29E00"/>
+                <w:sz w:val="28"/>
+                <w:szCs w:val="72"/>
+              </w:rPr>
+              <w:t>8</w:t>
+            </w:r>
+          </w:p>
+        </w:tc>
+      </w:tr>
+      <w:tr>
+        <w:trPr>
+          <w:cnfStyle w:val="000000100000" w:firstRow="0" w:lastRow="0" w:firstColumn="0" w:lastColumn="0" w:oddVBand="0" w:evenVBand="0" w:oddHBand="1" w:evenHBand="0" w:firstRowFirstColumn="0" w:firstRowLastColumn="0" w:lastRowFirstColumn="0" w:lastRowLastColumn="0"/>
+        </w:trPr>
+        <w:tc>
+          <w:tcPr>
+            <w:cnfStyle w:val="001000000000" w:firstRow="0" w:lastRow="0" w:firstColumn="1" w:lastColumn="0" w:oddVBand="0" w:evenVBand="0" w:oddHBand="0" w:evenHBand="0" w:firstRowFirstColumn="0" w:firstRowLastColumn="0" w:lastRowFirstColumn="0" w:lastRowLastColumn="0"/>
+            <w:tcW w:w="1294" w:type="dxa"/>
+            <w:vAlign w:val="center"/>
+          </w:tcPr>
+          <w:p>
+            <w:pPr>
+              <w:jc w:val="center"/>
+              <w:rPr>
+                <w:sz w:val="28"/>
+                <w:szCs w:val="72"/>
+              </w:rPr>
+            </w:pPr>
+            <w:r>
+              <w:rPr>
+                <w:sz w:val="28"/>
+                <w:szCs w:val="72"/>
+              </w:rPr>
+              <w:t>8</w:t>
+            </w:r>
+          </w:p>
+        </w:tc>
+        <w:tc>
+          <w:tcPr>
+            <w:tcW w:w="1294" w:type="dxa"/>
+            <w:vAlign w:val="center"/>
+          </w:tcPr>
+          <w:p>
+            <w:pPr>
+              <w:jc w:val="center"/>
+              <w:cnfStyle w:val="000000100000" w:firstRow="0" w:lastRow="0" w:firstColumn="0" w:lastColumn="0" w:oddVBand="0" w:evenVBand="0" w:oddHBand="1" w:evenHBand="0" w:firstRowFirstColumn="0" w:firstRowLastColumn="0" w:lastRowFirstColumn="0" w:lastRowLastColumn="0"/>
+              <w:rPr>
+                <w:sz w:val="28"/>
+                <w:szCs w:val="72"/>
+              </w:rPr>
+            </w:pPr>
+            <w:r>
+              <w:rPr>
+                <w:sz w:val="28"/>
+                <w:szCs w:val="72"/>
+              </w:rPr>
+              <w:t>9</w:t>
+            </w:r>
+          </w:p>
+        </w:tc>
+        <w:tc>
+          <w:tcPr>
+            <w:tcW w:w="1294" w:type="dxa"/>
+            <w:vAlign w:val="center"/>
+          </w:tcPr>
+          <w:p>
+            <w:pPr>
+              <w:jc w:val="center"/>
+              <w:cnfStyle w:val="000000100000" w:firstRow="0" w:lastRow="0" w:firstColumn="0" w:lastColumn="0" w:oddVBand="0" w:evenVBand="0" w:oddHBand="1" w:evenHBand="0" w:firstRowFirstColumn="0" w:firstRowLastColumn="0" w:lastRowFirstColumn="0" w:lastRowLastColumn="0"/>
+              <w:rPr>
+                <w:sz w:val="28"/>
+                <w:szCs w:val="72"/>
+              </w:rPr>
+            </w:pPr>
+            <w:r>
+              <w:rPr>
+                <w:sz w:val="28"/>
+                <w:szCs w:val="72"/>
+              </w:rPr>
+              <w:t>98</w:t>
+            </w:r>
+          </w:p>
+        </w:tc>
+        <w:tc>
+          <w:tcPr>
+            <w:tcW w:w="1295" w:type="dxa"/>
+            <w:vAlign w:val="center"/>
+          </w:tcPr>
+          <w:p>
+            <w:pPr>
+              <w:jc w:val="center"/>
+              <w:cnfStyle w:val="000000100000" w:firstRow="0" w:lastRow="0" w:firstColumn="0" w:lastColumn="0" w:oddVBand="0" w:evenVBand="0" w:oddHBand="1" w:evenHBand="0" w:firstRowFirstColumn="0" w:firstRowLastColumn="0" w:lastRowFirstColumn="0" w:lastRowLastColumn="0"/>
+              <w:rPr>
+                <w:sz w:val="28"/>
+                <w:szCs w:val="72"/>
+              </w:rPr>
+            </w:pPr>
+            <w:r>
+              <w:rPr>
+                <w:color w:val="33CC33"/>
+                <w:sz w:val="28"/>
+                <w:szCs w:val="72"/>
+              </w:rPr>
+              <w:t>Tak</w:t>
+            </w:r>
+          </w:p>
+        </w:tc>
+        <w:tc>
+          <w:tcPr>
+            <w:tcW w:w="1295" w:type="dxa"/>
+            <w:vAlign w:val="center"/>
+          </w:tcPr>
+          <w:p>
+            <w:pPr>
+              <w:jc w:val="center"/>
+              <w:cnfStyle w:val="000000100000" w:firstRow="0" w:lastRow="0" w:firstColumn="0" w:lastColumn="0" w:oddVBand="0" w:evenVBand="0" w:oddHBand="1" w:evenHBand="0" w:firstRowFirstColumn="0" w:firstRowLastColumn="0" w:lastRowFirstColumn="0" w:lastRowLastColumn="0"/>
+              <w:rPr>
+                <w:color w:val="9900FF"/>
+                <w:sz w:val="28"/>
+                <w:szCs w:val="72"/>
+              </w:rPr>
+            </w:pPr>
+          </w:p>
+        </w:tc>
+        <w:tc>
+          <w:tcPr>
+            <w:tcW w:w="1295" w:type="dxa"/>
+            <w:vAlign w:val="center"/>
+          </w:tcPr>
+          <w:p>
+            <w:pPr>
+              <w:jc w:val="center"/>
+              <w:cnfStyle w:val="000000100000" w:firstRow="0" w:lastRow="0" w:firstColumn="0" w:lastColumn="0" w:oddVBand="0" w:evenVBand="0" w:oddHBand="1" w:evenHBand="0" w:firstRowFirstColumn="0" w:firstRowLastColumn="0" w:lastRowFirstColumn="0" w:lastRowLastColumn="0"/>
+              <w:rPr>
+                <w:color w:val="0066FF"/>
+                <w:sz w:val="28"/>
+                <w:szCs w:val="72"/>
+              </w:rPr>
+            </w:pPr>
+          </w:p>
+        </w:tc>
+        <w:tc>
+          <w:tcPr>
+            <w:tcW w:w="1295" w:type="dxa"/>
+            <w:vAlign w:val="center"/>
+          </w:tcPr>
+          <w:p>
+            <w:pPr>
+              <w:jc w:val="center"/>
+              <w:cnfStyle w:val="000000100000" w:firstRow="0" w:lastRow="0" w:firstColumn="0" w:lastColumn="0" w:oddVBand="0" w:evenVBand="0" w:oddHBand="1" w:evenHBand="0" w:firstRowFirstColumn="0" w:firstRowLastColumn="0" w:lastRowFirstColumn="0" w:lastRowLastColumn="0"/>
+              <w:rPr>
+                <w:sz w:val="28"/>
+                <w:szCs w:val="72"/>
+              </w:rPr>
+            </w:pPr>
+          </w:p>
+        </w:tc>
+      </w:tr>
+      <w:tr>
+        <w:tc>
+          <w:tcPr>
+            <w:cnfStyle w:val="001000000000" w:firstRow="0" w:lastRow="0" w:firstColumn="1" w:lastColumn="0" w:oddVBand="0" w:evenVBand="0" w:oddHBand="0" w:evenHBand="0" w:firstRowFirstColumn="0" w:firstRowLastColumn="0" w:lastRowFirstColumn="0" w:lastRowLastColumn="0"/>
+            <w:tcW w:w="1294" w:type="dxa"/>
+            <w:vAlign w:val="center"/>
+          </w:tcPr>
+          <w:p>
+            <w:pPr>
+              <w:jc w:val="center"/>
+              <w:rPr>
+                <w:sz w:val="28"/>
+                <w:szCs w:val="72"/>
+              </w:rPr>
+            </w:pPr>
+            <w:r>
+              <w:rPr>
+                <w:sz w:val="28"/>
+                <w:szCs w:val="72"/>
+              </w:rPr>
+              <w:t>7</w:t>
+            </w:r>
+          </w:p>
+        </w:tc>
+        <w:tc>
+          <w:tcPr>
+            <w:tcW w:w="1294" w:type="dxa"/>
+            <w:vAlign w:val="center"/>
+          </w:tcPr>
+          <w:p>
+            <w:pPr>
+              <w:jc w:val="center"/>
+              <w:cnfStyle w:val="000000000000" w:firstRow="0" w:lastRow="0" w:firstColumn="0" w:lastColumn="0" w:oddVBand="0" w:evenVBand="0" w:oddHBand="0" w:evenHBand="0" w:firstRowFirstColumn="0" w:firstRowLastColumn="0" w:lastRowFirstColumn="0" w:lastRowLastColumn="0"/>
+              <w:rPr>
+                <w:sz w:val="28"/>
+                <w:szCs w:val="72"/>
+              </w:rPr>
+            </w:pPr>
+            <w:r>
+              <w:rPr>
+                <w:sz w:val="28"/>
+                <w:szCs w:val="72"/>
+              </w:rPr>
+              <w:t>98</w:t>
+            </w:r>
+          </w:p>
+        </w:tc>
+        <w:tc>
+          <w:tcPr>
+            <w:tcW w:w="1294" w:type="dxa"/>
+            <w:vAlign w:val="center"/>
+          </w:tcPr>
+          <w:p>
+            <w:pPr>
+              <w:jc w:val="center"/>
+              <w:cnfStyle w:val="000000000000" w:firstRow="0" w:lastRow="0" w:firstColumn="0" w:lastColumn="0" w:oddVBand="0" w:evenVBand="0" w:oddHBand="0" w:evenHBand="0" w:firstRowFirstColumn="0" w:firstRowLastColumn="0" w:lastRowFirstColumn="0" w:lastRowLastColumn="0"/>
+              <w:rPr>
+                <w:sz w:val="28"/>
+                <w:szCs w:val="72"/>
+              </w:rPr>
+            </w:pPr>
+            <w:r>
+              <w:rPr>
+                <w:sz w:val="28"/>
+                <w:szCs w:val="72"/>
+              </w:rPr>
+              <w:t>987</w:t>
+            </w:r>
+          </w:p>
+        </w:tc>
+        <w:tc>
+          <w:tcPr>
+            <w:tcW w:w="1295" w:type="dxa"/>
+            <w:vAlign w:val="center"/>
+          </w:tcPr>
+          <w:p>
+            <w:pPr>
+              <w:jc w:val="center"/>
+              <w:cnfStyle w:val="000000000000" w:firstRow="0" w:lastRow="0" w:firstColumn="0" w:lastColumn="0" w:oddVBand="0" w:evenVBand="0" w:oddHBand="0" w:evenHBand="0" w:firstRowFirstColumn="0" w:firstRowLastColumn="0" w:lastRowFirstColumn="0" w:lastRowLastColumn="0"/>
+              <w:rPr>
+                <w:sz w:val="28"/>
+                <w:szCs w:val="72"/>
+              </w:rPr>
+            </w:pPr>
+            <w:r>
+              <w:rPr>
+                <w:color w:val="FF0000"/>
+                <w:sz w:val="28"/>
+                <w:szCs w:val="72"/>
+              </w:rPr>
+              <w:t>Nie</w:t>
+            </w:r>
+          </w:p>
+        </w:tc>
+        <w:tc>
+          <w:tcPr>
+            <w:tcW w:w="1295" w:type="dxa"/>
+            <w:vAlign w:val="center"/>
+          </w:tcPr>
+          <w:p>
+            <w:pPr>
+              <w:jc w:val="center"/>
+              <w:cnfStyle w:val="000000000000" w:firstRow="0" w:lastRow="0" w:firstColumn="0" w:lastColumn="0" w:oddVBand="0" w:evenVBand="0" w:oddHBand="0" w:evenHBand="0" w:firstRowFirstColumn="0" w:firstRowLastColumn="0" w:lastRowFirstColumn="0" w:lastRowLastColumn="0"/>
+              <w:rPr>
+                <w:color w:val="9900FF"/>
+                <w:sz w:val="28"/>
+                <w:szCs w:val="72"/>
+              </w:rPr>
+            </w:pPr>
+            <w:r>
+              <w:rPr>
+                <w:color w:val="9900FF"/>
+                <w:sz w:val="28"/>
+                <w:szCs w:val="72"/>
+              </w:rPr>
+              <w:t>987</w:t>
+            </w:r>
+          </w:p>
+        </w:tc>
+        <w:tc>
+          <w:tcPr>
+            <w:tcW w:w="1295" w:type="dxa"/>
+            <w:vAlign w:val="center"/>
+          </w:tcPr>
+          <w:p>
+            <w:pPr>
+              <w:jc w:val="center"/>
+              <w:cnfStyle w:val="000000000000" w:firstRow="0" w:lastRow="0" w:firstColumn="0" w:lastColumn="0" w:oddVBand="0" w:evenVBand="0" w:oddHBand="0" w:evenHBand="0" w:firstRowFirstColumn="0" w:firstRowLastColumn="0" w:lastRowFirstColumn="0" w:lastRowLastColumn="0"/>
+              <w:rPr>
+                <w:color w:val="0066FF"/>
+                <w:sz w:val="28"/>
+                <w:szCs w:val="72"/>
+              </w:rPr>
+            </w:pPr>
+            <w:r>
+              <w:rPr>
+                <w:color w:val="0066FF"/>
+                <w:sz w:val="28"/>
+                <w:szCs w:val="72"/>
+              </w:rPr>
+              <w:t>[15]</w:t>
+            </w:r>
+          </w:p>
+        </w:tc>
+        <w:tc>
+          <w:tcPr>
+            <w:tcW w:w="1295" w:type="dxa"/>
+            <w:vAlign w:val="center"/>
+          </w:tcPr>
+          <w:p>
+            <w:pPr>
+              <w:jc w:val="center"/>
+              <w:cnfStyle w:val="000000000000" w:firstRow="0" w:lastRow="0" w:firstColumn="0" w:lastColumn="0" w:oddVBand="0" w:evenVBand="0" w:oddHBand="0" w:evenHBand="0" w:firstRowFirstColumn="0" w:firstRowLastColumn="0" w:lastRowFirstColumn="0" w:lastRowLastColumn="0"/>
+              <w:rPr>
+                <w:sz w:val="28"/>
+                <w:szCs w:val="72"/>
+              </w:rPr>
+            </w:pPr>
+            <w:r>
+              <w:rPr>
+                <w:color w:val="0066FF"/>
+                <w:sz w:val="28"/>
+                <w:szCs w:val="72"/>
+              </w:rPr>
+              <w:t>[13]</w:t>
+            </w:r>
+          </w:p>
+        </w:tc>
+      </w:tr>
+      <w:tr>
+        <w:trPr>
+          <w:cnfStyle w:val="000000100000" w:firstRow="0" w:lastRow="0" w:firstColumn="0" w:lastColumn="0" w:oddVBand="0" w:evenVBand="0" w:oddHBand="1" w:evenHBand="0" w:firstRowFirstColumn="0" w:firstRowLastColumn="0" w:lastRowFirstColumn="0" w:lastRowLastColumn="0"/>
+        </w:trPr>
+        <w:tc>
+          <w:tcPr>
+            <w:cnfStyle w:val="001000000000" w:firstRow="0" w:lastRow="0" w:firstColumn="1" w:lastColumn="0" w:oddVBand="0" w:evenVBand="0" w:oddHBand="0" w:evenHBand="0" w:firstRowFirstColumn="0" w:firstRowLastColumn="0" w:lastRowFirstColumn="0" w:lastRowLastColumn="0"/>
+            <w:tcW w:w="1294" w:type="dxa"/>
+            <w:vAlign w:val="center"/>
+          </w:tcPr>
+          <w:p>
+            <w:pPr>
+              <w:jc w:val="center"/>
+              <w:rPr>
+                <w:sz w:val="28"/>
+                <w:szCs w:val="72"/>
+              </w:rPr>
+            </w:pPr>
+            <w:r>
+              <w:rPr>
+                <w:sz w:val="28"/>
+                <w:szCs w:val="72"/>
+              </w:rPr>
+              <w:t>5</w:t>
+            </w:r>
+          </w:p>
+        </w:tc>
+        <w:tc>
+          <w:tcPr>
+            <w:tcW w:w="1294" w:type="dxa"/>
+            <w:vAlign w:val="center"/>
+          </w:tcPr>
+          <w:p>
+            <w:pPr>
+              <w:jc w:val="center"/>
+              <w:cnfStyle w:val="000000100000" w:firstRow="0" w:lastRow="0" w:firstColumn="0" w:lastColumn="0" w:oddVBand="0" w:evenVBand="0" w:oddHBand="1" w:evenHBand="0" w:firstRowFirstColumn="0" w:firstRowLastColumn="0" w:lastRowFirstColumn="0" w:lastRowLastColumn="0"/>
+              <w:rPr>
+                <w:sz w:val="28"/>
+                <w:szCs w:val="72"/>
+              </w:rPr>
+            </w:pPr>
+            <w:r>
+              <w:rPr>
+                <w:sz w:val="28"/>
+                <w:szCs w:val="72"/>
+              </w:rPr>
+              <w:t>7</w:t>
+            </w:r>
+          </w:p>
+        </w:tc>
+        <w:tc>
+          <w:tcPr>
+            <w:tcW w:w="1294" w:type="dxa"/>
+            <w:vAlign w:val="center"/>
+          </w:tcPr>
+          <w:p>
+            <w:pPr>
+              <w:jc w:val="center"/>
+              <w:cnfStyle w:val="000000100000" w:firstRow="0" w:lastRow="0" w:firstColumn="0" w:lastColumn="0" w:oddVBand="0" w:evenVBand="0" w:oddHBand="1" w:evenHBand="0" w:firstRowFirstColumn="0" w:firstRowLastColumn="0" w:lastRowFirstColumn="0" w:lastRowLastColumn="0"/>
+              <w:rPr>
+                <w:sz w:val="28"/>
+                <w:szCs w:val="72"/>
+              </w:rPr>
+            </w:pPr>
+            <w:r>
+              <w:rPr>
+                <w:sz w:val="28"/>
+                <w:szCs w:val="72"/>
+              </w:rPr>
+              <w:t>75</w:t>
+            </w:r>
+          </w:p>
+        </w:tc>
+        <w:tc>
+          <w:tcPr>
+            <w:tcW w:w="1295" w:type="dxa"/>
+            <w:vAlign w:val="center"/>
+          </w:tcPr>
+          <w:p>
+            <w:pPr>
+              <w:jc w:val="center"/>
+              <w:cnfStyle w:val="000000100000" w:firstRow="0" w:lastRow="0" w:firstColumn="0" w:lastColumn="0" w:oddVBand="0" w:evenVBand="0" w:oddHBand="1" w:evenHBand="0" w:firstRowFirstColumn="0" w:firstRowLastColumn="0" w:lastRowFirstColumn="0" w:lastRowLastColumn="0"/>
+              <w:rPr>
+                <w:sz w:val="28"/>
+                <w:szCs w:val="72"/>
+              </w:rPr>
+            </w:pPr>
+            <w:r>
+              <w:rPr>
+                <w:color w:val="33CC33"/>
+                <w:sz w:val="28"/>
+                <w:szCs w:val="72"/>
+              </w:rPr>
+              <w:t>Tak</w:t>
+            </w:r>
+          </w:p>
+        </w:tc>
+        <w:tc>
+          <w:tcPr>
+            <w:tcW w:w="1295" w:type="dxa"/>
+            <w:vAlign w:val="center"/>
+          </w:tcPr>
+          <w:p>
+            <w:pPr>
+              <w:jc w:val="center"/>
+              <w:cnfStyle w:val="000000100000" w:firstRow="0" w:lastRow="0" w:firstColumn="0" w:lastColumn="0" w:oddVBand="0" w:evenVBand="0" w:oddHBand="1" w:evenHBand="0" w:firstRowFirstColumn="0" w:firstRowLastColumn="0" w:lastRowFirstColumn="0" w:lastRowLastColumn="0"/>
+              <w:rPr>
+                <w:color w:val="9900FF"/>
+                <w:sz w:val="28"/>
+                <w:szCs w:val="72"/>
+              </w:rPr>
+            </w:pPr>
+          </w:p>
+        </w:tc>
+        <w:tc>
+          <w:tcPr>
+            <w:tcW w:w="1295" w:type="dxa"/>
+            <w:vAlign w:val="center"/>
+          </w:tcPr>
+          <w:p>
+            <w:pPr>
+              <w:jc w:val="center"/>
+              <w:cnfStyle w:val="000000100000" w:firstRow="0" w:lastRow="0" w:firstColumn="0" w:lastColumn="0" w:oddVBand="0" w:evenVBand="0" w:oddHBand="1" w:evenHBand="0" w:firstRowFirstColumn="0" w:firstRowLastColumn="0" w:lastRowFirstColumn="0" w:lastRowLastColumn="0"/>
+              <w:rPr>
+                <w:color w:val="0066FF"/>
+                <w:sz w:val="28"/>
+                <w:szCs w:val="72"/>
+              </w:rPr>
+            </w:pPr>
+          </w:p>
+        </w:tc>
+        <w:tc>
+          <w:tcPr>
+            <w:tcW w:w="1295" w:type="dxa"/>
+            <w:vAlign w:val="center"/>
+          </w:tcPr>
+          <w:p>
+            <w:pPr>
+              <w:jc w:val="center"/>
+              <w:cnfStyle w:val="000000100000" w:firstRow="0" w:lastRow="0" w:firstColumn="0" w:lastColumn="0" w:oddVBand="0" w:evenVBand="0" w:oddHBand="1" w:evenHBand="0" w:firstRowFirstColumn="0" w:firstRowLastColumn="0" w:lastRowFirstColumn="0" w:lastRowLastColumn="0"/>
+              <w:rPr>
+                <w:sz w:val="28"/>
+                <w:szCs w:val="72"/>
+              </w:rPr>
+            </w:pPr>
+          </w:p>
+        </w:tc>
+      </w:tr>
+      <w:tr>
+        <w:tc>
+          <w:tcPr>
+            <w:cnfStyle w:val="001000000000" w:firstRow="0" w:lastRow="0" w:firstColumn="1" w:lastColumn="0" w:oddVBand="0" w:evenVBand="0" w:oddHBand="0" w:evenHBand="0" w:firstRowFirstColumn="0" w:firstRowLastColumn="0" w:lastRowFirstColumn="0" w:lastRowLastColumn="0"/>
+            <w:tcW w:w="1294" w:type="dxa"/>
+            <w:vAlign w:val="center"/>
+          </w:tcPr>
+          <w:p>
+            <w:pPr>
+              <w:jc w:val="center"/>
+              <w:rPr>
+                <w:sz w:val="28"/>
+                <w:szCs w:val="72"/>
+              </w:rPr>
+            </w:pPr>
+            <w:r>
+              <w:rPr>
+                <w:sz w:val="28"/>
+                <w:szCs w:val="72"/>
+              </w:rPr>
+              <w:t>3</w:t>
+            </w:r>
+          </w:p>
+        </w:tc>
+        <w:tc>
+          <w:tcPr>
+            <w:tcW w:w="1294" w:type="dxa"/>
+            <w:vAlign w:val="center"/>
+          </w:tcPr>
+          <w:p>
+            <w:pPr>
+              <w:jc w:val="center"/>
+              <w:cnfStyle w:val="000000000000" w:firstRow="0" w:lastRow="0" w:firstColumn="0" w:lastColumn="0" w:oddVBand="0" w:evenVBand="0" w:oddHBand="0" w:evenHBand="0" w:firstRowFirstColumn="0" w:firstRowLastColumn="0" w:lastRowFirstColumn="0" w:lastRowLastColumn="0"/>
+              <w:rPr>
+                <w:sz w:val="28"/>
+                <w:szCs w:val="72"/>
+              </w:rPr>
+            </w:pPr>
+            <w:r>
+              <w:rPr>
+                <w:sz w:val="28"/>
+                <w:szCs w:val="72"/>
+              </w:rPr>
+              <w:t>75</w:t>
+            </w:r>
+          </w:p>
+        </w:tc>
+        <w:tc>
+          <w:tcPr>
+            <w:tcW w:w="1294" w:type="dxa"/>
+            <w:vAlign w:val="center"/>
+          </w:tcPr>
+          <w:p>
+            <w:pPr>
+              <w:jc w:val="center"/>
+              <w:cnfStyle w:val="000000000000" w:firstRow="0" w:lastRow="0" w:firstColumn="0" w:lastColumn="0" w:oddVBand="0" w:evenVBand="0" w:oddHBand="0" w:evenHBand="0" w:firstRowFirstColumn="0" w:firstRowLastColumn="0" w:lastRowFirstColumn="0" w:lastRowLastColumn="0"/>
+              <w:rPr>
+                <w:sz w:val="28"/>
+                <w:szCs w:val="72"/>
+              </w:rPr>
+            </w:pPr>
+            <w:r>
+              <w:rPr>
+                <w:sz w:val="28"/>
+                <w:szCs w:val="72"/>
+              </w:rPr>
+              <w:t>753</w:t>
+            </w:r>
+          </w:p>
+        </w:tc>
+        <w:tc>
+          <w:tcPr>
+            <w:tcW w:w="1295" w:type="dxa"/>
+            <w:vAlign w:val="center"/>
+          </w:tcPr>
+          <w:p>
+            <w:pPr>
+              <w:jc w:val="center"/>
+              <w:cnfStyle w:val="000000000000" w:firstRow="0" w:lastRow="0" w:firstColumn="0" w:lastColumn="0" w:oddVBand="0" w:evenVBand="0" w:oddHBand="0" w:evenHBand="0" w:firstRowFirstColumn="0" w:firstRowLastColumn="0" w:lastRowFirstColumn="0" w:lastRowLastColumn="0"/>
+              <w:rPr>
+                <w:color w:val="FF0000"/>
+                <w:sz w:val="28"/>
+                <w:szCs w:val="72"/>
+              </w:rPr>
+            </w:pPr>
+            <w:r>
+              <w:rPr>
+                <w:color w:val="FF0000"/>
+                <w:sz w:val="28"/>
+                <w:szCs w:val="72"/>
+              </w:rPr>
+              <w:t>Nie</w:t>
+            </w:r>
+          </w:p>
+        </w:tc>
+        <w:tc>
+          <w:tcPr>
+            <w:tcW w:w="1295" w:type="dxa"/>
+            <w:vAlign w:val="center"/>
+          </w:tcPr>
+          <w:p>
+            <w:pPr>
+              <w:jc w:val="center"/>
+              <w:cnfStyle w:val="000000000000" w:firstRow="0" w:lastRow="0" w:firstColumn="0" w:lastColumn="0" w:oddVBand="0" w:evenVBand="0" w:oddHBand="0" w:evenHBand="0" w:firstRowFirstColumn="0" w:firstRowLastColumn="0" w:lastRowFirstColumn="0" w:lastRowLastColumn="0"/>
+              <w:rPr>
+                <w:color w:val="9900FF"/>
+                <w:sz w:val="28"/>
+                <w:szCs w:val="72"/>
+              </w:rPr>
+            </w:pPr>
+            <w:r>
+              <w:rPr>
+                <w:color w:val="9900FF"/>
+                <w:sz w:val="28"/>
+                <w:szCs w:val="72"/>
+              </w:rPr>
+              <w:t>753</w:t>
+            </w:r>
+          </w:p>
+        </w:tc>
+        <w:tc>
+          <w:tcPr>
+            <w:tcW w:w="1295" w:type="dxa"/>
+            <w:vAlign w:val="center"/>
+          </w:tcPr>
+          <w:p>
+            <w:pPr>
+              <w:jc w:val="center"/>
+              <w:cnfStyle w:val="000000000000" w:firstRow="0" w:lastRow="0" w:firstColumn="0" w:lastColumn="0" w:oddVBand="0" w:evenVBand="0" w:oddHBand="0" w:evenHBand="0" w:firstRowFirstColumn="0" w:firstRowLastColumn="0" w:lastRowFirstColumn="0" w:lastRowLastColumn="0"/>
+              <w:rPr>
+                <w:color w:val="0066FF"/>
+                <w:sz w:val="28"/>
+                <w:szCs w:val="72"/>
+              </w:rPr>
+            </w:pPr>
+            <w:r>
+              <w:rPr>
+                <w:color w:val="0066FF"/>
+                <w:sz w:val="28"/>
+                <w:szCs w:val="72"/>
+              </w:rPr>
+              <w:t>[16]</w:t>
+            </w:r>
+          </w:p>
+        </w:tc>
+        <w:tc>
+          <w:tcPr>
+            <w:tcW w:w="1295" w:type="dxa"/>
+            <w:vAlign w:val="center"/>
+          </w:tcPr>
+          <w:p>
+            <w:pPr>
+              <w:jc w:val="center"/>
+              <w:cnfStyle w:val="000000000000" w:firstRow="0" w:lastRow="0" w:firstColumn="0" w:lastColumn="0" w:oddVBand="0" w:evenVBand="0" w:oddHBand="0" w:evenHBand="0" w:firstRowFirstColumn="0" w:firstRowLastColumn="0" w:lastRowFirstColumn="0" w:lastRowLastColumn="0"/>
+              <w:rPr>
+                <w:sz w:val="28"/>
+                <w:szCs w:val="72"/>
+              </w:rPr>
+            </w:pPr>
+            <w:r>
+              <w:rPr>
+                <w:color w:val="0066FF"/>
+                <w:sz w:val="28"/>
+                <w:szCs w:val="72"/>
+              </w:rPr>
+              <w:t>[10]</w:t>
+            </w:r>
+          </w:p>
+        </w:tc>
+      </w:tr>
+      <w:tr>
+        <w:trPr>
+          <w:cnfStyle w:val="000000100000" w:firstRow="0" w:lastRow="0" w:firstColumn="0" w:lastColumn="0" w:oddVBand="0" w:evenVBand="0" w:oddHBand="1" w:evenHBand="0" w:firstRowFirstColumn="0" w:firstRowLastColumn="0" w:lastRowFirstColumn="0" w:lastRowLastColumn="0"/>
+        </w:trPr>
+        <w:tc>
+          <w:tcPr>
+            <w:cnfStyle w:val="001000000000" w:firstRow="0" w:lastRow="0" w:firstColumn="1" w:lastColumn="0" w:oddVBand="0" w:evenVBand="0" w:oddHBand="0" w:evenHBand="0" w:firstRowFirstColumn="0" w:firstRowLastColumn="0" w:lastRowFirstColumn="0" w:lastRowLastColumn="0"/>
+            <w:tcW w:w="1294" w:type="dxa"/>
+            <w:vAlign w:val="center"/>
+          </w:tcPr>
+          <w:p>
+            <w:pPr>
+              <w:jc w:val="center"/>
+              <w:rPr>
+                <w:sz w:val="28"/>
+                <w:szCs w:val="72"/>
+              </w:rPr>
+            </w:pPr>
+            <w:r>
+              <w:rPr>
+                <w:sz w:val="28"/>
+                <w:szCs w:val="72"/>
+              </w:rPr>
+              <w:t>0</w:t>
+            </w:r>
+          </w:p>
+        </w:tc>
+        <w:tc>
+          <w:tcPr>
+            <w:tcW w:w="1294" w:type="dxa"/>
+            <w:vAlign w:val="center"/>
+          </w:tcPr>
+          <w:p>
+            <w:pPr>
+              <w:jc w:val="center"/>
+              <w:cnfStyle w:val="000000100000" w:firstRow="0" w:lastRow="0" w:firstColumn="0" w:lastColumn="0" w:oddVBand="0" w:evenVBand="0" w:oddHBand="1" w:evenHBand="0" w:firstRowFirstColumn="0" w:firstRowLastColumn="0" w:lastRowFirstColumn="0" w:lastRowLastColumn="0"/>
+              <w:rPr>
+                <w:sz w:val="28"/>
+                <w:szCs w:val="72"/>
+              </w:rPr>
+            </w:pPr>
+            <w:r>
+              <w:rPr>
+                <w:sz w:val="28"/>
+                <w:szCs w:val="72"/>
+              </w:rPr>
+              <w:t>3</w:t>
+            </w:r>
+          </w:p>
+        </w:tc>
+        <w:tc>
+          <w:tcPr>
+            <w:tcW w:w="1294" w:type="dxa"/>
+            <w:vAlign w:val="center"/>
+          </w:tcPr>
+          <w:p>
+            <w:pPr>
+              <w:jc w:val="center"/>
+              <w:cnfStyle w:val="000000100000" w:firstRow="0" w:lastRow="0" w:firstColumn="0" w:lastColumn="0" w:oddVBand="0" w:evenVBand="0" w:oddHBand="1" w:evenHBand="0" w:firstRowFirstColumn="0" w:firstRowLastColumn="0" w:lastRowFirstColumn="0" w:lastRowLastColumn="0"/>
+              <w:rPr>
+                <w:sz w:val="28"/>
+                <w:szCs w:val="72"/>
+              </w:rPr>
+            </w:pPr>
+            <w:r>
+              <w:rPr>
+                <w:sz w:val="28"/>
+                <w:szCs w:val="72"/>
+              </w:rPr>
+              <w:t>30</w:t>
+            </w:r>
+          </w:p>
+        </w:tc>
+        <w:tc>
+          <w:tcPr>
+            <w:tcW w:w="1295" w:type="dxa"/>
+            <w:vAlign w:val="center"/>
+          </w:tcPr>
+          <w:p>
+            <w:pPr>
+              <w:jc w:val="center"/>
+              <w:cnfStyle w:val="000000100000" w:firstRow="0" w:lastRow="0" w:firstColumn="0" w:lastColumn="0" w:oddVBand="0" w:evenVBand="0" w:oddHBand="1" w:evenHBand="0" w:firstRowFirstColumn="0" w:firstRowLastColumn="0" w:lastRowFirstColumn="0" w:lastRowLastColumn="0"/>
+              <w:rPr>
+                <w:color w:val="FF0000"/>
+                <w:sz w:val="28"/>
+                <w:szCs w:val="72"/>
+              </w:rPr>
+            </w:pPr>
+            <w:r>
+              <w:rPr>
+                <w:color w:val="FF0000"/>
+                <w:sz w:val="28"/>
+                <w:szCs w:val="72"/>
+              </w:rPr>
+              <w:t>Nie</w:t>
+            </w:r>
+          </w:p>
+        </w:tc>
+        <w:tc>
+          <w:tcPr>
+            <w:tcW w:w="1295" w:type="dxa"/>
+            <w:vAlign w:val="center"/>
+          </w:tcPr>
+          <w:p>
+            <w:pPr>
+              <w:jc w:val="center"/>
+              <w:cnfStyle w:val="000000100000" w:firstRow="0" w:lastRow="0" w:firstColumn="0" w:lastColumn="0" w:oddVBand="0" w:evenVBand="0" w:oddHBand="1" w:evenHBand="0" w:firstRowFirstColumn="0" w:firstRowLastColumn="0" w:lastRowFirstColumn="0" w:lastRowLastColumn="0"/>
+              <w:rPr>
+                <w:color w:val="9900FF"/>
+                <w:sz w:val="28"/>
+                <w:szCs w:val="72"/>
+              </w:rPr>
+            </w:pPr>
+            <w:r>
+              <w:rPr>
+                <w:color w:val="9900FF"/>
+                <w:sz w:val="28"/>
+                <w:szCs w:val="72"/>
+              </w:rPr>
+              <w:t>30</w:t>
+            </w:r>
+          </w:p>
+        </w:tc>
+        <w:tc>
+          <w:tcPr>
+            <w:tcW w:w="1295" w:type="dxa"/>
+            <w:vAlign w:val="center"/>
+          </w:tcPr>
+          <w:p>
+            <w:pPr>
+              <w:jc w:val="center"/>
+              <w:cnfStyle w:val="000000100000" w:firstRow="0" w:lastRow="0" w:firstColumn="0" w:lastColumn="0" w:oddVBand="0" w:evenVBand="0" w:oddHBand="1" w:evenHBand="0" w:firstRowFirstColumn="0" w:firstRowLastColumn="0" w:lastRowFirstColumn="0" w:lastRowLastColumn="0"/>
+              <w:rPr>
+                <w:color w:val="0066FF"/>
+                <w:sz w:val="28"/>
+                <w:szCs w:val="72"/>
+              </w:rPr>
+            </w:pPr>
+            <w:r>
+              <w:rPr>
+                <w:color w:val="0066FF"/>
+                <w:sz w:val="28"/>
+                <w:szCs w:val="72"/>
+              </w:rPr>
+              <w:t>[17]</w:t>
+            </w:r>
+          </w:p>
+        </w:tc>
+        <w:tc>
+          <w:tcPr>
+            <w:tcW w:w="1295" w:type="dxa"/>
+            <w:vAlign w:val="center"/>
+          </w:tcPr>
+          <w:p>
+            <w:pPr>
+              <w:jc w:val="center"/>
+              <w:cnfStyle w:val="000000100000" w:firstRow="0" w:lastRow="0" w:firstColumn="0" w:lastColumn="0" w:oddVBand="0" w:evenVBand="0" w:oddHBand="1" w:evenHBand="0" w:firstRowFirstColumn="0" w:firstRowLastColumn="0" w:lastRowFirstColumn="0" w:lastRowLastColumn="0"/>
+              <w:rPr>
+                <w:color w:val="A29E00"/>
+                <w:sz w:val="28"/>
+                <w:szCs w:val="72"/>
+              </w:rPr>
+            </w:pPr>
+            <w:r>
+              <w:rPr>
+                <w:color w:val="A29E00"/>
+                <w:sz w:val="28"/>
+                <w:szCs w:val="72"/>
+              </w:rPr>
+              <w:t>3</w:t>
+            </w:r>
+          </w:p>
+        </w:tc>
+      </w:tr>
+      <w:tr>
+        <w:tc>
+          <w:tcPr>
+            <w:cnfStyle w:val="001000000000" w:firstRow="0" w:lastRow="0" w:firstColumn="1" w:lastColumn="0" w:oddVBand="0" w:evenVBand="0" w:oddHBand="0" w:evenHBand="0" w:firstRowFirstColumn="0" w:firstRowLastColumn="0" w:lastRowFirstColumn="0" w:lastRowLastColumn="0"/>
+            <w:tcW w:w="1294" w:type="dxa"/>
+            <w:vAlign w:val="center"/>
+          </w:tcPr>
+          <w:p>
+            <w:pPr>
+              <w:jc w:val="center"/>
+              <w:rPr>
+                <w:sz w:val="28"/>
+                <w:szCs w:val="72"/>
+              </w:rPr>
+            </w:pPr>
+            <w:r>
+              <w:rPr>
+                <w:sz w:val="28"/>
+                <w:szCs w:val="72"/>
+              </w:rPr>
+              <w:t>7</w:t>
+            </w:r>
+          </w:p>
+        </w:tc>
+        <w:tc>
+          <w:tcPr>
+            <w:tcW w:w="1294" w:type="dxa"/>
+            <w:vAlign w:val="center"/>
+          </w:tcPr>
+          <w:p>
+            <w:pPr>
+              <w:jc w:val="center"/>
+              <w:cnfStyle w:val="000000000000" w:firstRow="0" w:lastRow="0" w:firstColumn="0" w:lastColumn="0" w:oddVBand="0" w:evenVBand="0" w:oddHBand="0" w:evenHBand="0" w:firstRowFirstColumn="0" w:firstRowLastColumn="0" w:lastRowFirstColumn="0" w:lastRowLastColumn="0"/>
+              <w:rPr>
+                <w:sz w:val="28"/>
+                <w:szCs w:val="72"/>
+              </w:rPr>
+            </w:pPr>
+            <w:r>
+              <w:rPr>
+                <w:sz w:val="28"/>
+                <w:szCs w:val="72"/>
+              </w:rPr>
+              <w:t>0</w:t>
+            </w:r>
+          </w:p>
+        </w:tc>
+        <w:tc>
+          <w:tcPr>
+            <w:tcW w:w="1294" w:type="dxa"/>
+            <w:vAlign w:val="center"/>
+          </w:tcPr>
+          <w:p>
+            <w:pPr>
+              <w:jc w:val="center"/>
+              <w:cnfStyle w:val="000000000000" w:firstRow="0" w:lastRow="0" w:firstColumn="0" w:lastColumn="0" w:oddVBand="0" w:evenVBand="0" w:oddHBand="0" w:evenHBand="0" w:firstRowFirstColumn="0" w:firstRowLastColumn="0" w:lastRowFirstColumn="0" w:lastRowLastColumn="0"/>
+              <w:rPr>
+                <w:sz w:val="28"/>
+                <w:szCs w:val="72"/>
+              </w:rPr>
+            </w:pPr>
+            <w:r>
+              <w:rPr>
+                <w:sz w:val="28"/>
+                <w:szCs w:val="72"/>
+              </w:rPr>
+              <w:t>07</w:t>
+            </w:r>
+          </w:p>
+        </w:tc>
+        <w:tc>
+          <w:tcPr>
+            <w:tcW w:w="1295" w:type="dxa"/>
+            <w:vAlign w:val="center"/>
+          </w:tcPr>
+          <w:p>
+            <w:pPr>
+              <w:jc w:val="center"/>
+              <w:cnfStyle w:val="000000000000" w:firstRow="0" w:lastRow="0" w:firstColumn="0" w:lastColumn="0" w:oddVBand="0" w:evenVBand="0" w:oddHBand="0" w:evenHBand="0" w:firstRowFirstColumn="0" w:firstRowLastColumn="0" w:lastRowFirstColumn="0" w:lastRowLastColumn="0"/>
+              <w:rPr>
+                <w:color w:val="FF0000"/>
+                <w:sz w:val="28"/>
+                <w:szCs w:val="72"/>
+              </w:rPr>
+            </w:pPr>
+            <w:r>
+              <w:rPr>
+                <w:color w:val="FF0000"/>
+                <w:sz w:val="28"/>
+                <w:szCs w:val="72"/>
+              </w:rPr>
+              <w:t>Nie</w:t>
+            </w:r>
+          </w:p>
+        </w:tc>
+        <w:tc>
+          <w:tcPr>
+            <w:tcW w:w="1295" w:type="dxa"/>
+            <w:vAlign w:val="center"/>
+          </w:tcPr>
+          <w:p>
+            <w:pPr>
+              <w:jc w:val="center"/>
+              <w:cnfStyle w:val="000000000000" w:firstRow="0" w:lastRow="0" w:firstColumn="0" w:lastColumn="0" w:oddVBand="0" w:evenVBand="0" w:oddHBand="0" w:evenHBand="0" w:firstRowFirstColumn="0" w:firstRowLastColumn="0" w:lastRowFirstColumn="0" w:lastRowLastColumn="0"/>
+              <w:rPr>
+                <w:color w:val="9900FF"/>
+                <w:sz w:val="28"/>
+                <w:szCs w:val="72"/>
+              </w:rPr>
+            </w:pPr>
+            <w:r>
+              <w:rPr>
+                <w:color w:val="9900FF"/>
+                <w:sz w:val="28"/>
+                <w:szCs w:val="72"/>
+              </w:rPr>
+              <w:t>07</w:t>
+            </w:r>
+          </w:p>
+        </w:tc>
+        <w:tc>
+          <w:tcPr>
+            <w:tcW w:w="1295" w:type="dxa"/>
+            <w:vAlign w:val="center"/>
+          </w:tcPr>
+          <w:p>
+            <w:pPr>
+              <w:jc w:val="center"/>
+              <w:cnfStyle w:val="000000000000" w:firstRow="0" w:lastRow="0" w:firstColumn="0" w:lastColumn="0" w:oddVBand="0" w:evenVBand="0" w:oddHBand="0" w:evenHBand="0" w:firstRowFirstColumn="0" w:firstRowLastColumn="0" w:lastRowFirstColumn="0" w:lastRowLastColumn="0"/>
+              <w:rPr>
+                <w:color w:val="0066FF"/>
+                <w:sz w:val="28"/>
+                <w:szCs w:val="72"/>
+              </w:rPr>
+            </w:pPr>
+            <w:r>
+              <w:rPr>
+                <w:color w:val="0066FF"/>
+                <w:sz w:val="28"/>
+                <w:szCs w:val="72"/>
+              </w:rPr>
+              <w:t>[18]</w:t>
+            </w:r>
+          </w:p>
+        </w:tc>
+        <w:tc>
+          <w:tcPr>
+            <w:tcW w:w="1295" w:type="dxa"/>
+            <w:vAlign w:val="center"/>
+          </w:tcPr>
+          <w:p>
+            <w:pPr>
+              <w:jc w:val="center"/>
+              <w:cnfStyle w:val="000000000000" w:firstRow="0" w:lastRow="0" w:firstColumn="0" w:lastColumn="0" w:oddVBand="0" w:evenVBand="0" w:oddHBand="0" w:evenHBand="0" w:firstRowFirstColumn="0" w:firstRowLastColumn="0" w:lastRowFirstColumn="0" w:lastRowLastColumn="0"/>
+              <w:rPr>
+                <w:color w:val="A29E00"/>
+                <w:sz w:val="28"/>
+                <w:szCs w:val="72"/>
+              </w:rPr>
+            </w:pPr>
+            <w:r>
+              <w:rPr>
+                <w:color w:val="A29E00"/>
+                <w:sz w:val="28"/>
+                <w:szCs w:val="72"/>
+              </w:rPr>
+              <w:t>0</w:t>
+            </w:r>
+          </w:p>
+        </w:tc>
+      </w:tr>
+      <w:tr>
+        <w:trPr>
+          <w:cnfStyle w:val="000000100000" w:firstRow="0" w:lastRow="0" w:firstColumn="0" w:lastColumn="0" w:oddVBand="0" w:evenVBand="0" w:oddHBand="1" w:evenHBand="0" w:firstRowFirstColumn="0" w:firstRowLastColumn="0" w:lastRowFirstColumn="0" w:lastRowLastColumn="0"/>
+        </w:trPr>
+        <w:tc>
+          <w:tcPr>
+            <w:cnfStyle w:val="001000000000" w:firstRow="0" w:lastRow="0" w:firstColumn="1" w:lastColumn="0" w:oddVBand="0" w:evenVBand="0" w:oddHBand="0" w:evenHBand="0" w:firstRowFirstColumn="0" w:firstRowLastColumn="0" w:lastRowFirstColumn="0" w:lastRowLastColumn="0"/>
+            <w:tcW w:w="1294" w:type="dxa"/>
+            <w:vAlign w:val="center"/>
+          </w:tcPr>
+          <w:p>
+            <w:pPr>
+              <w:jc w:val="center"/>
+              <w:rPr>
+                <w:sz w:val="28"/>
+                <w:szCs w:val="72"/>
+              </w:rPr>
+            </w:pPr>
+            <w:r>
+              <w:rPr>
+                <w:sz w:val="28"/>
+                <w:szCs w:val="72"/>
+              </w:rPr>
+              <w:t>5</w:t>
+            </w:r>
+          </w:p>
+        </w:tc>
+        <w:tc>
+          <w:tcPr>
+            <w:tcW w:w="1294" w:type="dxa"/>
+            <w:vAlign w:val="center"/>
+          </w:tcPr>
+          <w:p>
+            <w:pPr>
+              <w:jc w:val="center"/>
+              <w:cnfStyle w:val="000000100000" w:firstRow="0" w:lastRow="0" w:firstColumn="0" w:lastColumn="0" w:oddVBand="0" w:evenVBand="0" w:oddHBand="1" w:evenHBand="0" w:firstRowFirstColumn="0" w:firstRowLastColumn="0" w:lastRowFirstColumn="0" w:lastRowLastColumn="0"/>
+              <w:rPr>
+                <w:sz w:val="28"/>
+                <w:szCs w:val="72"/>
+              </w:rPr>
+            </w:pPr>
+            <w:r>
+              <w:rPr>
+                <w:sz w:val="28"/>
+                <w:szCs w:val="72"/>
+              </w:rPr>
+              <w:t>7</w:t>
+            </w:r>
+          </w:p>
+        </w:tc>
+        <w:tc>
+          <w:tcPr>
+            <w:tcW w:w="1294" w:type="dxa"/>
+            <w:vAlign w:val="center"/>
+          </w:tcPr>
+          <w:p>
+            <w:pPr>
+              <w:jc w:val="center"/>
+              <w:cnfStyle w:val="000000100000" w:firstRow="0" w:lastRow="0" w:firstColumn="0" w:lastColumn="0" w:oddVBand="0" w:evenVBand="0" w:oddHBand="1" w:evenHBand="0" w:firstRowFirstColumn="0" w:firstRowLastColumn="0" w:lastRowFirstColumn="0" w:lastRowLastColumn="0"/>
+              <w:rPr>
+                <w:sz w:val="28"/>
+                <w:szCs w:val="72"/>
+              </w:rPr>
+            </w:pPr>
+            <w:r>
+              <w:rPr>
+                <w:sz w:val="28"/>
+                <w:szCs w:val="72"/>
+              </w:rPr>
+              <w:t>75</w:t>
+            </w:r>
+          </w:p>
+        </w:tc>
+        <w:tc>
+          <w:tcPr>
+            <w:tcW w:w="1295" w:type="dxa"/>
+            <w:vAlign w:val="center"/>
+          </w:tcPr>
+          <w:p>
+            <w:pPr>
+              <w:jc w:val="center"/>
+              <w:cnfStyle w:val="000000100000" w:firstRow="0" w:lastRow="0" w:firstColumn="0" w:lastColumn="0" w:oddVBand="0" w:evenVBand="0" w:oddHBand="1" w:evenHBand="0" w:firstRowFirstColumn="0" w:firstRowLastColumn="0" w:lastRowFirstColumn="0" w:lastRowLastColumn="0"/>
+              <w:rPr>
+                <w:sz w:val="28"/>
+                <w:szCs w:val="72"/>
+              </w:rPr>
+            </w:pPr>
+            <w:r>
+              <w:rPr>
+                <w:color w:val="33CC33"/>
+                <w:sz w:val="28"/>
+                <w:szCs w:val="72"/>
+              </w:rPr>
+              <w:t>Tak</w:t>
+            </w:r>
+          </w:p>
+        </w:tc>
+        <w:tc>
+          <w:tcPr>
+            <w:tcW w:w="1295" w:type="dxa"/>
+            <w:vAlign w:val="center"/>
+          </w:tcPr>
+          <w:p>
+            <w:pPr>
+              <w:jc w:val="center"/>
+              <w:cnfStyle w:val="000000100000" w:firstRow="0" w:lastRow="0" w:firstColumn="0" w:lastColumn="0" w:oddVBand="0" w:evenVBand="0" w:oddHBand="1" w:evenHBand="0" w:firstRowFirstColumn="0" w:firstRowLastColumn="0" w:lastRowFirstColumn="0" w:lastRowLastColumn="0"/>
+              <w:rPr>
+                <w:sz w:val="28"/>
+                <w:szCs w:val="72"/>
+              </w:rPr>
+            </w:pPr>
+          </w:p>
+        </w:tc>
+        <w:tc>
+          <w:tcPr>
+            <w:tcW w:w="1295" w:type="dxa"/>
+            <w:vAlign w:val="center"/>
+          </w:tcPr>
+          <w:p>
+            <w:pPr>
+              <w:jc w:val="center"/>
+              <w:cnfStyle w:val="000000100000" w:firstRow="0" w:lastRow="0" w:firstColumn="0" w:lastColumn="0" w:oddVBand="0" w:evenVBand="0" w:oddHBand="1" w:evenHBand="0" w:firstRowFirstColumn="0" w:firstRowLastColumn="0" w:lastRowFirstColumn="0" w:lastRowLastColumn="0"/>
+              <w:rPr>
+                <w:color w:val="0066FF"/>
+                <w:sz w:val="28"/>
+                <w:szCs w:val="72"/>
+              </w:rPr>
+            </w:pPr>
+          </w:p>
+        </w:tc>
+        <w:tc>
+          <w:tcPr>
+            <w:tcW w:w="1295" w:type="dxa"/>
+            <w:vAlign w:val="center"/>
+          </w:tcPr>
+          <w:p>
+            <w:pPr>
+              <w:jc w:val="center"/>
+              <w:cnfStyle w:val="000000100000" w:firstRow="0" w:lastRow="0" w:firstColumn="0" w:lastColumn="0" w:oddVBand="0" w:evenVBand="0" w:oddHBand="1" w:evenHBand="0" w:firstRowFirstColumn="0" w:firstRowLastColumn="0" w:lastRowFirstColumn="0" w:lastRowLastColumn="0"/>
+              <w:rPr>
+                <w:sz w:val="28"/>
+                <w:szCs w:val="72"/>
+              </w:rPr>
+            </w:pPr>
+          </w:p>
+        </w:tc>
+      </w:tr>
+      <w:tr>
+        <w:tc>
+          <w:tcPr>
+            <w:cnfStyle w:val="001000000000" w:firstRow="0" w:lastRow="0" w:firstColumn="1" w:lastColumn="0" w:oddVBand="0" w:evenVBand="0" w:oddHBand="0" w:evenHBand="0" w:firstRowFirstColumn="0" w:firstRowLastColumn="0" w:lastRowFirstColumn="0" w:lastRowLastColumn="0"/>
+            <w:tcW w:w="1294" w:type="dxa"/>
+            <w:vAlign w:val="center"/>
+          </w:tcPr>
+          <w:p>
+            <w:pPr>
+              <w:jc w:val="center"/>
+              <w:rPr>
+                <w:sz w:val="28"/>
+                <w:szCs w:val="72"/>
+              </w:rPr>
+            </w:pPr>
+            <w:r>
+              <w:rPr>
+                <w:sz w:val="28"/>
+                <w:szCs w:val="72"/>
+              </w:rPr>
+              <w:t>3</w:t>
+            </w:r>
+          </w:p>
+        </w:tc>
+        <w:tc>
+          <w:tcPr>
+            <w:tcW w:w="1294" w:type="dxa"/>
+            <w:vAlign w:val="center"/>
+          </w:tcPr>
+          <w:p>
+            <w:pPr>
+              <w:jc w:val="center"/>
+              <w:cnfStyle w:val="000000000000" w:firstRow="0" w:lastRow="0" w:firstColumn="0" w:lastColumn="0" w:oddVBand="0" w:evenVBand="0" w:oddHBand="0" w:evenHBand="0" w:firstRowFirstColumn="0" w:firstRowLastColumn="0" w:lastRowFirstColumn="0" w:lastRowLastColumn="0"/>
+              <w:rPr>
+                <w:sz w:val="28"/>
+                <w:szCs w:val="72"/>
+              </w:rPr>
+            </w:pPr>
+            <w:r>
+              <w:rPr>
+                <w:sz w:val="28"/>
+                <w:szCs w:val="72"/>
+              </w:rPr>
+              <w:t>75</w:t>
+            </w:r>
+          </w:p>
+        </w:tc>
+        <w:tc>
+          <w:tcPr>
+            <w:tcW w:w="1294" w:type="dxa"/>
+            <w:vAlign w:val="center"/>
+          </w:tcPr>
+          <w:p>
+            <w:pPr>
+              <w:jc w:val="center"/>
+              <w:cnfStyle w:val="000000000000" w:firstRow="0" w:lastRow="0" w:firstColumn="0" w:lastColumn="0" w:oddVBand="0" w:evenVBand="0" w:oddHBand="0" w:evenHBand="0" w:firstRowFirstColumn="0" w:firstRowLastColumn="0" w:lastRowFirstColumn="0" w:lastRowLastColumn="0"/>
+              <w:rPr>
+                <w:sz w:val="28"/>
+                <w:szCs w:val="72"/>
+              </w:rPr>
+            </w:pPr>
+            <w:r>
+              <w:rPr>
+                <w:sz w:val="28"/>
+                <w:szCs w:val="72"/>
+              </w:rPr>
+              <w:t>753</w:t>
+            </w:r>
+          </w:p>
+        </w:tc>
+        <w:tc>
+          <w:tcPr>
+            <w:tcW w:w="1295" w:type="dxa"/>
+            <w:vAlign w:val="center"/>
+          </w:tcPr>
+          <w:p>
+            <w:pPr>
+              <w:jc w:val="center"/>
+              <w:cnfStyle w:val="000000000000" w:firstRow="0" w:lastRow="0" w:firstColumn="0" w:lastColumn="0" w:oddVBand="0" w:evenVBand="0" w:oddHBand="0" w:evenHBand="0" w:firstRowFirstColumn="0" w:firstRowLastColumn="0" w:lastRowFirstColumn="0" w:lastRowLastColumn="0"/>
+              <w:rPr>
+                <w:sz w:val="28"/>
+                <w:szCs w:val="72"/>
+              </w:rPr>
+            </w:pPr>
+            <w:r>
+              <w:rPr>
+                <w:color w:val="33CC33"/>
+                <w:sz w:val="28"/>
+                <w:szCs w:val="72"/>
+              </w:rPr>
+              <w:t>Tak</w:t>
+            </w:r>
+          </w:p>
+        </w:tc>
+        <w:tc>
+          <w:tcPr>
+            <w:tcW w:w="1295" w:type="dxa"/>
+            <w:vAlign w:val="center"/>
+          </w:tcPr>
+          <w:p>
+            <w:pPr>
+              <w:jc w:val="center"/>
+              <w:cnfStyle w:val="000000000000" w:firstRow="0" w:lastRow="0" w:firstColumn="0" w:lastColumn="0" w:oddVBand="0" w:evenVBand="0" w:oddHBand="0" w:evenHBand="0" w:firstRowFirstColumn="0" w:firstRowLastColumn="0" w:lastRowFirstColumn="0" w:lastRowLastColumn="0"/>
+              <w:rPr>
+                <w:sz w:val="28"/>
+                <w:szCs w:val="72"/>
+              </w:rPr>
+            </w:pPr>
+          </w:p>
+        </w:tc>
+        <w:tc>
+          <w:tcPr>
+            <w:tcW w:w="1295" w:type="dxa"/>
+            <w:vAlign w:val="center"/>
+          </w:tcPr>
+          <w:p>
+            <w:pPr>
+              <w:jc w:val="center"/>
+              <w:cnfStyle w:val="000000000000" w:firstRow="0" w:lastRow="0" w:firstColumn="0" w:lastColumn="0" w:oddVBand="0" w:evenVBand="0" w:oddHBand="0" w:evenHBand="0" w:firstRowFirstColumn="0" w:firstRowLastColumn="0" w:lastRowFirstColumn="0" w:lastRowLastColumn="0"/>
+              <w:rPr>
+                <w:color w:val="0066FF"/>
+                <w:sz w:val="28"/>
+                <w:szCs w:val="72"/>
+              </w:rPr>
+            </w:pPr>
+          </w:p>
+        </w:tc>
+        <w:tc>
+          <w:tcPr>
+            <w:tcW w:w="1295" w:type="dxa"/>
+            <w:vAlign w:val="center"/>
+          </w:tcPr>
+          <w:p>
+            <w:pPr>
+              <w:jc w:val="center"/>
+              <w:cnfStyle w:val="000000000000" w:firstRow="0" w:lastRow="0" w:firstColumn="0" w:lastColumn="0" w:oddVBand="0" w:evenVBand="0" w:oddHBand="0" w:evenHBand="0" w:firstRowFirstColumn="0" w:firstRowLastColumn="0" w:lastRowFirstColumn="0" w:lastRowLastColumn="0"/>
+              <w:rPr>
+                <w:sz w:val="28"/>
+                <w:szCs w:val="72"/>
+              </w:rPr>
+            </w:pPr>
+          </w:p>
+        </w:tc>
+      </w:tr>
+      <w:tr>
+        <w:trPr>
+          <w:cnfStyle w:val="000000100000" w:firstRow="0" w:lastRow="0" w:firstColumn="0" w:lastColumn="0" w:oddVBand="0" w:evenVBand="0" w:oddHBand="1" w:evenHBand="0" w:firstRowFirstColumn="0" w:firstRowLastColumn="0" w:lastRowFirstColumn="0" w:lastRowLastColumn="0"/>
+        </w:trPr>
+        <w:tc>
+          <w:tcPr>
+            <w:cnfStyle w:val="001000000000" w:firstRow="0" w:lastRow="0" w:firstColumn="1" w:lastColumn="0" w:oddVBand="0" w:evenVBand="0" w:oddHBand="0" w:evenHBand="0" w:firstRowFirstColumn="0" w:firstRowLastColumn="0" w:lastRowFirstColumn="0" w:lastRowLastColumn="0"/>
+            <w:tcW w:w="1294" w:type="dxa"/>
+            <w:vAlign w:val="center"/>
+          </w:tcPr>
+          <w:p>
+            <w:pPr>
+              <w:jc w:val="center"/>
+              <w:rPr>
+                <w:sz w:val="28"/>
+                <w:szCs w:val="72"/>
+              </w:rPr>
+            </w:pPr>
+            <w:r>
+              <w:rPr>
+                <w:sz w:val="28"/>
+                <w:szCs w:val="72"/>
+              </w:rPr>
+              <w:t>9</w:t>
+            </w:r>
+          </w:p>
+        </w:tc>
+        <w:tc>
+          <w:tcPr>
+            <w:tcW w:w="1294" w:type="dxa"/>
+            <w:vAlign w:val="center"/>
+          </w:tcPr>
+          <w:p>
+            <w:pPr>
+              <w:jc w:val="center"/>
+              <w:cnfStyle w:val="000000100000" w:firstRow="0" w:lastRow="0" w:firstColumn="0" w:lastColumn="0" w:oddVBand="0" w:evenVBand="0" w:oddHBand="1" w:evenHBand="0" w:firstRowFirstColumn="0" w:firstRowLastColumn="0" w:lastRowFirstColumn="0" w:lastRowLastColumn="0"/>
+              <w:rPr>
+                <w:sz w:val="28"/>
+                <w:szCs w:val="72"/>
+              </w:rPr>
+            </w:pPr>
+            <w:r>
+              <w:rPr>
+                <w:sz w:val="28"/>
+                <w:szCs w:val="72"/>
+              </w:rPr>
+              <w:t>753</w:t>
+            </w:r>
+          </w:p>
+        </w:tc>
+        <w:tc>
+          <w:tcPr>
+            <w:tcW w:w="1294" w:type="dxa"/>
+            <w:vAlign w:val="center"/>
+          </w:tcPr>
+          <w:p>
+            <w:pPr>
+              <w:jc w:val="center"/>
+              <w:cnfStyle w:val="000000100000" w:firstRow="0" w:lastRow="0" w:firstColumn="0" w:lastColumn="0" w:oddVBand="0" w:evenVBand="0" w:oddHBand="1" w:evenHBand="0" w:firstRowFirstColumn="0" w:firstRowLastColumn="0" w:lastRowFirstColumn="0" w:lastRowLastColumn="0"/>
+              <w:rPr>
+                <w:sz w:val="28"/>
+                <w:szCs w:val="72"/>
+              </w:rPr>
+            </w:pPr>
+            <w:r>
+              <w:rPr>
+                <w:sz w:val="28"/>
+                <w:szCs w:val="72"/>
+              </w:rPr>
+              <w:t>7539</w:t>
+            </w:r>
+          </w:p>
+        </w:tc>
+        <w:tc>
+          <w:tcPr>
+            <w:tcW w:w="1295" w:type="dxa"/>
+            <w:vAlign w:val="center"/>
+          </w:tcPr>
+          <w:p>
+            <w:pPr>
+              <w:jc w:val="center"/>
+              <w:cnfStyle w:val="000000100000" w:firstRow="0" w:lastRow="0" w:firstColumn="0" w:lastColumn="0" w:oddVBand="0" w:evenVBand="0" w:oddHBand="1" w:evenHBand="0" w:firstRowFirstColumn="0" w:firstRowLastColumn="0" w:lastRowFirstColumn="0" w:lastRowLastColumn="0"/>
+              <w:rPr>
+                <w:sz w:val="28"/>
+                <w:szCs w:val="72"/>
+              </w:rPr>
+            </w:pPr>
+            <w:r>
+              <w:rPr>
+                <w:color w:val="FF0000"/>
+                <w:sz w:val="28"/>
+                <w:szCs w:val="72"/>
+              </w:rPr>
+              <w:t>Nie</w:t>
+            </w:r>
+          </w:p>
+        </w:tc>
+        <w:tc>
+          <w:tcPr>
+            <w:tcW w:w="1295" w:type="dxa"/>
+            <w:vAlign w:val="center"/>
+          </w:tcPr>
+          <w:p>
+            <w:pPr>
+              <w:jc w:val="center"/>
+              <w:cnfStyle w:val="000000100000" w:firstRow="0" w:lastRow="0" w:firstColumn="0" w:lastColumn="0" w:oddVBand="0" w:evenVBand="0" w:oddHBand="1" w:evenHBand="0" w:firstRowFirstColumn="0" w:firstRowLastColumn="0" w:lastRowFirstColumn="0" w:lastRowLastColumn="0"/>
+              <w:rPr>
+                <w:color w:val="9900FF"/>
+                <w:sz w:val="28"/>
+                <w:szCs w:val="72"/>
+              </w:rPr>
+            </w:pPr>
+            <w:r>
+              <w:rPr>
+                <w:color w:val="9900FF"/>
+                <w:sz w:val="28"/>
+                <w:szCs w:val="72"/>
+              </w:rPr>
+              <w:t>7539</w:t>
+            </w:r>
+          </w:p>
+        </w:tc>
+        <w:tc>
+          <w:tcPr>
+            <w:tcW w:w="1295" w:type="dxa"/>
+            <w:vAlign w:val="center"/>
+          </w:tcPr>
+          <w:p>
+            <w:pPr>
+              <w:jc w:val="center"/>
+              <w:cnfStyle w:val="000000100000" w:firstRow="0" w:lastRow="0" w:firstColumn="0" w:lastColumn="0" w:oddVBand="0" w:evenVBand="0" w:oddHBand="1" w:evenHBand="0" w:firstRowFirstColumn="0" w:firstRowLastColumn="0" w:lastRowFirstColumn="0" w:lastRowLastColumn="0"/>
+              <w:rPr>
+                <w:color w:val="0066FF"/>
+                <w:sz w:val="28"/>
+                <w:szCs w:val="72"/>
+              </w:rPr>
+            </w:pPr>
+            <w:r>
+              <w:rPr>
+                <w:color w:val="0066FF"/>
+                <w:sz w:val="28"/>
+                <w:szCs w:val="72"/>
+              </w:rPr>
+              <w:t>[19]</w:t>
+            </w:r>
+          </w:p>
+        </w:tc>
+        <w:tc>
+          <w:tcPr>
+            <w:tcW w:w="1295" w:type="dxa"/>
+            <w:vAlign w:val="center"/>
+          </w:tcPr>
+          <w:p>
+            <w:pPr>
+              <w:jc w:val="center"/>
+              <w:cnfStyle w:val="000000100000" w:firstRow="0" w:lastRow="0" w:firstColumn="0" w:lastColumn="0" w:oddVBand="0" w:evenVBand="0" w:oddHBand="1" w:evenHBand="0" w:firstRowFirstColumn="0" w:firstRowLastColumn="0" w:lastRowFirstColumn="0" w:lastRowLastColumn="0"/>
+              <w:rPr>
+                <w:sz w:val="28"/>
+                <w:szCs w:val="72"/>
+              </w:rPr>
+            </w:pPr>
+            <w:r>
+              <w:rPr>
+                <w:color w:val="0066FF"/>
+                <w:sz w:val="28"/>
+                <w:szCs w:val="72"/>
+              </w:rPr>
+              <w:t>[16]</w:t>
+            </w:r>
+          </w:p>
+        </w:tc>
+      </w:tr>
+      <w:tr>
+        <w:tc>
+          <w:tcPr>
+            <w:cnfStyle w:val="001000000000" w:firstRow="0" w:lastRow="0" w:firstColumn="1" w:lastColumn="0" w:oddVBand="0" w:evenVBand="0" w:oddHBand="0" w:evenHBand="0" w:firstRowFirstColumn="0" w:firstRowLastColumn="0" w:lastRowFirstColumn="0" w:lastRowLastColumn="0"/>
+            <w:tcW w:w="1294" w:type="dxa"/>
+            <w:vAlign w:val="center"/>
+          </w:tcPr>
+          <w:p>
+            <w:pPr>
+              <w:jc w:val="center"/>
+              <w:rPr>
+                <w:sz w:val="28"/>
+                <w:szCs w:val="72"/>
+              </w:rPr>
+            </w:pPr>
+            <w:r>
+              <w:rPr>
+                <w:sz w:val="28"/>
+                <w:szCs w:val="72"/>
+              </w:rPr>
+              <w:t>8</w:t>
+            </w:r>
+          </w:p>
+        </w:tc>
+        <w:tc>
+          <w:tcPr>
+            <w:tcW w:w="1294" w:type="dxa"/>
+            <w:vAlign w:val="center"/>
+          </w:tcPr>
+          <w:p>
+            <w:pPr>
+              <w:jc w:val="center"/>
+              <w:cnfStyle w:val="000000000000" w:firstRow="0" w:lastRow="0" w:firstColumn="0" w:lastColumn="0" w:oddVBand="0" w:evenVBand="0" w:oddHBand="0" w:evenHBand="0" w:firstRowFirstColumn="0" w:firstRowLastColumn="0" w:lastRowFirstColumn="0" w:lastRowLastColumn="0"/>
+              <w:rPr>
+                <w:sz w:val="28"/>
+                <w:szCs w:val="72"/>
+              </w:rPr>
+            </w:pPr>
+            <w:r>
+              <w:rPr>
+                <w:sz w:val="28"/>
+                <w:szCs w:val="72"/>
+              </w:rPr>
+              <w:t>9</w:t>
+            </w:r>
+          </w:p>
+        </w:tc>
+        <w:tc>
+          <w:tcPr>
+            <w:tcW w:w="1294" w:type="dxa"/>
+            <w:vAlign w:val="center"/>
+          </w:tcPr>
+          <w:p>
+            <w:pPr>
+              <w:jc w:val="center"/>
+              <w:cnfStyle w:val="000000000000" w:firstRow="0" w:lastRow="0" w:firstColumn="0" w:lastColumn="0" w:oddVBand="0" w:evenVBand="0" w:oddHBand="0" w:evenHBand="0" w:firstRowFirstColumn="0" w:firstRowLastColumn="0" w:lastRowFirstColumn="0" w:lastRowLastColumn="0"/>
+              <w:rPr>
+                <w:sz w:val="28"/>
+                <w:szCs w:val="72"/>
+              </w:rPr>
+            </w:pPr>
+            <w:r>
+              <w:rPr>
+                <w:sz w:val="28"/>
+                <w:szCs w:val="72"/>
+              </w:rPr>
+              <w:t>98</w:t>
+            </w:r>
+          </w:p>
+        </w:tc>
+        <w:tc>
+          <w:tcPr>
+            <w:tcW w:w="1295" w:type="dxa"/>
+            <w:vAlign w:val="center"/>
+          </w:tcPr>
+          <w:p>
+            <w:pPr>
+              <w:jc w:val="center"/>
+              <w:cnfStyle w:val="000000000000" w:firstRow="0" w:lastRow="0" w:firstColumn="0" w:lastColumn="0" w:oddVBand="0" w:evenVBand="0" w:oddHBand="0" w:evenHBand="0" w:firstRowFirstColumn="0" w:firstRowLastColumn="0" w:lastRowFirstColumn="0" w:lastRowLastColumn="0"/>
+              <w:rPr>
+                <w:color w:val="33CC33"/>
+                <w:sz w:val="28"/>
+                <w:szCs w:val="72"/>
+              </w:rPr>
+            </w:pPr>
+            <w:r>
+              <w:rPr>
+                <w:color w:val="33CC33"/>
+                <w:sz w:val="28"/>
+                <w:szCs w:val="72"/>
+              </w:rPr>
+              <w:t>Tak</w:t>
+            </w:r>
+          </w:p>
+        </w:tc>
+        <w:tc>
+          <w:tcPr>
+            <w:tcW w:w="1295" w:type="dxa"/>
+            <w:vAlign w:val="center"/>
+          </w:tcPr>
+          <w:p>
+            <w:pPr>
+              <w:jc w:val="center"/>
+              <w:cnfStyle w:val="000000000000" w:firstRow="0" w:lastRow="0" w:firstColumn="0" w:lastColumn="0" w:oddVBand="0" w:evenVBand="0" w:oddHBand="0" w:evenHBand="0" w:firstRowFirstColumn="0" w:firstRowLastColumn="0" w:lastRowFirstColumn="0" w:lastRowLastColumn="0"/>
+              <w:rPr>
+                <w:sz w:val="28"/>
+                <w:szCs w:val="72"/>
+              </w:rPr>
+            </w:pPr>
+          </w:p>
+        </w:tc>
+        <w:tc>
+          <w:tcPr>
+            <w:tcW w:w="1295" w:type="dxa"/>
+            <w:vAlign w:val="center"/>
+          </w:tcPr>
+          <w:p>
+            <w:pPr>
+              <w:jc w:val="center"/>
+              <w:cnfStyle w:val="000000000000" w:firstRow="0" w:lastRow="0" w:firstColumn="0" w:lastColumn="0" w:oddVBand="0" w:evenVBand="0" w:oddHBand="0" w:evenHBand="0" w:firstRowFirstColumn="0" w:firstRowLastColumn="0" w:lastRowFirstColumn="0" w:lastRowLastColumn="0"/>
+              <w:rPr>
+                <w:color w:val="68E729"/>
+                <w:sz w:val="28"/>
+                <w:szCs w:val="72"/>
+              </w:rPr>
+            </w:pPr>
+          </w:p>
+        </w:tc>
+        <w:tc>
+          <w:tcPr>
+            <w:tcW w:w="1295" w:type="dxa"/>
+            <w:vAlign w:val="center"/>
+          </w:tcPr>
+          <w:p>
+            <w:pPr>
+              <w:jc w:val="center"/>
+              <w:cnfStyle w:val="000000000000" w:firstRow="0" w:lastRow="0" w:firstColumn="0" w:lastColumn="0" w:oddVBand="0" w:evenVBand="0" w:oddHBand="0" w:evenHBand="0" w:firstRowFirstColumn="0" w:firstRowLastColumn="0" w:lastRowFirstColumn="0" w:lastRowLastColumn="0"/>
+              <w:rPr>
+                <w:sz w:val="28"/>
+                <w:szCs w:val="72"/>
+              </w:rPr>
+            </w:pPr>
+          </w:p>
+        </w:tc>
+      </w:tr>
+      <w:tr>
+        <w:trPr>
+          <w:cnfStyle w:val="000000100000" w:firstRow="0" w:lastRow="0" w:firstColumn="0" w:lastColumn="0" w:oddVBand="0" w:evenVBand="0" w:oddHBand="1" w:evenHBand="0" w:firstRowFirstColumn="0" w:firstRowLastColumn="0" w:lastRowFirstColumn="0" w:lastRowLastColumn="0"/>
+        </w:trPr>
+        <w:tc>
+          <w:tcPr>
+            <w:cnfStyle w:val="001000000000" w:firstRow="0" w:lastRow="0" w:firstColumn="1" w:lastColumn="0" w:oddVBand="0" w:evenVBand="0" w:oddHBand="0" w:evenHBand="0" w:firstRowFirstColumn="0" w:firstRowLastColumn="0" w:lastRowFirstColumn="0" w:lastRowLastColumn="0"/>
+            <w:tcW w:w="1294" w:type="dxa"/>
+            <w:vAlign w:val="center"/>
+          </w:tcPr>
+          <w:p>
+            <w:pPr>
+              <w:jc w:val="center"/>
+              <w:rPr>
+                <w:sz w:val="28"/>
+                <w:szCs w:val="72"/>
+              </w:rPr>
+            </w:pPr>
+            <w:r>
+              <w:rPr>
+                <w:sz w:val="28"/>
+                <w:szCs w:val="72"/>
+              </w:rPr>
+              <w:t>KONIEC</w:t>
+            </w:r>
+          </w:p>
+        </w:tc>
+        <w:tc>
+          <w:tcPr>
+            <w:tcW w:w="1294" w:type="dxa"/>
+            <w:vAlign w:val="center"/>
+          </w:tcPr>
+          <w:p>
+            <w:pPr>
+              <w:jc w:val="center"/>
+              <w:cnfStyle w:val="000000100000" w:firstRow="0" w:lastRow="0" w:firstColumn="0" w:lastColumn="0" w:oddVBand="0" w:evenVBand="0" w:oddHBand="1" w:evenHBand="0" w:firstRowFirstColumn="0" w:firstRowLastColumn="0" w:lastRowFirstColumn="0" w:lastRowLastColumn="0"/>
+              <w:rPr>
+                <w:sz w:val="28"/>
+                <w:szCs w:val="72"/>
+              </w:rPr>
+            </w:pPr>
+            <w:r>
+              <w:rPr>
+                <w:sz w:val="28"/>
+                <w:szCs w:val="72"/>
+              </w:rPr>
+              <w:t>98</w:t>
+            </w:r>
+          </w:p>
+        </w:tc>
+        <w:tc>
+          <w:tcPr>
+            <w:tcW w:w="1294" w:type="dxa"/>
+            <w:vAlign w:val="center"/>
+          </w:tcPr>
+          <w:p>
+            <w:pPr>
+              <w:jc w:val="center"/>
+              <w:cnfStyle w:val="000000100000" w:firstRow="0" w:lastRow="0" w:firstColumn="0" w:lastColumn="0" w:oddVBand="0" w:evenVBand="0" w:oddHBand="1" w:evenHBand="0" w:firstRowFirstColumn="0" w:firstRowLastColumn="0" w:lastRowFirstColumn="0" w:lastRowLastColumn="0"/>
+              <w:rPr>
+                <w:sz w:val="28"/>
+                <w:szCs w:val="72"/>
+              </w:rPr>
+            </w:pPr>
+            <w:r>
+              <w:rPr>
+                <w:sz w:val="28"/>
+                <w:szCs w:val="72"/>
+              </w:rPr>
+              <w:t>98</w:t>
+            </w:r>
+          </w:p>
+        </w:tc>
+        <w:tc>
+          <w:tcPr>
+            <w:tcW w:w="1295" w:type="dxa"/>
+            <w:vAlign w:val="center"/>
+          </w:tcPr>
+          <w:p>
+            <w:pPr>
+              <w:jc w:val="center"/>
+              <w:cnfStyle w:val="000000100000" w:firstRow="0" w:lastRow="0" w:firstColumn="0" w:lastColumn="0" w:oddVBand="0" w:evenVBand="0" w:oddHBand="1" w:evenHBand="0" w:firstRowFirstColumn="0" w:firstRowLastColumn="0" w:lastRowFirstColumn="0" w:lastRowLastColumn="0"/>
+              <w:rPr>
+                <w:color w:val="33CC33"/>
+                <w:sz w:val="28"/>
+                <w:szCs w:val="72"/>
+              </w:rPr>
+            </w:pPr>
+            <w:r>
+              <w:rPr>
+                <w:color w:val="33CC33"/>
+                <w:sz w:val="28"/>
+                <w:szCs w:val="72"/>
+              </w:rPr>
+              <w:t>Tak</w:t>
+            </w:r>
+          </w:p>
+        </w:tc>
+        <w:tc>
+          <w:tcPr>
+            <w:tcW w:w="1295" w:type="dxa"/>
+            <w:vAlign w:val="center"/>
+          </w:tcPr>
+          <w:p>
+            <w:pPr>
+              <w:jc w:val="center"/>
+              <w:cnfStyle w:val="000000100000" w:firstRow="0" w:lastRow="0" w:firstColumn="0" w:lastColumn="0" w:oddVBand="0" w:evenVBand="0" w:oddHBand="1" w:evenHBand="0" w:firstRowFirstColumn="0" w:firstRowLastColumn="0" w:lastRowFirstColumn="0" w:lastRowLastColumn="0"/>
+              <w:rPr>
+                <w:sz w:val="28"/>
+                <w:szCs w:val="72"/>
+              </w:rPr>
+            </w:pPr>
+          </w:p>
+        </w:tc>
+        <w:tc>
+          <w:tcPr>
+            <w:tcW w:w="1295" w:type="dxa"/>
+            <w:vAlign w:val="center"/>
+          </w:tcPr>
+          <w:p>
+            <w:pPr>
+              <w:jc w:val="center"/>
+              <w:cnfStyle w:val="000000100000" w:firstRow="0" w:lastRow="0" w:firstColumn="0" w:lastColumn="0" w:oddVBand="0" w:evenVBand="0" w:oddHBand="1" w:evenHBand="0" w:firstRowFirstColumn="0" w:firstRowLastColumn="0" w:lastRowFirstColumn="0" w:lastRowLastColumn="0"/>
+              <w:rPr>
+                <w:color w:val="68E729"/>
+                <w:sz w:val="28"/>
+                <w:szCs w:val="72"/>
+              </w:rPr>
+            </w:pPr>
+          </w:p>
+        </w:tc>
+        <w:tc>
+          <w:tcPr>
+            <w:tcW w:w="1295" w:type="dxa"/>
+            <w:vAlign w:val="center"/>
+          </w:tcPr>
+          <w:p>
+            <w:pPr>
+              <w:jc w:val="center"/>
+              <w:cnfStyle w:val="000000100000" w:firstRow="0" w:lastRow="0" w:firstColumn="0" w:lastColumn="0" w:oddVBand="0" w:evenVBand="0" w:oddHBand="1" w:evenHBand="0" w:firstRowFirstColumn="0" w:firstRowLastColumn="0" w:lastRowFirstColumn="0" w:lastRowLastColumn="0"/>
+              <w:rPr>
+                <w:sz w:val="28"/>
+                <w:szCs w:val="72"/>
+              </w:rPr>
+            </w:pPr>
+            <w:r>
+              <w:rPr>
+                <w:color w:val="0066FF"/>
+                <w:sz w:val="28"/>
+                <w:szCs w:val="72"/>
+              </w:rPr>
+              <w:t>[13]</w:t>
+            </w:r>
+          </w:p>
+        </w:tc>
+      </w:tr>
+    </w:tbl>
+    <w:p>
+      <w:pPr>
+        <w:rPr>
+          <w:sz w:val="28"/>
+          <w:szCs w:val="72"/>
+        </w:rPr>
+      </w:pPr>
+    </w:p>
+    <w:p>
+      <w:pPr>
+        <w:rPr>
+          <w:color w:val="00B0F0"/>
+          <w:sz w:val="28"/>
+          <w:szCs w:val="72"/>
+        </w:rPr>
+      </w:pPr>
+      <w:r>
+        <w:rPr>
+          <w:sz w:val="28"/>
+          <w:szCs w:val="72"/>
+        </w:rPr>
+        <w:t xml:space="preserve">Wynik końcowy: </w:t>
+      </w:r>
+      <w:r>
+        <w:rPr>
+          <w:sz w:val="28"/>
+          <w:szCs w:val="72"/>
+        </w:rPr>
+        <w:t>7,5,3,9,8,</w:t>
+      </w:r>
+      <w:r>
+        <w:rPr>
+          <w:color w:val="00B0F0"/>
+          <w:sz w:val="28"/>
+          <w:szCs w:val="72"/>
+        </w:rPr>
+        <w:t>[13]</w:t>
+      </w:r>
+      <w:r>
+        <w:rPr>
+          <w:sz w:val="28"/>
+          <w:szCs w:val="72"/>
+        </w:rPr>
+        <w:t>,</w:t>
+      </w:r>
+      <w:r>
+        <w:rPr>
+          <w:color w:val="00B0F0"/>
+          <w:sz w:val="28"/>
+          <w:szCs w:val="72"/>
+        </w:rPr>
+        <w:t>[10]</w:t>
+      </w:r>
+      <w:r>
+        <w:rPr>
+          <w:sz w:val="28"/>
+          <w:szCs w:val="72"/>
+        </w:rPr>
+        <w:t>,3,0,</w:t>
+      </w:r>
+      <w:r>
+        <w:rPr>
+          <w:color w:val="00B0F0"/>
+          <w:sz w:val="28"/>
+          <w:szCs w:val="72"/>
+        </w:rPr>
+        <w:t>[16]</w:t>
+      </w:r>
+      <w:r>
+        <w:rPr>
+          <w:sz w:val="28"/>
+          <w:szCs w:val="72"/>
+        </w:rPr>
+        <w:t>,</w:t>
+      </w:r>
+      <w:r>
+        <w:rPr>
+          <w:color w:val="00B0F0"/>
+          <w:sz w:val="28"/>
+          <w:szCs w:val="72"/>
+        </w:rPr>
+        <w:t>[13]</w:t>
+      </w:r>
+    </w:p>
+    <w:p>
+      <w:pPr>
+        <w:rPr>
+          <w:sz w:val="28"/>
+          <w:szCs w:val="72"/>
+        </w:rPr>
+      </w:pPr>
+      <w:r>
+        <w:rPr>
+          <w:sz w:val="28"/>
+          <w:szCs w:val="72"/>
+        </w:rPr>
+        <w:t>W naszym przypadku alfabet wejściowy składa się z 32 liczb, od 0 do 31. Jest to spowodowane zapisem kolorów na 5 bitach</w:t>
+      </w:r>
+      <w:r>
+        <w:rPr>
+          <w:sz w:val="28"/>
+          <w:szCs w:val="72"/>
+        </w:rPr>
+        <w:t>(maksymalna wartość zapisana na 5 bitach wynosi 31)</w:t>
+      </w:r>
+      <w:r>
+        <w:rPr>
+          <w:sz w:val="28"/>
+          <w:szCs w:val="72"/>
+        </w:rPr>
+        <w:t xml:space="preserve">. </w:t>
+      </w:r>
+      <w:bookmarkStart w:id="0" w:name="_GoBack"/>
+      <w:bookmarkEnd w:id="0"/>
     </w:p>
     <w:sectPr>
       <w:pgSz w:w="11906" w:h="16838"/>
@@ -1555,7 +5555,7 @@
       </w:pPr>
     </w:pPrDefault>
   </w:docDefaults>
-  <w:latentStyles w:defLockedState="0" w:defUIPriority="99" w:defSemiHidden="0" w:defUnhideWhenUsed="0" w:defQFormat="0" w:count="375">
+  <w:latentStyles w:defLockedState="0" w:defUIPriority="99" w:defSemiHidden="0" w:defUnhideWhenUsed="0" w:defQFormat="0" w:count="377">
     <w:lsdException w:name="Normal" w:uiPriority="0" w:qFormat="1"/>
     <w:lsdException w:name="heading 1" w:uiPriority="9" w:qFormat="1"/>
     <w:lsdException w:name="heading 2" w:semiHidden="1" w:uiPriority="9" w:unhideWhenUsed="1" w:qFormat="1"/>
@@ -1661,7 +5661,6 @@
     <w:lsdException w:name="HTML Sample" w:semiHidden="1" w:unhideWhenUsed="1"/>
     <w:lsdException w:name="HTML Typewriter" w:semiHidden="1" w:unhideWhenUsed="1"/>
     <w:lsdException w:name="HTML Variable" w:semiHidden="1" w:unhideWhenUsed="1"/>
-    <w:lsdException w:name="Normal Table" w:semiHidden="1" w:unhideWhenUsed="1"/>
     <w:lsdException w:name="annotation subject" w:semiHidden="1" w:unhideWhenUsed="1"/>
     <w:lsdException w:name="No List" w:semiHidden="1" w:unhideWhenUsed="1"/>
     <w:lsdException w:name="Outline List 1" w:semiHidden="1" w:unhideWhenUsed="1"/>
@@ -1707,11 +5706,9 @@
     <w:lsdException w:name="Table Subtle 1" w:semiHidden="1" w:unhideWhenUsed="1"/>
     <w:lsdException w:name="Table Subtle 2" w:semiHidden="1" w:unhideWhenUsed="1"/>
     <w:lsdException w:name="Table Web 1" w:semiHidden="1" w:unhideWhenUsed="1"/>
-    <w:lsdException w:name="Table Web 2" w:semiHidden="1" w:unhideWhenUsed="1"/>
     <w:lsdException w:name="Table Web 3" w:semiHidden="1" w:unhideWhenUsed="1"/>
     <w:lsdException w:name="Balloon Text" w:semiHidden="1" w:unhideWhenUsed="1"/>
     <w:lsdException w:name="Table Grid" w:uiPriority="39"/>
-    <w:lsdException w:name="Table Theme" w:semiHidden="1" w:unhideWhenUsed="1"/>
     <w:lsdException w:name="Placeholder Text" w:semiHidden="1"/>
     <w:lsdException w:name="No Spacing" w:uiPriority="1" w:qFormat="1"/>
     <w:lsdException w:name="Light Shading" w:uiPriority="60"/>
@@ -1931,6 +5928,8 @@
     <w:lsdException w:name="Smart Hyperlink" w:semiHidden="1" w:unhideWhenUsed="1"/>
     <w:lsdException w:name="Hashtag" w:semiHidden="1" w:unhideWhenUsed="1"/>
     <w:lsdException w:name="Unresolved Mention" w:semiHidden="1" w:unhideWhenUsed="1"/>
+    <w:lsdException w:name="Smart Link" w:semiHidden="1" w:unhideWhenUsed="1"/>
+    <w:lsdException w:name="Smart Link Error" w:semiHidden="1" w:unhideWhenUsed="1"/>
   </w:latentStyles>
   <w:style w:type="paragraph" w:default="1" w:styleId="Normalny">
     <w:name w:val="Normal"/>
@@ -2068,6 +6067,112 @@
       <w:ind w:left="720"/>
       <w:contextualSpacing/>
     </w:pPr>
+  </w:style>
+  <w:style w:type="paragraph" w:styleId="Tekstdymka">
+    <w:name w:val="Balloon Text"/>
+    <w:basedOn w:val="Normalny"/>
+    <w:link w:val="TekstdymkaZnak"/>
+    <w:uiPriority w:val="99"/>
+    <w:semiHidden/>
+    <w:unhideWhenUsed/>
+    <w:rsid w:val="00F13F74"/>
+    <w:pPr>
+      <w:spacing w:after="0" w:line="240" w:lineRule="auto"/>
+    </w:pPr>
+    <w:rPr>
+      <w:rFonts w:ascii="Segoe UI" w:hAnsi="Segoe UI" w:cs="Segoe UI"/>
+      <w:sz w:val="18"/>
+      <w:szCs w:val="18"/>
+    </w:rPr>
+  </w:style>
+  <w:style w:type="character" w:customStyle="1" w:styleId="TekstdymkaZnak">
+    <w:name w:val="Tekst dymka Znak"/>
+    <w:basedOn w:val="Domylnaczcionkaakapitu"/>
+    <w:link w:val="Tekstdymka"/>
+    <w:uiPriority w:val="99"/>
+    <w:semiHidden/>
+    <w:rsid w:val="00F13F74"/>
+    <w:rPr>
+      <w:rFonts w:ascii="Segoe UI" w:hAnsi="Segoe UI" w:cs="Segoe UI"/>
+      <w:sz w:val="18"/>
+      <w:szCs w:val="18"/>
+    </w:rPr>
+  </w:style>
+  <w:style w:type="table" w:styleId="Tabelasiatki4akcent4">
+    <w:name w:val="Grid Table 4 Accent 4"/>
+    <w:basedOn w:val="Standardowy"/>
+    <w:uiPriority w:val="49"/>
+    <w:rsid w:val="002C2CA9"/>
+    <w:pPr>
+      <w:spacing w:after="0" w:line="240" w:lineRule="auto"/>
+    </w:pPr>
+    <w:tblPr>
+      <w:tblStyleRowBandSize w:val="1"/>
+      <w:tblStyleColBandSize w:val="1"/>
+      <w:tblBorders>
+        <w:top w:val="single" w:sz="4" w:space="0" w:color="FFD966" w:themeColor="accent4" w:themeTint="99"/>
+        <w:left w:val="single" w:sz="4" w:space="0" w:color="FFD966" w:themeColor="accent4" w:themeTint="99"/>
+        <w:bottom w:val="single" w:sz="4" w:space="0" w:color="FFD966" w:themeColor="accent4" w:themeTint="99"/>
+        <w:right w:val="single" w:sz="4" w:space="0" w:color="FFD966" w:themeColor="accent4" w:themeTint="99"/>
+        <w:insideH w:val="single" w:sz="4" w:space="0" w:color="FFD966" w:themeColor="accent4" w:themeTint="99"/>
+        <w:insideV w:val="single" w:sz="4" w:space="0" w:color="FFD966" w:themeColor="accent4" w:themeTint="99"/>
+      </w:tblBorders>
+    </w:tblPr>
+    <w:tblStylePr w:type="firstRow">
+      <w:rPr>
+        <w:b/>
+        <w:bCs/>
+        <w:color w:val="FFFFFF" w:themeColor="background1"/>
+      </w:rPr>
+      <w:tblPr/>
+      <w:tcPr>
+        <w:tcBorders>
+          <w:top w:val="single" w:sz="4" w:space="0" w:color="FFC000" w:themeColor="accent4"/>
+          <w:left w:val="single" w:sz="4" w:space="0" w:color="FFC000" w:themeColor="accent4"/>
+          <w:bottom w:val="single" w:sz="4" w:space="0" w:color="FFC000" w:themeColor="accent4"/>
+          <w:right w:val="single" w:sz="4" w:space="0" w:color="FFC000" w:themeColor="accent4"/>
+          <w:insideH w:val="nil"/>
+          <w:insideV w:val="nil"/>
+        </w:tcBorders>
+        <w:shd w:val="clear" w:color="auto" w:fill="FFC000" w:themeFill="accent4"/>
+      </w:tcPr>
+    </w:tblStylePr>
+    <w:tblStylePr w:type="lastRow">
+      <w:rPr>
+        <w:b/>
+        <w:bCs/>
+      </w:rPr>
+      <w:tblPr/>
+      <w:tcPr>
+        <w:tcBorders>
+          <w:top w:val="double" w:sz="4" w:space="0" w:color="FFC000" w:themeColor="accent4"/>
+        </w:tcBorders>
+      </w:tcPr>
+    </w:tblStylePr>
+    <w:tblStylePr w:type="firstCol">
+      <w:rPr>
+        <w:b/>
+        <w:bCs/>
+      </w:rPr>
+    </w:tblStylePr>
+    <w:tblStylePr w:type="lastCol">
+      <w:rPr>
+        <w:b/>
+        <w:bCs/>
+      </w:rPr>
+    </w:tblStylePr>
+    <w:tblStylePr w:type="band1Vert">
+      <w:tblPr/>
+      <w:tcPr>
+        <w:shd w:val="clear" w:color="auto" w:fill="FFF2CC" w:themeFill="accent4" w:themeFillTint="33"/>
+      </w:tcPr>
+    </w:tblStylePr>
+    <w:tblStylePr w:type="band1Horz">
+      <w:tblPr/>
+      <w:tcPr>
+        <w:shd w:val="clear" w:color="auto" w:fill="FFF2CC" w:themeFill="accent4" w:themeFillTint="33"/>
+      </w:tcPr>
+    </w:tblStylePr>
   </w:style>
 </w:styles>
 </file>
@@ -2365,4 +6470,16 @@
     </a:ext>
   </a:extLst>
 </a:theme>
+</file>
+
+<file path=customXml/item1.xml><?xml version="1.0" encoding="utf-8"?>
+<b:Sources xmlns:b="http://schemas.openxmlformats.org/officeDocument/2006/bibliography" xmlns="http://schemas.openxmlformats.org/officeDocument/2006/bibliography" SelectedStyle="\APASixthEditionOfficeOnline.xsl" StyleName="APA" Version="6"/>
+</file>
+
+<file path=customXml/itemProps1.xml><?xml version="1.0" encoding="utf-8"?>
+<ds:datastoreItem xmlns:ds="http://schemas.openxmlformats.org/officeDocument/2006/customXml" ds:itemID="{D3341303-DB53-41E5-83F6-DAB4912DCA58}">
+  <ds:schemaRefs>
+    <ds:schemaRef ds:uri="http://schemas.openxmlformats.org/officeDocument/2006/bibliography"/>
+  </ds:schemaRefs>
+</ds:datastoreItem>
 </file>
</xml_diff>